<commit_message>
edited project documentation document
</commit_message>
<xml_diff>
--- a/Project documentation/Project_Report.docx
+++ b/Project documentation/Project_Report.docx
@@ -1155,13 +1155,6 @@
     </w:p>
     <w:p>
       <w:pPr>
-        <w:rPr>
-          <w:lang w:eastAsia="en-CA"/>
-        </w:rPr>
-      </w:pPr>
-    </w:p>
-    <w:p>
-      <w:pPr>
         <w:spacing w:line="276" w:lineRule="auto"/>
         <w:rPr>
           <w:rFonts w:ascii="Times New Roman" w:hAnsi="Times New Roman" w:cs="Times New Roman"/>
@@ -1258,30 +1251,23 @@
           <w:rFonts w:ascii="Times New Roman" w:hAnsi="Times New Roman" w:cs="Times New Roman"/>
           <w:sz w:val="24"/>
         </w:rPr>
-        <w:t xml:space="preserve">In their comprehensive narrative umbrella review, Wallace et al. (2020) delved deep into the clinical and observational evidence on current intakes of F&amp;V. They discussed the available </w:t>
-      </w:r>
+        <w:t>In their comprehensive narrative umbrella review, Wallace et al. (2020) delved deep into the clinical and observational evidence on current intakes of F&amp;V. They discussed the available evidence regarding the health benefits of F&amp;V, emphasizing the significant role F&amp;V plays beyond just fulfilling basic nutrient requirements in humans.</w:t>
+      </w:r>
+    </w:p>
+    <w:p>
+      <w:pPr>
+        <w:spacing w:line="480" w:lineRule="auto"/>
+        <w:rPr>
+          <w:rFonts w:ascii="Times New Roman" w:hAnsi="Times New Roman" w:cs="Times New Roman"/>
+          <w:sz w:val="24"/>
+        </w:rPr>
+      </w:pPr>
       <w:r>
         <w:rPr>
           <w:rFonts w:ascii="Times New Roman" w:hAnsi="Times New Roman" w:cs="Times New Roman"/>
           <w:sz w:val="24"/>
         </w:rPr>
         <w:lastRenderedPageBreak/>
-        <w:t>evidence regarding the health benefits of F&amp;V, emphasizing the significant role F&amp;V plays beyond just fulfilling basic nutrient requirements in humans.</w:t>
-      </w:r>
-    </w:p>
-    <w:p>
-      <w:pPr>
-        <w:spacing w:line="480" w:lineRule="auto"/>
-        <w:rPr>
-          <w:rFonts w:ascii="Times New Roman" w:hAnsi="Times New Roman" w:cs="Times New Roman"/>
-          <w:sz w:val="24"/>
-        </w:rPr>
-      </w:pPr>
-      <w:r>
-        <w:rPr>
-          <w:rFonts w:ascii="Times New Roman" w:hAnsi="Times New Roman" w:cs="Times New Roman"/>
-          <w:sz w:val="24"/>
-        </w:rPr>
         <w:t>A critical takeaway from their research focuses on cardiovascular diseases (CVDs). The review suggests that among the myriad health benefits of F&amp;V, they exhibit the most potent preventive effects against CVDs, mainly when consumed in quantities around 800 grams per day—roughly five servings. It is also noteworthy that certain types of F&amp;V, such as cruciferous vegetables, dark-green leafy vegetables, citrus fruits, and dark-coloured berries, showcase superior effects on biomarkers and outcomes of chronic disease (Wallace et al., 2020).</w:t>
       </w:r>
       <w:r>
@@ -1374,16 +1360,7 @@
           <w:sz w:val="24"/>
           <w:lang w:eastAsia="en-CA"/>
         </w:rPr>
-        <w:t xml:space="preserve">In the U.S., significant disparities in healthcare access exist, especially related to socioeconomic and racial factors. By analyzing national survey data from 2011-2015, Towne Jr. (2017) reported that racial and ethnic minority working-age adults, specifically Hispanic adults, were more likely to forgo necessary medical care due to costs when compared to their White counterparts. This discovery was consistent even after adjusting for various other factors, including income, education, and region. Furthermore, individuals with lower incomes or without a college or technical school degree were likelier to skip medical care. Regionally, those residing in the southern U.S. faced higher instances of forgone medical care. State decisions regarding Medicaid Expansion also played a role; individuals in states that did not expand Medicaid reported higher instances of forgone care. Notably, among older adults (65 and above), racial or ethnic minority groups were more likely to forgo medical care than White older adults, highlighting the </w:t>
-      </w:r>
-      <w:r>
-        <w:rPr>
-          <w:rFonts w:ascii="Times New Roman" w:hAnsi="Times New Roman" w:cs="Times New Roman"/>
-          <w:sz w:val="24"/>
-          <w:lang w:eastAsia="en-CA"/>
-        </w:rPr>
-        <w:lastRenderedPageBreak/>
-        <w:t>persistent racial disparities in healthcare access across different age groups.</w:t>
+        <w:t>In the U.S., significant disparities in healthcare access exist, especially related to socioeconomic and racial factors. By analyzing national survey data from 2011-2015, Towne Jr. (2017) reported that racial and ethnic minority working-age adults, specifically Hispanic adults, were more likely to forgo necessary medical care due to costs when compared to their White counterparts. This discovery was consistent even after adjusting for various other factors, including income, education, and region. Furthermore, individuals with lower incomes or without a college or technical school degree were likelier to skip medical care. Regionally, those residing in the southern U.S. faced higher instances of forgone medical care. State decisions regarding Medicaid Expansion also played a role; individuals in states that did not expand Medicaid reported higher instances of forgone care. Notably, among older adults (65 and above), racial or ethnic minority groups were more likely to forgo medical care than White older adults, highlighting the persistent racial disparities in healthcare access across different age groups.</w:t>
       </w:r>
       <w:r>
         <w:rPr>
@@ -1468,6 +1445,7 @@
           <w:color w:val="0E101A"/>
           <w:sz w:val="24"/>
         </w:rPr>
+        <w:lastRenderedPageBreak/>
         <w:t>How does regular physical exercise influence tangible health outcomes, such as the risk of developing cancer, and mental health outcomes, including the likelihood of being diagnosed with depression?</w:t>
       </w:r>
       <w:bookmarkEnd w:id="20"/>
@@ -1527,7 +1505,58 @@
           <w:rFonts w:ascii="Times New Roman" w:hAnsi="Times New Roman" w:cs="Times New Roman"/>
           <w:sz w:val="24"/>
         </w:rPr>
-        <w:t xml:space="preserve">Expanding this perspective, Pedersen and Saltin (2015) examined how exercise is a therapeutic tool for a gamut of 26 chronic diseases, including psychiatric, neurological, metabolic, cardiovascular, pulmonary, musculoskeletal disorders, and even cancer. Their analysis gleaned from many sources, including systematic reviews, meta-analyses, and randomized controlled </w:t>
+        <w:t>Expanding this perspective, Pedersen and Saltin (2015) examined how exercise is a therapeutic tool for a gamut of 26 chronic diseases, including psychiatric, neurological, metabolic, cardiovascular, pulmonary, musculoskeletal disorders, and even cancer. Their analysis gleaned from many sources, including systematic reviews, meta-analyses, and randomized controlled trials, heralds exercise as a pivotal intervention. In many instances, exercise therapy is on par with, if not superior to, medical treatments in efficacy.</w:t>
+      </w:r>
+    </w:p>
+    <w:p>
+      <w:pPr>
+        <w:spacing w:line="480" w:lineRule="auto"/>
+        <w:rPr>
+          <w:rFonts w:ascii="Times New Roman" w:hAnsi="Times New Roman" w:cs="Times New Roman"/>
+          <w:sz w:val="24"/>
+        </w:rPr>
+      </w:pPr>
+      <w:r>
+        <w:rPr>
+          <w:rFonts w:ascii="Times New Roman" w:hAnsi="Times New Roman" w:cs="Times New Roman"/>
+          <w:sz w:val="24"/>
+        </w:rPr>
+        <w:t>T</w:t>
+      </w:r>
+      <w:r>
+        <w:rPr>
+          <w:rFonts w:ascii="Times New Roman" w:hAnsi="Times New Roman" w:cs="Times New Roman"/>
+          <w:sz w:val="24"/>
+        </w:rPr>
+        <w:t xml:space="preserve">he power of regular physical exercise on tangible health outcomes and mental well-being is </w:t>
+      </w:r>
+      <w:r>
+        <w:rPr>
+          <w:rFonts w:ascii="Times New Roman" w:hAnsi="Times New Roman" w:cs="Times New Roman"/>
+          <w:sz w:val="24"/>
+        </w:rPr>
+        <w:t xml:space="preserve">quite </w:t>
+      </w:r>
+      <w:r>
+        <w:rPr>
+          <w:rFonts w:ascii="Times New Roman" w:hAnsi="Times New Roman" w:cs="Times New Roman"/>
+          <w:sz w:val="24"/>
+        </w:rPr>
+        <w:t>evident. As our understanding of its multifaceted benefits deepens, it underscores the need for integrating exercise into therapeutic regimens and broader public health initiatives.</w:t>
+      </w:r>
+      <w:r>
+        <w:rPr>
+          <w:rFonts w:ascii="Times New Roman" w:hAnsi="Times New Roman" w:cs="Times New Roman"/>
+          <w:sz w:val="24"/>
+        </w:rPr>
+        <w:t xml:space="preserve"> </w:t>
+      </w:r>
+      <w:r>
+        <w:rPr>
+          <w:rFonts w:ascii="Times New Roman" w:hAnsi="Times New Roman" w:cs="Times New Roman"/>
+          <w:sz w:val="24"/>
+        </w:rPr>
+        <w:t xml:space="preserve">The </w:t>
       </w:r>
       <w:r>
         <w:rPr>
@@ -1535,58 +1564,7 @@
           <w:sz w:val="24"/>
         </w:rPr>
         <w:lastRenderedPageBreak/>
-        <w:t>trials, heralds exercise as a pivotal intervention. In many instances, exercise therapy is on par with, if not superior to, medical treatments in efficacy.</w:t>
-      </w:r>
-    </w:p>
-    <w:p>
-      <w:pPr>
-        <w:spacing w:line="480" w:lineRule="auto"/>
-        <w:rPr>
-          <w:rFonts w:ascii="Times New Roman" w:hAnsi="Times New Roman" w:cs="Times New Roman"/>
-          <w:sz w:val="24"/>
-        </w:rPr>
-      </w:pPr>
-      <w:r>
-        <w:rPr>
-          <w:rFonts w:ascii="Times New Roman" w:hAnsi="Times New Roman" w:cs="Times New Roman"/>
-          <w:sz w:val="24"/>
-        </w:rPr>
-        <w:t>T</w:t>
-      </w:r>
-      <w:r>
-        <w:rPr>
-          <w:rFonts w:ascii="Times New Roman" w:hAnsi="Times New Roman" w:cs="Times New Roman"/>
-          <w:sz w:val="24"/>
-        </w:rPr>
-        <w:t xml:space="preserve">he power of regular physical exercise on tangible health outcomes and mental well-being is </w:t>
-      </w:r>
-      <w:r>
-        <w:rPr>
-          <w:rFonts w:ascii="Times New Roman" w:hAnsi="Times New Roman" w:cs="Times New Roman"/>
-          <w:sz w:val="24"/>
-        </w:rPr>
-        <w:t xml:space="preserve">quite </w:t>
-      </w:r>
-      <w:r>
-        <w:rPr>
-          <w:rFonts w:ascii="Times New Roman" w:hAnsi="Times New Roman" w:cs="Times New Roman"/>
-          <w:sz w:val="24"/>
-        </w:rPr>
-        <w:t>evident. As our understanding of its multifaceted benefits deepens, it underscores the need for integrating exercise into therapeutic regimens and broader public health initiatives.</w:t>
-      </w:r>
-      <w:r>
-        <w:rPr>
-          <w:rFonts w:ascii="Times New Roman" w:hAnsi="Times New Roman" w:cs="Times New Roman"/>
-          <w:sz w:val="24"/>
-        </w:rPr>
-        <w:t xml:space="preserve"> </w:t>
-      </w:r>
-      <w:r>
-        <w:rPr>
-          <w:rFonts w:ascii="Times New Roman" w:hAnsi="Times New Roman" w:cs="Times New Roman"/>
-          <w:sz w:val="24"/>
-        </w:rPr>
-        <w:t>The exploration seeks to unveil the multifaceted effects of regular physical activity on both physical health, particularly the risk of cancer, and mental health, including its role in mitigating the likelihood of depression.</w:t>
+        <w:t>exploration seeks to unveil the multifaceted effects of regular physical activity on both physical health, particularly the risk of cancer, and mental health, including its role in mitigating the likelihood of depression.</w:t>
       </w:r>
     </w:p>
     <w:p>
@@ -1660,8 +1638,15 @@
           <w:rFonts w:ascii="Times New Roman" w:hAnsi="Times New Roman" w:cs="Times New Roman"/>
           <w:sz w:val="24"/>
         </w:rPr>
+        <w:t xml:space="preserve">The OECD report further sheds light on the subjective nature of health assessments across nations. Most OECD countries have a majority of adults reporting good health. However, countries such as Japan, Korea, Latvia, and Portugal show a significant proportion of adults assessing their health as subpar. Several factors contribute to this variation, including socio-economic conditions, risk factors like smoking, and even financial barriers to healthcare access. Socio-economic disparities, in particular, create a pronounced gap; people with higher incomes </w:t>
+      </w:r>
+      <w:r>
+        <w:rPr>
+          <w:rFonts w:ascii="Times New Roman" w:hAnsi="Times New Roman" w:cs="Times New Roman"/>
+          <w:sz w:val="24"/>
+        </w:rPr>
         <w:lastRenderedPageBreak/>
-        <w:t>The OECD report further sheds light on the subjective nature of health assessments across nations. Most OECD countries have a majority of adults reporting good health. However, countries such as Japan, Korea, Latvia, and Portugal show a significant proportion of adults assessing their health as subpar. Several factors contribute to this variation, including socio-economic conditions, risk factors like smoking, and even financial barriers to healthcare access. Socio-economic disparities, in particular, create a pronounced gap; people with higher incomes consistently reported better health than their lower-income counterparts. This finding reinforces the potential bidirectional relationship: good health leads to better income opportunities, while better income affords better healthcare and lifestyle choices.</w:t>
+        <w:t>consistently reported better health than their lower-income counterparts. This finding reinforces the potential bidirectional relationship: good health leads to better income opportunities, while better income affords better healthcare and lifestyle choices.</w:t>
       </w:r>
     </w:p>
     <w:p>
@@ -1775,22 +1760,29 @@
           <w:rFonts w:ascii="Times New Roman" w:hAnsi="Times New Roman" w:cs="Times New Roman"/>
           <w:sz w:val="24"/>
         </w:rPr>
+        <w:t xml:space="preserve">In this </w:t>
+      </w:r>
+      <w:r>
+        <w:rPr>
+          <w:rFonts w:ascii="Times New Roman" w:hAnsi="Times New Roman" w:cs="Times New Roman"/>
+          <w:sz w:val="24"/>
+        </w:rPr>
+        <w:t xml:space="preserve">cross-sectional </w:t>
+      </w:r>
+      <w:r>
+        <w:rPr>
+          <w:rFonts w:ascii="Times New Roman" w:hAnsi="Times New Roman" w:cs="Times New Roman"/>
+          <w:sz w:val="24"/>
+        </w:rPr>
+        <w:t xml:space="preserve">research, the aim was to explore the relationships between adolescents' perception of their body weight status, their self-reported health status, the quality of their diet, and their consumption patterns of fruits and vegetables. The findings from 1737 adolescents aged 12-17 who participated in the Family Life, Activity, Sun, Health, and Eating study. 62% of the participants felt their weight was "just right." Contrastingly, 10.9% considered themselves </w:t>
+      </w:r>
+      <w:r>
+        <w:rPr>
+          <w:rFonts w:ascii="Times New Roman" w:hAnsi="Times New Roman" w:cs="Times New Roman"/>
+          <w:sz w:val="24"/>
+        </w:rPr>
         <w:lastRenderedPageBreak/>
-        <w:t xml:space="preserve">In this </w:t>
-      </w:r>
-      <w:r>
-        <w:rPr>
-          <w:rFonts w:ascii="Times New Roman" w:hAnsi="Times New Roman" w:cs="Times New Roman"/>
-          <w:sz w:val="24"/>
-        </w:rPr>
-        <w:t xml:space="preserve">cross-sectional </w:t>
-      </w:r>
-      <w:r>
-        <w:rPr>
-          <w:rFonts w:ascii="Times New Roman" w:hAnsi="Times New Roman" w:cs="Times New Roman"/>
-          <w:sz w:val="24"/>
-        </w:rPr>
-        <w:t>research, the aim was to explore the relationships between adolescents' perception of their body weight status, their self-reported health status, the quality of their diet, and their consumption patterns of fruits and vegetables. The findings from 1737 adolescents aged 12-17 who participated in the Family Life, Activity, Sun, Health, and Eating study. 62% of the participants felt their weight was "just right." Contrastingly, 10.9% considered themselves "underweight," while 22.4% and 4.7% perceived themselves as "a little overweight" and "very overweight," respectively.</w:t>
+        <w:t>"underweight," while 22.4% and 4.7% perceived themselves as "a little overweight" and "very overweight," respectively.</w:t>
       </w:r>
     </w:p>
     <w:p>
@@ -1873,15 +1865,7 @@
           <w:rFonts w:ascii="Times New Roman" w:hAnsi="Times New Roman" w:cs="Times New Roman"/>
           <w:sz w:val="24"/>
         </w:rPr>
-        <w:t xml:space="preserve">The endeavor is to ascertain the feasibility of predicting perceived </w:t>
-      </w:r>
-      <w:r>
-        <w:rPr>
-          <w:rFonts w:ascii="Times New Roman" w:hAnsi="Times New Roman" w:cs="Times New Roman"/>
-          <w:sz w:val="24"/>
-        </w:rPr>
-        <w:lastRenderedPageBreak/>
-        <w:t>health based on a comprehensive set of factors, encompassing dietary habits, socioeconomic status, lifestyle choices, and individual characteristics.</w:t>
+        <w:t>The endeavor is to ascertain the feasibility of predicting perceived health based on a comprehensive set of factors, encompassing dietary habits, socioeconomic status, lifestyle choices, and individual characteristics.</w:t>
       </w:r>
     </w:p>
     <w:p>
@@ -1945,6 +1929,7 @@
           <w:rFonts w:ascii="Times New Roman" w:hAnsi="Times New Roman" w:cs="Times New Roman"/>
           <w:sz w:val="24"/>
         </w:rPr>
+        <w:lastRenderedPageBreak/>
         <w:t>The analysis incorporated data from the Behavioral Risk Factor Surveillance System (BRFSS), specifically using the public use files for the years 2019 and 2021, which included 210,771 and 227,191 non-institutionalized adult respondents, respectively (Centers for Disease Control and Prevention [CDC], 2021). This annual telephone survey collects a wide array of health-related information from adults living in the United States.</w:t>
       </w:r>
       <w:r>
@@ -2116,8 +2101,662 @@
           <w:bCs/>
           <w:sz w:val="24"/>
         </w:rPr>
+        <w:t>Research Question 1</w:t>
+      </w:r>
+      <w:r>
+        <w:rPr>
+          <w:rFonts w:ascii="Times New Roman" w:hAnsi="Times New Roman" w:cs="Times New Roman"/>
+          <w:b/>
+          <w:bCs/>
+          <w:sz w:val="24"/>
+        </w:rPr>
+        <w:t>:</w:t>
+      </w:r>
+    </w:p>
+    <w:p>
+      <w:pPr>
+        <w:spacing w:line="480" w:lineRule="auto"/>
+        <w:rPr>
+          <w:rFonts w:ascii="Times New Roman" w:hAnsi="Times New Roman" w:cs="Times New Roman"/>
+          <w:sz w:val="24"/>
+        </w:rPr>
+      </w:pPr>
+      <w:r>
+        <w:rPr>
+          <w:rFonts w:ascii="Times New Roman" w:hAnsi="Times New Roman" w:cs="Times New Roman"/>
+          <w:sz w:val="24"/>
+        </w:rPr>
+        <w:t>D</w:t>
+      </w:r>
+      <w:r>
+        <w:rPr>
+          <w:rFonts w:ascii="Times New Roman" w:hAnsi="Times New Roman" w:cs="Times New Roman"/>
+          <w:sz w:val="24"/>
+        </w:rPr>
+        <w:t>ependent Variables:</w:t>
+      </w:r>
+      <w:r>
+        <w:rPr>
+          <w:rFonts w:ascii="Times New Roman" w:hAnsi="Times New Roman" w:cs="Times New Roman"/>
+          <w:sz w:val="24"/>
+        </w:rPr>
+        <w:t xml:space="preserve"> </w:t>
+      </w:r>
+      <w:r>
+        <w:rPr>
+          <w:rFonts w:ascii="Times New Roman" w:hAnsi="Times New Roman" w:cs="Times New Roman"/>
+          <w:sz w:val="24"/>
+        </w:rPr>
+        <w:t>Perceived Health</w:t>
+      </w:r>
+      <w:r>
+        <w:rPr>
+          <w:rFonts w:ascii="Times New Roman" w:hAnsi="Times New Roman" w:cs="Times New Roman"/>
+          <w:sz w:val="24"/>
+        </w:rPr>
+        <w:t xml:space="preserve"> </w:t>
+      </w:r>
+      <w:r>
+        <w:rPr>
+          <w:rFonts w:ascii="Times New Roman" w:hAnsi="Times New Roman" w:cs="Times New Roman"/>
+          <w:sz w:val="24"/>
+        </w:rPr>
+        <w:t xml:space="preserve">variable </w:t>
+      </w:r>
+      <w:r>
+        <w:rPr>
+          <w:rFonts w:ascii="Times New Roman" w:hAnsi="Times New Roman" w:cs="Times New Roman"/>
+          <w:sz w:val="24"/>
+        </w:rPr>
+        <w:t xml:space="preserve">indicating </w:t>
+      </w:r>
+      <w:r>
+        <w:rPr>
+          <w:rFonts w:ascii="Times New Roman" w:hAnsi="Times New Roman" w:cs="Times New Roman"/>
+          <w:sz w:val="24"/>
+        </w:rPr>
+        <w:t>subjective assessment of their overall health status</w:t>
+      </w:r>
+      <w:r>
+        <w:rPr>
+          <w:rFonts w:ascii="Times New Roman" w:hAnsi="Times New Roman" w:cs="Times New Roman"/>
+          <w:sz w:val="24"/>
+        </w:rPr>
+        <w:t>, coded as ‘</w:t>
+      </w:r>
+      <w:r>
+        <w:rPr>
+          <w:rFonts w:ascii="Times New Roman" w:hAnsi="Times New Roman" w:cs="Times New Roman"/>
+          <w:sz w:val="24"/>
+        </w:rPr>
+        <w:t>fair or poor health</w:t>
+      </w:r>
+      <w:r>
+        <w:rPr>
+          <w:rFonts w:ascii="Times New Roman" w:hAnsi="Times New Roman" w:cs="Times New Roman"/>
+          <w:sz w:val="24"/>
+        </w:rPr>
+        <w:t>’ vs. ‘</w:t>
+      </w:r>
+      <w:r>
+        <w:rPr>
+          <w:rFonts w:ascii="Times New Roman" w:hAnsi="Times New Roman" w:cs="Times New Roman"/>
+          <w:sz w:val="24"/>
+        </w:rPr>
+        <w:t>Good or Better Health</w:t>
+      </w:r>
+      <w:r>
+        <w:rPr>
+          <w:rFonts w:ascii="Times New Roman" w:hAnsi="Times New Roman" w:cs="Times New Roman"/>
+          <w:sz w:val="24"/>
+        </w:rPr>
+        <w:t>’.</w:t>
+      </w:r>
+      <w:r>
+        <w:rPr>
+          <w:rFonts w:ascii="Times New Roman" w:hAnsi="Times New Roman" w:cs="Times New Roman"/>
+          <w:sz w:val="24"/>
+        </w:rPr>
+        <w:t xml:space="preserve"> All v</w:t>
+      </w:r>
+      <w:r>
+        <w:rPr>
+          <w:rFonts w:ascii="Times New Roman" w:hAnsi="Times New Roman" w:cs="Times New Roman"/>
+          <w:sz w:val="24"/>
+        </w:rPr>
+        <w:t xml:space="preserve">ariables related to </w:t>
+      </w:r>
+      <w:r>
+        <w:rPr>
+          <w:rFonts w:ascii="Times New Roman" w:hAnsi="Times New Roman" w:cs="Times New Roman"/>
+          <w:sz w:val="24"/>
+        </w:rPr>
+        <w:t>presence of</w:t>
+      </w:r>
+      <w:r>
+        <w:rPr>
+          <w:rFonts w:ascii="Times New Roman" w:hAnsi="Times New Roman" w:cs="Times New Roman"/>
+          <w:sz w:val="24"/>
+        </w:rPr>
+        <w:t xml:space="preserve"> cardiovascular </w:t>
+      </w:r>
+      <w:r>
+        <w:rPr>
+          <w:rFonts w:ascii="Times New Roman" w:hAnsi="Times New Roman" w:cs="Times New Roman"/>
+          <w:sz w:val="24"/>
+        </w:rPr>
+        <w:t>diseases</w:t>
+      </w:r>
+      <w:r>
+        <w:rPr>
+          <w:rFonts w:ascii="Times New Roman" w:hAnsi="Times New Roman" w:cs="Times New Roman"/>
+          <w:sz w:val="24"/>
+        </w:rPr>
+        <w:t>, such as Heart Attack or MI (Myocardial Infarction), Angina or CHD (</w:t>
+      </w:r>
+      <w:r>
+        <w:rPr>
+          <w:rFonts w:ascii="Times New Roman" w:hAnsi="Times New Roman" w:cs="Times New Roman"/>
+          <w:sz w:val="24"/>
+        </w:rPr>
+        <w:t>coronary heart disease</w:t>
+      </w:r>
+      <w:r>
+        <w:rPr>
+          <w:rFonts w:ascii="Times New Roman" w:hAnsi="Times New Roman" w:cs="Times New Roman"/>
+          <w:sz w:val="24"/>
+        </w:rPr>
+        <w:t>),</w:t>
+      </w:r>
+      <w:r>
+        <w:rPr>
+          <w:rFonts w:ascii="Times New Roman" w:hAnsi="Times New Roman" w:cs="Times New Roman"/>
+          <w:sz w:val="24"/>
+        </w:rPr>
+        <w:t xml:space="preserve"> </w:t>
+      </w:r>
+      <w:r>
+        <w:rPr>
+          <w:rFonts w:ascii="Times New Roman" w:hAnsi="Times New Roman" w:cs="Times New Roman"/>
+          <w:sz w:val="24"/>
+        </w:rPr>
+        <w:t>and  Stroke.</w:t>
+      </w:r>
+      <w:r>
+        <w:rPr>
+          <w:rFonts w:ascii="Times New Roman" w:hAnsi="Times New Roman" w:cs="Times New Roman"/>
+          <w:sz w:val="24"/>
+        </w:rPr>
+        <w:t xml:space="preserve"> </w:t>
+      </w:r>
+      <w:r>
+        <w:rPr>
+          <w:rFonts w:ascii="Times New Roman" w:hAnsi="Times New Roman" w:cs="Times New Roman"/>
+          <w:sz w:val="24"/>
+        </w:rPr>
+        <w:t xml:space="preserve">These variables </w:t>
+      </w:r>
+      <w:r>
+        <w:rPr>
+          <w:rFonts w:ascii="Times New Roman" w:hAnsi="Times New Roman" w:cs="Times New Roman"/>
+          <w:sz w:val="24"/>
+        </w:rPr>
+        <w:t>are coded as yes vs. no.</w:t>
+      </w:r>
+    </w:p>
+    <w:p>
+      <w:pPr>
+        <w:spacing w:line="480" w:lineRule="auto"/>
+        <w:rPr>
+          <w:rFonts w:ascii="Times New Roman" w:hAnsi="Times New Roman" w:cs="Times New Roman"/>
+          <w:sz w:val="24"/>
+        </w:rPr>
+      </w:pPr>
+      <w:r>
+        <w:rPr>
+          <w:rFonts w:ascii="Times New Roman" w:hAnsi="Times New Roman" w:cs="Times New Roman"/>
+          <w:sz w:val="24"/>
+        </w:rPr>
         <w:lastRenderedPageBreak/>
-        <w:t>Research Question 1</w:t>
+        <w:t>Independent Variables:</w:t>
+      </w:r>
+      <w:r>
+        <w:rPr>
+          <w:rFonts w:ascii="Times New Roman" w:hAnsi="Times New Roman" w:cs="Times New Roman"/>
+          <w:sz w:val="24"/>
+        </w:rPr>
+        <w:t xml:space="preserve"> </w:t>
+      </w:r>
+      <w:r>
+        <w:rPr>
+          <w:rFonts w:ascii="Times New Roman" w:hAnsi="Times New Roman" w:cs="Times New Roman"/>
+          <w:sz w:val="24"/>
+        </w:rPr>
+        <w:t>Daily Dark Green Vegetable Consumption</w:t>
+      </w:r>
+      <w:r>
+        <w:rPr>
+          <w:rFonts w:ascii="Times New Roman" w:hAnsi="Times New Roman" w:cs="Times New Roman"/>
+          <w:sz w:val="24"/>
+        </w:rPr>
+        <w:t xml:space="preserve"> </w:t>
+      </w:r>
+      <w:r>
+        <w:rPr>
+          <w:rFonts w:ascii="Times New Roman" w:hAnsi="Times New Roman" w:cs="Times New Roman"/>
+          <w:sz w:val="24"/>
+        </w:rPr>
+        <w:t xml:space="preserve">and </w:t>
+      </w:r>
+      <w:r>
+        <w:rPr>
+          <w:rFonts w:ascii="Times New Roman" w:hAnsi="Times New Roman" w:cs="Times New Roman"/>
+          <w:sz w:val="24"/>
+        </w:rPr>
+        <w:t>Daily Fruit Consumption</w:t>
+      </w:r>
+      <w:r>
+        <w:rPr>
+          <w:rFonts w:ascii="Times New Roman" w:hAnsi="Times New Roman" w:cs="Times New Roman"/>
+          <w:sz w:val="24"/>
+        </w:rPr>
+        <w:t xml:space="preserve"> </w:t>
+      </w:r>
+      <w:r>
+        <w:rPr>
+          <w:rFonts w:ascii="Times New Roman" w:hAnsi="Times New Roman" w:cs="Times New Roman"/>
+          <w:sz w:val="24"/>
+        </w:rPr>
+        <w:t>variable</w:t>
+      </w:r>
+      <w:r>
+        <w:rPr>
+          <w:rFonts w:ascii="Times New Roman" w:hAnsi="Times New Roman" w:cs="Times New Roman"/>
+          <w:sz w:val="24"/>
+        </w:rPr>
+        <w:t>s</w:t>
+      </w:r>
+      <w:r>
+        <w:rPr>
+          <w:rFonts w:ascii="Times New Roman" w:hAnsi="Times New Roman" w:cs="Times New Roman"/>
+          <w:sz w:val="24"/>
+        </w:rPr>
+        <w:t xml:space="preserve"> quantifies the daily intake of fruits</w:t>
+      </w:r>
+      <w:r>
+        <w:rPr>
+          <w:rFonts w:ascii="Times New Roman" w:hAnsi="Times New Roman" w:cs="Times New Roman"/>
+          <w:sz w:val="24"/>
+        </w:rPr>
+        <w:t xml:space="preserve"> and vegetables</w:t>
+      </w:r>
+      <w:r>
+        <w:rPr>
+          <w:rFonts w:ascii="Times New Roman" w:hAnsi="Times New Roman" w:cs="Times New Roman"/>
+          <w:sz w:val="24"/>
+        </w:rPr>
+        <w:t>.</w:t>
+      </w:r>
+      <w:r>
+        <w:rPr>
+          <w:rFonts w:ascii="Times New Roman" w:hAnsi="Times New Roman" w:cs="Times New Roman"/>
+          <w:sz w:val="24"/>
+        </w:rPr>
+        <w:t xml:space="preserve"> Both coded as numerical values</w:t>
+      </w:r>
+    </w:p>
+    <w:p>
+      <w:pPr>
+        <w:spacing w:line="480" w:lineRule="auto"/>
+        <w:rPr>
+          <w:rFonts w:ascii="Times New Roman" w:hAnsi="Times New Roman" w:cs="Times New Roman"/>
+          <w:b/>
+          <w:bCs/>
+          <w:sz w:val="24"/>
+        </w:rPr>
+      </w:pPr>
+      <w:r>
+        <w:rPr>
+          <w:rFonts w:ascii="Times New Roman" w:hAnsi="Times New Roman" w:cs="Times New Roman"/>
+          <w:b/>
+          <w:bCs/>
+          <w:sz w:val="24"/>
+        </w:rPr>
+        <w:t>Research Question 2:</w:t>
+      </w:r>
+    </w:p>
+    <w:p>
+      <w:pPr>
+        <w:spacing w:line="480" w:lineRule="auto"/>
+        <w:rPr>
+          <w:rFonts w:ascii="Times New Roman" w:hAnsi="Times New Roman" w:cs="Times New Roman"/>
+          <w:sz w:val="24"/>
+        </w:rPr>
+      </w:pPr>
+      <w:r>
+        <w:rPr>
+          <w:rFonts w:ascii="Times New Roman" w:hAnsi="Times New Roman" w:cs="Times New Roman"/>
+          <w:sz w:val="24"/>
+        </w:rPr>
+        <w:t>D</w:t>
+      </w:r>
+      <w:r>
+        <w:rPr>
+          <w:rFonts w:ascii="Times New Roman" w:hAnsi="Times New Roman" w:cs="Times New Roman"/>
+          <w:sz w:val="24"/>
+        </w:rPr>
+        <w:t>ependent Variables:</w:t>
+      </w:r>
+      <w:r>
+        <w:rPr>
+          <w:rFonts w:ascii="Times New Roman" w:hAnsi="Times New Roman" w:cs="Times New Roman"/>
+          <w:sz w:val="24"/>
+        </w:rPr>
+        <w:t xml:space="preserve"> </w:t>
+      </w:r>
+      <w:r>
+        <w:rPr>
+          <w:rFonts w:ascii="Times New Roman" w:hAnsi="Times New Roman" w:cs="Times New Roman"/>
+          <w:sz w:val="24"/>
+        </w:rPr>
+        <w:t>Forgoing Medical Care due to Cost</w:t>
+      </w:r>
+      <w:r>
+        <w:rPr>
+          <w:rFonts w:ascii="Times New Roman" w:hAnsi="Times New Roman" w:cs="Times New Roman"/>
+          <w:sz w:val="24"/>
+        </w:rPr>
+        <w:t xml:space="preserve"> </w:t>
+      </w:r>
+      <w:r>
+        <w:rPr>
+          <w:rFonts w:ascii="Times New Roman" w:hAnsi="Times New Roman" w:cs="Times New Roman"/>
+          <w:sz w:val="24"/>
+        </w:rPr>
+        <w:t xml:space="preserve">and Healthplan as the primary variables of interest were </w:t>
+      </w:r>
+      <w:r>
+        <w:rPr>
+          <w:rFonts w:ascii="Times New Roman" w:hAnsi="Times New Roman" w:cs="Times New Roman"/>
+          <w:sz w:val="24"/>
+        </w:rPr>
+        <w:t>coded as yes vs. no.</w:t>
+      </w:r>
+    </w:p>
+    <w:p>
+      <w:pPr>
+        <w:spacing w:line="480" w:lineRule="auto"/>
+        <w:rPr>
+          <w:rFonts w:ascii="Times New Roman" w:hAnsi="Times New Roman" w:cs="Times New Roman"/>
+          <w:sz w:val="24"/>
+        </w:rPr>
+      </w:pPr>
+      <w:r>
+        <w:rPr>
+          <w:rFonts w:ascii="Times New Roman" w:hAnsi="Times New Roman" w:cs="Times New Roman"/>
+          <w:sz w:val="24"/>
+        </w:rPr>
+        <w:t>Independent Variables:</w:t>
+      </w:r>
+      <w:r>
+        <w:rPr>
+          <w:rFonts w:ascii="Times New Roman" w:hAnsi="Times New Roman" w:cs="Times New Roman"/>
+          <w:sz w:val="24"/>
+        </w:rPr>
+        <w:t xml:space="preserve"> </w:t>
+      </w:r>
+      <w:r>
+        <w:rPr>
+          <w:rFonts w:ascii="Times New Roman" w:hAnsi="Times New Roman" w:cs="Times New Roman"/>
+          <w:sz w:val="24"/>
+        </w:rPr>
+        <w:t>Race and ethnicity was included as</w:t>
+      </w:r>
+      <w:r>
+        <w:rPr>
+          <w:rFonts w:ascii="Times New Roman" w:hAnsi="Times New Roman" w:cs="Times New Roman"/>
+          <w:sz w:val="24"/>
+        </w:rPr>
+        <w:t xml:space="preserve"> </w:t>
+      </w:r>
+      <w:r>
+        <w:rPr>
+          <w:rFonts w:ascii="Times New Roman" w:hAnsi="Times New Roman" w:cs="Times New Roman"/>
+          <w:sz w:val="24"/>
+        </w:rPr>
+        <w:t>white,</w:t>
+      </w:r>
+      <w:r>
+        <w:rPr>
+          <w:rFonts w:ascii="Times New Roman" w:hAnsi="Times New Roman" w:cs="Times New Roman"/>
+          <w:sz w:val="24"/>
+        </w:rPr>
+        <w:t xml:space="preserve"> </w:t>
+      </w:r>
+      <w:r>
+        <w:rPr>
+          <w:rFonts w:ascii="Times New Roman" w:hAnsi="Times New Roman" w:cs="Times New Roman"/>
+          <w:sz w:val="24"/>
+        </w:rPr>
+        <w:t>black, native American, Asian, native Hawaiian/pacific islander</w:t>
+      </w:r>
+      <w:r>
+        <w:rPr>
+          <w:rFonts w:ascii="Times New Roman" w:hAnsi="Times New Roman" w:cs="Times New Roman"/>
+          <w:sz w:val="24"/>
+        </w:rPr>
+        <w:t>,</w:t>
+      </w:r>
+      <w:r>
+        <w:rPr>
+          <w:rFonts w:ascii="Times New Roman" w:hAnsi="Times New Roman" w:cs="Times New Roman"/>
+          <w:sz w:val="24"/>
+        </w:rPr>
+        <w:t xml:space="preserve"> other race only, </w:t>
+      </w:r>
+      <w:r>
+        <w:rPr>
+          <w:rFonts w:ascii="Times New Roman" w:hAnsi="Times New Roman" w:cs="Times New Roman"/>
+          <w:sz w:val="24"/>
+        </w:rPr>
+        <w:t>multiracial,</w:t>
+      </w:r>
+      <w:r>
+        <w:rPr>
+          <w:rFonts w:ascii="Times New Roman" w:hAnsi="Times New Roman" w:cs="Times New Roman"/>
+          <w:sz w:val="24"/>
+        </w:rPr>
+        <w:t xml:space="preserve"> and Hispanic</w:t>
+      </w:r>
+      <w:r>
+        <w:rPr>
+          <w:rFonts w:ascii="Times New Roman" w:hAnsi="Times New Roman" w:cs="Times New Roman"/>
+          <w:sz w:val="24"/>
+        </w:rPr>
+        <w:t>.</w:t>
+      </w:r>
+      <w:r>
+        <w:rPr>
+          <w:rFonts w:ascii="Times New Roman" w:hAnsi="Times New Roman" w:cs="Times New Roman"/>
+          <w:sz w:val="24"/>
+        </w:rPr>
+        <w:t xml:space="preserve"> </w:t>
+      </w:r>
+      <w:r>
+        <w:rPr>
+          <w:rFonts w:ascii="Times New Roman" w:hAnsi="Times New Roman" w:cs="Times New Roman"/>
+          <w:sz w:val="24"/>
+        </w:rPr>
+        <w:t>Se</w:t>
+      </w:r>
+      <w:r>
+        <w:rPr>
+          <w:rFonts w:ascii="Times New Roman" w:hAnsi="Times New Roman" w:cs="Times New Roman"/>
+          <w:sz w:val="24"/>
+        </w:rPr>
+        <w:t>x</w:t>
+      </w:r>
+      <w:r>
+        <w:rPr>
+          <w:rFonts w:ascii="Times New Roman" w:hAnsi="Times New Roman" w:cs="Times New Roman"/>
+          <w:sz w:val="24"/>
+        </w:rPr>
+        <w:t xml:space="preserve"> variable categorizes individuals based on their gender</w:t>
+      </w:r>
+      <w:r>
+        <w:rPr>
+          <w:rFonts w:ascii="Times New Roman" w:hAnsi="Times New Roman" w:cs="Times New Roman"/>
+          <w:sz w:val="24"/>
+        </w:rPr>
+        <w:t xml:space="preserve"> and was coded as male and female</w:t>
+      </w:r>
+      <w:r>
+        <w:rPr>
+          <w:rFonts w:ascii="Times New Roman" w:hAnsi="Times New Roman" w:cs="Times New Roman"/>
+          <w:sz w:val="24"/>
+        </w:rPr>
+        <w:t>.</w:t>
+      </w:r>
+      <w:r>
+        <w:rPr>
+          <w:rFonts w:ascii="Times New Roman" w:hAnsi="Times New Roman" w:cs="Times New Roman"/>
+          <w:sz w:val="24"/>
+        </w:rPr>
+        <w:t xml:space="preserve"> </w:t>
+      </w:r>
+      <w:r>
+        <w:rPr>
+          <w:rFonts w:ascii="Times New Roman" w:hAnsi="Times New Roman" w:cs="Times New Roman"/>
+          <w:sz w:val="24"/>
+        </w:rPr>
+        <w:t xml:space="preserve">Income variable categorizes individuals based on their income levels, </w:t>
+      </w:r>
+      <w:r>
+        <w:rPr>
+          <w:rFonts w:ascii="Times New Roman" w:hAnsi="Times New Roman" w:cs="Times New Roman"/>
+          <w:sz w:val="24"/>
+        </w:rPr>
+        <w:t>coded as Less than $15,000, $15,000 to $25,000, $25,000 to $35,000, $35,000 to</w:t>
+      </w:r>
+      <w:r>
+        <w:rPr>
+          <w:rFonts w:ascii="Times New Roman" w:hAnsi="Times New Roman" w:cs="Times New Roman"/>
+          <w:sz w:val="24"/>
+        </w:rPr>
+        <w:t xml:space="preserve"> </w:t>
+      </w:r>
+      <w:r>
+        <w:rPr>
+          <w:rFonts w:ascii="Times New Roman" w:hAnsi="Times New Roman" w:cs="Times New Roman"/>
+          <w:sz w:val="24"/>
+        </w:rPr>
+        <w:t xml:space="preserve">$50,000, and </w:t>
+      </w:r>
+      <w:r>
+        <w:rPr>
+          <w:rFonts w:ascii="Times New Roman" w:hAnsi="Times New Roman" w:cs="Times New Roman"/>
+          <w:sz w:val="24"/>
+        </w:rPr>
+        <w:t xml:space="preserve">more than </w:t>
+      </w:r>
+      <w:r>
+        <w:rPr>
+          <w:rFonts w:ascii="Times New Roman" w:hAnsi="Times New Roman" w:cs="Times New Roman"/>
+          <w:sz w:val="24"/>
+        </w:rPr>
+        <w:t>$50,000</w:t>
+      </w:r>
+      <w:r>
+        <w:rPr>
+          <w:rFonts w:ascii="Times New Roman" w:hAnsi="Times New Roman" w:cs="Times New Roman"/>
+          <w:sz w:val="24"/>
+        </w:rPr>
+        <w:t xml:space="preserve">. </w:t>
+      </w:r>
+      <w:r>
+        <w:rPr>
+          <w:rFonts w:ascii="Times New Roman" w:hAnsi="Times New Roman" w:cs="Times New Roman"/>
+          <w:sz w:val="24"/>
+        </w:rPr>
+        <w:t xml:space="preserve">Education was coded as </w:t>
+      </w:r>
+      <w:r>
+        <w:rPr>
+          <w:rFonts w:ascii="Times New Roman" w:hAnsi="Times New Roman" w:cs="Times New Roman"/>
+          <w:sz w:val="24"/>
+        </w:rPr>
+        <w:t>None</w:t>
+      </w:r>
+      <w:r>
+        <w:rPr>
+          <w:rFonts w:ascii="Times New Roman" w:hAnsi="Times New Roman" w:cs="Times New Roman"/>
+          <w:sz w:val="24"/>
+        </w:rPr>
+        <w:t>, High School</w:t>
+      </w:r>
+      <w:r>
+        <w:rPr>
+          <w:rFonts w:ascii="Times New Roman" w:hAnsi="Times New Roman" w:cs="Times New Roman"/>
+          <w:sz w:val="24"/>
+        </w:rPr>
+        <w:t xml:space="preserve"> diploma</w:t>
+      </w:r>
+      <w:r>
+        <w:rPr>
+          <w:rFonts w:ascii="Times New Roman" w:hAnsi="Times New Roman" w:cs="Times New Roman"/>
+          <w:sz w:val="24"/>
+        </w:rPr>
+        <w:t>, Attended College or Technical School, or Graduated from College or Technical School.</w:t>
+      </w:r>
+      <w:r>
+        <w:rPr>
+          <w:rFonts w:ascii="Times New Roman" w:hAnsi="Times New Roman" w:cs="Times New Roman"/>
+          <w:sz w:val="24"/>
+        </w:rPr>
+        <w:t xml:space="preserve"> Age was coded as 18-64 vs. 65 and older.</w:t>
+      </w:r>
+      <w:r>
+        <w:rPr>
+          <w:rFonts w:ascii="Times New Roman" w:hAnsi="Times New Roman" w:cs="Times New Roman"/>
+          <w:sz w:val="24"/>
+        </w:rPr>
+        <w:t xml:space="preserve"> M</w:t>
+      </w:r>
+      <w:r>
+        <w:rPr>
+          <w:rFonts w:ascii="Times New Roman" w:hAnsi="Times New Roman" w:cs="Times New Roman"/>
+          <w:sz w:val="24"/>
+        </w:rPr>
+        <w:t>arital status was coded to include categories such as Married, Single, Widowed, Living Together, Divorced, and Separated. Employment status was also coded into categories, including Employed for Wages, Student, Self Employed, Homemaker, Retired, Unable, Out of Work for Less than 1 Year, and Out of Work for 1 Year or More.</w:t>
+      </w:r>
+    </w:p>
+    <w:p>
+      <w:pPr>
+        <w:spacing w:line="480" w:lineRule="auto"/>
+        <w:rPr>
+          <w:rFonts w:ascii="Times New Roman" w:hAnsi="Times New Roman" w:cs="Times New Roman"/>
+          <w:b/>
+          <w:bCs/>
+          <w:sz w:val="24"/>
+        </w:rPr>
+      </w:pPr>
+      <w:r>
+        <w:rPr>
+          <w:rFonts w:ascii="Times New Roman" w:hAnsi="Times New Roman" w:cs="Times New Roman"/>
+          <w:b/>
+          <w:bCs/>
+          <w:sz w:val="24"/>
+        </w:rPr>
+        <w:t xml:space="preserve">Research Question </w:t>
+      </w:r>
+      <w:r>
+        <w:rPr>
+          <w:rFonts w:ascii="Times New Roman" w:hAnsi="Times New Roman" w:cs="Times New Roman"/>
+          <w:b/>
+          <w:bCs/>
+          <w:sz w:val="24"/>
+        </w:rPr>
+        <w:t>3</w:t>
       </w:r>
       <w:r>
         <w:rPr>
@@ -2156,6 +2795,27 @@
           <w:rFonts w:ascii="Times New Roman" w:hAnsi="Times New Roman" w:cs="Times New Roman"/>
           <w:sz w:val="24"/>
         </w:rPr>
+        <w:t xml:space="preserve"> All v</w:t>
+      </w:r>
+      <w:r>
+        <w:rPr>
+          <w:rFonts w:ascii="Times New Roman" w:hAnsi="Times New Roman" w:cs="Times New Roman"/>
+          <w:sz w:val="24"/>
+        </w:rPr>
+        <w:t xml:space="preserve">ariables related to </w:t>
+      </w:r>
+      <w:r>
+        <w:rPr>
+          <w:rFonts w:ascii="Times New Roman" w:hAnsi="Times New Roman" w:cs="Times New Roman"/>
+          <w:sz w:val="24"/>
+        </w:rPr>
+        <w:t>presence of</w:t>
+      </w:r>
+      <w:r>
+        <w:rPr>
+          <w:rFonts w:ascii="Times New Roman" w:hAnsi="Times New Roman" w:cs="Times New Roman"/>
+          <w:sz w:val="24"/>
+        </w:rPr>
         <w:t xml:space="preserve"> </w:t>
       </w:r>
       <w:r>
@@ -2163,7 +2823,14 @@
           <w:rFonts w:ascii="Times New Roman" w:hAnsi="Times New Roman" w:cs="Times New Roman"/>
           <w:sz w:val="24"/>
         </w:rPr>
-        <w:t>Perceived Health</w:t>
+        <w:t>chronic illnesses</w:t>
+      </w:r>
+      <w:r>
+        <w:rPr>
+          <w:rFonts w:ascii="Times New Roman" w:hAnsi="Times New Roman" w:cs="Times New Roman"/>
+          <w:sz w:val="24"/>
+        </w:rPr>
+        <w:t>, such as Heart Attack or MI (Myocardial Infarction), Angina or CHD (coronary heart disease),</w:t>
       </w:r>
       <w:r>
         <w:rPr>
@@ -2177,112 +2844,21 @@
           <w:rFonts w:ascii="Times New Roman" w:hAnsi="Times New Roman" w:cs="Times New Roman"/>
           <w:sz w:val="24"/>
         </w:rPr>
-        <w:t xml:space="preserve">variable </w:t>
-      </w:r>
-      <w:r>
-        <w:rPr>
-          <w:rFonts w:ascii="Times New Roman" w:hAnsi="Times New Roman" w:cs="Times New Roman"/>
-          <w:sz w:val="24"/>
-        </w:rPr>
-        <w:t xml:space="preserve">indicating </w:t>
-      </w:r>
-      <w:r>
-        <w:rPr>
-          <w:rFonts w:ascii="Times New Roman" w:hAnsi="Times New Roman" w:cs="Times New Roman"/>
-          <w:sz w:val="24"/>
-        </w:rPr>
-        <w:t>subjective assessment of their overall health status</w:t>
-      </w:r>
-      <w:r>
-        <w:rPr>
-          <w:rFonts w:ascii="Times New Roman" w:hAnsi="Times New Roman" w:cs="Times New Roman"/>
-          <w:sz w:val="24"/>
-        </w:rPr>
-        <w:t>, coded as ‘</w:t>
-      </w:r>
-      <w:r>
-        <w:rPr>
-          <w:rFonts w:ascii="Times New Roman" w:hAnsi="Times New Roman" w:cs="Times New Roman"/>
-          <w:sz w:val="24"/>
-        </w:rPr>
-        <w:t>fair or poor health</w:t>
-      </w:r>
-      <w:r>
-        <w:rPr>
-          <w:rFonts w:ascii="Times New Roman" w:hAnsi="Times New Roman" w:cs="Times New Roman"/>
-          <w:sz w:val="24"/>
-        </w:rPr>
-        <w:t>’ vs. ‘</w:t>
-      </w:r>
-      <w:r>
-        <w:rPr>
-          <w:rFonts w:ascii="Times New Roman" w:hAnsi="Times New Roman" w:cs="Times New Roman"/>
-          <w:sz w:val="24"/>
-        </w:rPr>
-        <w:t>Good or Better Health</w:t>
-      </w:r>
-      <w:r>
-        <w:rPr>
-          <w:rFonts w:ascii="Times New Roman" w:hAnsi="Times New Roman" w:cs="Times New Roman"/>
-          <w:sz w:val="24"/>
-        </w:rPr>
-        <w:t>’.</w:t>
-      </w:r>
-      <w:r>
-        <w:rPr>
-          <w:rFonts w:ascii="Times New Roman" w:hAnsi="Times New Roman" w:cs="Times New Roman"/>
-          <w:sz w:val="24"/>
-        </w:rPr>
-        <w:t xml:space="preserve"> All v</w:t>
-      </w:r>
-      <w:r>
-        <w:rPr>
-          <w:rFonts w:ascii="Times New Roman" w:hAnsi="Times New Roman" w:cs="Times New Roman"/>
-          <w:sz w:val="24"/>
-        </w:rPr>
-        <w:t xml:space="preserve">ariables related to </w:t>
-      </w:r>
-      <w:r>
-        <w:rPr>
-          <w:rFonts w:ascii="Times New Roman" w:hAnsi="Times New Roman" w:cs="Times New Roman"/>
-          <w:sz w:val="24"/>
-        </w:rPr>
-        <w:t>presence of</w:t>
-      </w:r>
-      <w:r>
-        <w:rPr>
-          <w:rFonts w:ascii="Times New Roman" w:hAnsi="Times New Roman" w:cs="Times New Roman"/>
-          <w:sz w:val="24"/>
-        </w:rPr>
-        <w:t xml:space="preserve"> cardiovascular </w:t>
-      </w:r>
-      <w:r>
-        <w:rPr>
-          <w:rFonts w:ascii="Times New Roman" w:hAnsi="Times New Roman" w:cs="Times New Roman"/>
-          <w:sz w:val="24"/>
-        </w:rPr>
-        <w:t>diseases</w:t>
-      </w:r>
-      <w:r>
-        <w:rPr>
-          <w:rFonts w:ascii="Times New Roman" w:hAnsi="Times New Roman" w:cs="Times New Roman"/>
-          <w:sz w:val="24"/>
-        </w:rPr>
-        <w:t>, such as Heart Attack or MI (Myocardial Infarction), Angina or CHD (</w:t>
-      </w:r>
-      <w:r>
-        <w:rPr>
-          <w:rFonts w:ascii="Times New Roman" w:hAnsi="Times New Roman" w:cs="Times New Roman"/>
-          <w:sz w:val="24"/>
-        </w:rPr>
-        <w:t>coronary heart disease</w:t>
-      </w:r>
-      <w:r>
-        <w:rPr>
-          <w:rFonts w:ascii="Times New Roman" w:hAnsi="Times New Roman" w:cs="Times New Roman"/>
-          <w:sz w:val="24"/>
-        </w:rPr>
-        <w:t>),</w:t>
+        <w:t>Stroke</w:t>
+      </w:r>
+      <w:r>
+        <w:rPr>
+          <w:rFonts w:ascii="Times New Roman" w:hAnsi="Times New Roman" w:cs="Times New Roman"/>
+          <w:sz w:val="24"/>
+        </w:rPr>
+        <w:t>, Diabetes, and depression</w:t>
+      </w:r>
+      <w:r>
+        <w:rPr>
+          <w:rFonts w:ascii="Times New Roman" w:hAnsi="Times New Roman" w:cs="Times New Roman"/>
+          <w:sz w:val="24"/>
+        </w:rPr>
+        <w:t>.</w:t>
       </w:r>
       <w:r>
         <w:rPr>
@@ -2296,20 +2872,6 @@
           <w:rFonts w:ascii="Times New Roman" w:hAnsi="Times New Roman" w:cs="Times New Roman"/>
           <w:sz w:val="24"/>
         </w:rPr>
-        <w:t>and  Stroke.</w:t>
-      </w:r>
-      <w:r>
-        <w:rPr>
-          <w:rFonts w:ascii="Times New Roman" w:hAnsi="Times New Roman" w:cs="Times New Roman"/>
-          <w:sz w:val="24"/>
-        </w:rPr>
-        <w:t xml:space="preserve"> </w:t>
-      </w:r>
-      <w:r>
-        <w:rPr>
-          <w:rFonts w:ascii="Times New Roman" w:hAnsi="Times New Roman" w:cs="Times New Roman"/>
-          <w:sz w:val="24"/>
-        </w:rPr>
         <w:t xml:space="preserve">These variables </w:t>
       </w:r>
       <w:r>
@@ -2333,584 +2895,7 @@
           <w:rFonts w:ascii="Times New Roman" w:hAnsi="Times New Roman" w:cs="Times New Roman"/>
           <w:sz w:val="24"/>
         </w:rPr>
-        <w:t>Independent Variables:</w:t>
-      </w:r>
-      <w:r>
-        <w:rPr>
-          <w:rFonts w:ascii="Times New Roman" w:hAnsi="Times New Roman" w:cs="Times New Roman"/>
-          <w:sz w:val="24"/>
-        </w:rPr>
-        <w:t xml:space="preserve"> </w:t>
-      </w:r>
-      <w:r>
-        <w:rPr>
-          <w:rFonts w:ascii="Times New Roman" w:hAnsi="Times New Roman" w:cs="Times New Roman"/>
-          <w:sz w:val="24"/>
-        </w:rPr>
-        <w:t>Daily Dark Green Vegetable Consumption</w:t>
-      </w:r>
-      <w:r>
-        <w:rPr>
-          <w:rFonts w:ascii="Times New Roman" w:hAnsi="Times New Roman" w:cs="Times New Roman"/>
-          <w:sz w:val="24"/>
-        </w:rPr>
-        <w:t xml:space="preserve"> </w:t>
-      </w:r>
-      <w:r>
-        <w:rPr>
-          <w:rFonts w:ascii="Times New Roman" w:hAnsi="Times New Roman" w:cs="Times New Roman"/>
-          <w:sz w:val="24"/>
-        </w:rPr>
-        <w:t xml:space="preserve">and </w:t>
-      </w:r>
-      <w:r>
-        <w:rPr>
-          <w:rFonts w:ascii="Times New Roman" w:hAnsi="Times New Roman" w:cs="Times New Roman"/>
-          <w:sz w:val="24"/>
-        </w:rPr>
-        <w:t>Daily Fruit Consumption</w:t>
-      </w:r>
-      <w:r>
-        <w:rPr>
-          <w:rFonts w:ascii="Times New Roman" w:hAnsi="Times New Roman" w:cs="Times New Roman"/>
-          <w:sz w:val="24"/>
-        </w:rPr>
-        <w:t xml:space="preserve"> </w:t>
-      </w:r>
-      <w:r>
-        <w:rPr>
-          <w:rFonts w:ascii="Times New Roman" w:hAnsi="Times New Roman" w:cs="Times New Roman"/>
-          <w:sz w:val="24"/>
-        </w:rPr>
-        <w:t>variable</w:t>
-      </w:r>
-      <w:r>
-        <w:rPr>
-          <w:rFonts w:ascii="Times New Roman" w:hAnsi="Times New Roman" w:cs="Times New Roman"/>
-          <w:sz w:val="24"/>
-        </w:rPr>
-        <w:t>s</w:t>
-      </w:r>
-      <w:r>
-        <w:rPr>
-          <w:rFonts w:ascii="Times New Roman" w:hAnsi="Times New Roman" w:cs="Times New Roman"/>
-          <w:sz w:val="24"/>
-        </w:rPr>
-        <w:t xml:space="preserve"> quantifies the daily intake of fruits</w:t>
-      </w:r>
-      <w:r>
-        <w:rPr>
-          <w:rFonts w:ascii="Times New Roman" w:hAnsi="Times New Roman" w:cs="Times New Roman"/>
-          <w:sz w:val="24"/>
-        </w:rPr>
-        <w:t xml:space="preserve"> and vegetables</w:t>
-      </w:r>
-      <w:r>
-        <w:rPr>
-          <w:rFonts w:ascii="Times New Roman" w:hAnsi="Times New Roman" w:cs="Times New Roman"/>
-          <w:sz w:val="24"/>
-        </w:rPr>
-        <w:t>.</w:t>
-      </w:r>
-      <w:r>
-        <w:rPr>
-          <w:rFonts w:ascii="Times New Roman" w:hAnsi="Times New Roman" w:cs="Times New Roman"/>
-          <w:sz w:val="24"/>
-        </w:rPr>
-        <w:t xml:space="preserve"> Both coded as numerical values</w:t>
-      </w:r>
-    </w:p>
-    <w:p>
-      <w:pPr>
-        <w:spacing w:line="480" w:lineRule="auto"/>
-        <w:rPr>
-          <w:rFonts w:ascii="Times New Roman" w:hAnsi="Times New Roman" w:cs="Times New Roman"/>
-          <w:b/>
-          <w:bCs/>
-          <w:sz w:val="24"/>
-        </w:rPr>
-      </w:pPr>
-      <w:r>
-        <w:rPr>
-          <w:rFonts w:ascii="Times New Roman" w:hAnsi="Times New Roman" w:cs="Times New Roman"/>
-          <w:b/>
-          <w:bCs/>
-          <w:sz w:val="24"/>
-        </w:rPr>
-        <w:t>Research Question 2:</w:t>
-      </w:r>
-    </w:p>
-    <w:p>
-      <w:pPr>
-        <w:spacing w:line="480" w:lineRule="auto"/>
-        <w:rPr>
-          <w:rFonts w:ascii="Times New Roman" w:hAnsi="Times New Roman" w:cs="Times New Roman"/>
-          <w:sz w:val="24"/>
-        </w:rPr>
-      </w:pPr>
-      <w:r>
-        <w:rPr>
-          <w:rFonts w:ascii="Times New Roman" w:hAnsi="Times New Roman" w:cs="Times New Roman"/>
-          <w:sz w:val="24"/>
-        </w:rPr>
-        <w:t>D</w:t>
-      </w:r>
-      <w:r>
-        <w:rPr>
-          <w:rFonts w:ascii="Times New Roman" w:hAnsi="Times New Roman" w:cs="Times New Roman"/>
-          <w:sz w:val="24"/>
-        </w:rPr>
-        <w:t>ependent Variables:</w:t>
-      </w:r>
-      <w:r>
-        <w:rPr>
-          <w:rFonts w:ascii="Times New Roman" w:hAnsi="Times New Roman" w:cs="Times New Roman"/>
-          <w:sz w:val="24"/>
-        </w:rPr>
-        <w:t xml:space="preserve"> </w:t>
-      </w:r>
-      <w:r>
-        <w:rPr>
-          <w:rFonts w:ascii="Times New Roman" w:hAnsi="Times New Roman" w:cs="Times New Roman"/>
-          <w:sz w:val="24"/>
-        </w:rPr>
-        <w:t>Forgoing Medical Care due to Cost</w:t>
-      </w:r>
-      <w:r>
-        <w:rPr>
-          <w:rFonts w:ascii="Times New Roman" w:hAnsi="Times New Roman" w:cs="Times New Roman"/>
-          <w:sz w:val="24"/>
-        </w:rPr>
-        <w:t xml:space="preserve"> </w:t>
-      </w:r>
-      <w:r>
-        <w:rPr>
-          <w:rFonts w:ascii="Times New Roman" w:hAnsi="Times New Roman" w:cs="Times New Roman"/>
-          <w:sz w:val="24"/>
-        </w:rPr>
-        <w:t xml:space="preserve">and Healthplan as the primary variables of interest were </w:t>
-      </w:r>
-      <w:r>
-        <w:rPr>
-          <w:rFonts w:ascii="Times New Roman" w:hAnsi="Times New Roman" w:cs="Times New Roman"/>
-          <w:sz w:val="24"/>
-        </w:rPr>
-        <w:t>coded as yes vs. no.</w:t>
-      </w:r>
-    </w:p>
-    <w:p>
-      <w:pPr>
-        <w:spacing w:line="480" w:lineRule="auto"/>
-        <w:rPr>
-          <w:rFonts w:ascii="Times New Roman" w:hAnsi="Times New Roman" w:cs="Times New Roman"/>
-          <w:sz w:val="24"/>
-        </w:rPr>
-      </w:pPr>
-      <w:r>
-        <w:rPr>
-          <w:rFonts w:ascii="Times New Roman" w:hAnsi="Times New Roman" w:cs="Times New Roman"/>
-          <w:sz w:val="24"/>
-        </w:rPr>
-        <w:t>Independent Variables:</w:t>
-      </w:r>
-      <w:r>
-        <w:rPr>
-          <w:rFonts w:ascii="Times New Roman" w:hAnsi="Times New Roman" w:cs="Times New Roman"/>
-          <w:sz w:val="24"/>
-        </w:rPr>
-        <w:t xml:space="preserve"> </w:t>
-      </w:r>
-      <w:r>
-        <w:rPr>
-          <w:rFonts w:ascii="Times New Roman" w:hAnsi="Times New Roman" w:cs="Times New Roman"/>
-          <w:sz w:val="24"/>
-        </w:rPr>
-        <w:t>Race and ethnicity was included as</w:t>
-      </w:r>
-      <w:r>
-        <w:rPr>
-          <w:rFonts w:ascii="Times New Roman" w:hAnsi="Times New Roman" w:cs="Times New Roman"/>
-          <w:sz w:val="24"/>
-        </w:rPr>
-        <w:t xml:space="preserve"> </w:t>
-      </w:r>
-      <w:r>
-        <w:rPr>
-          <w:rFonts w:ascii="Times New Roman" w:hAnsi="Times New Roman" w:cs="Times New Roman"/>
-          <w:sz w:val="24"/>
-        </w:rPr>
-        <w:t>white,</w:t>
-      </w:r>
-      <w:r>
-        <w:rPr>
-          <w:rFonts w:ascii="Times New Roman" w:hAnsi="Times New Roman" w:cs="Times New Roman"/>
-          <w:sz w:val="24"/>
-        </w:rPr>
-        <w:t xml:space="preserve"> </w:t>
-      </w:r>
-      <w:r>
-        <w:rPr>
-          <w:rFonts w:ascii="Times New Roman" w:hAnsi="Times New Roman" w:cs="Times New Roman"/>
-          <w:sz w:val="24"/>
-        </w:rPr>
-        <w:t>black, native American, Asian, native Hawaiian/pacific islander</w:t>
-      </w:r>
-      <w:r>
-        <w:rPr>
-          <w:rFonts w:ascii="Times New Roman" w:hAnsi="Times New Roman" w:cs="Times New Roman"/>
-          <w:sz w:val="24"/>
-        </w:rPr>
-        <w:t>,</w:t>
-      </w:r>
-      <w:r>
-        <w:rPr>
-          <w:rFonts w:ascii="Times New Roman" w:hAnsi="Times New Roman" w:cs="Times New Roman"/>
-          <w:sz w:val="24"/>
-        </w:rPr>
-        <w:t xml:space="preserve"> other race only, </w:t>
-      </w:r>
-      <w:r>
-        <w:rPr>
-          <w:rFonts w:ascii="Times New Roman" w:hAnsi="Times New Roman" w:cs="Times New Roman"/>
-          <w:sz w:val="24"/>
-        </w:rPr>
-        <w:t>multiracial,</w:t>
-      </w:r>
-      <w:r>
-        <w:rPr>
-          <w:rFonts w:ascii="Times New Roman" w:hAnsi="Times New Roman" w:cs="Times New Roman"/>
-          <w:sz w:val="24"/>
-        </w:rPr>
-        <w:t xml:space="preserve"> and Hispanic</w:t>
-      </w:r>
-      <w:r>
-        <w:rPr>
-          <w:rFonts w:ascii="Times New Roman" w:hAnsi="Times New Roman" w:cs="Times New Roman"/>
-          <w:sz w:val="24"/>
-        </w:rPr>
-        <w:t>.</w:t>
-      </w:r>
-      <w:r>
-        <w:rPr>
-          <w:rFonts w:ascii="Times New Roman" w:hAnsi="Times New Roman" w:cs="Times New Roman"/>
-          <w:sz w:val="24"/>
-        </w:rPr>
-        <w:t xml:space="preserve"> </w:t>
-      </w:r>
-      <w:r>
-        <w:rPr>
-          <w:rFonts w:ascii="Times New Roman" w:hAnsi="Times New Roman" w:cs="Times New Roman"/>
-          <w:sz w:val="24"/>
-        </w:rPr>
-        <w:t>Se</w:t>
-      </w:r>
-      <w:r>
-        <w:rPr>
-          <w:rFonts w:ascii="Times New Roman" w:hAnsi="Times New Roman" w:cs="Times New Roman"/>
-          <w:sz w:val="24"/>
-        </w:rPr>
-        <w:t>x</w:t>
-      </w:r>
-      <w:r>
-        <w:rPr>
-          <w:rFonts w:ascii="Times New Roman" w:hAnsi="Times New Roman" w:cs="Times New Roman"/>
-          <w:sz w:val="24"/>
-        </w:rPr>
-        <w:t xml:space="preserve"> variable categorizes individuals based on their gender</w:t>
-      </w:r>
-      <w:r>
-        <w:rPr>
-          <w:rFonts w:ascii="Times New Roman" w:hAnsi="Times New Roman" w:cs="Times New Roman"/>
-          <w:sz w:val="24"/>
-        </w:rPr>
-        <w:t xml:space="preserve"> and was coded as male and female</w:t>
-      </w:r>
-      <w:r>
-        <w:rPr>
-          <w:rFonts w:ascii="Times New Roman" w:hAnsi="Times New Roman" w:cs="Times New Roman"/>
-          <w:sz w:val="24"/>
-        </w:rPr>
-        <w:t>.</w:t>
-      </w:r>
-      <w:r>
-        <w:rPr>
-          <w:rFonts w:ascii="Times New Roman" w:hAnsi="Times New Roman" w:cs="Times New Roman"/>
-          <w:sz w:val="24"/>
-        </w:rPr>
-        <w:t xml:space="preserve"> </w:t>
-      </w:r>
-      <w:r>
-        <w:rPr>
-          <w:rFonts w:ascii="Times New Roman" w:hAnsi="Times New Roman" w:cs="Times New Roman"/>
-          <w:sz w:val="24"/>
-        </w:rPr>
-        <w:t xml:space="preserve">Income variable categorizes individuals based on their income levels, </w:t>
-      </w:r>
-      <w:r>
-        <w:rPr>
-          <w:rFonts w:ascii="Times New Roman" w:hAnsi="Times New Roman" w:cs="Times New Roman"/>
-          <w:sz w:val="24"/>
-        </w:rPr>
-        <w:t>coded as Less than $15,000, $15,000 to $25,000, $25,000 to $35,000, $35,000 to</w:t>
-      </w:r>
-      <w:r>
-        <w:rPr>
-          <w:rFonts w:ascii="Times New Roman" w:hAnsi="Times New Roman" w:cs="Times New Roman"/>
-          <w:sz w:val="24"/>
-        </w:rPr>
-        <w:t xml:space="preserve"> </w:t>
-      </w:r>
-      <w:r>
-        <w:rPr>
-          <w:rFonts w:ascii="Times New Roman" w:hAnsi="Times New Roman" w:cs="Times New Roman"/>
-          <w:sz w:val="24"/>
-        </w:rPr>
-        <w:t xml:space="preserve">$50,000, and </w:t>
-      </w:r>
-      <w:r>
-        <w:rPr>
-          <w:rFonts w:ascii="Times New Roman" w:hAnsi="Times New Roman" w:cs="Times New Roman"/>
-          <w:sz w:val="24"/>
-        </w:rPr>
-        <w:t xml:space="preserve">more than </w:t>
-      </w:r>
-      <w:r>
-        <w:rPr>
-          <w:rFonts w:ascii="Times New Roman" w:hAnsi="Times New Roman" w:cs="Times New Roman"/>
-          <w:sz w:val="24"/>
-        </w:rPr>
-        <w:t>$50,000</w:t>
-      </w:r>
-      <w:r>
-        <w:rPr>
-          <w:rFonts w:ascii="Times New Roman" w:hAnsi="Times New Roman" w:cs="Times New Roman"/>
-          <w:sz w:val="24"/>
-        </w:rPr>
-        <w:t xml:space="preserve">. </w:t>
-      </w:r>
-      <w:r>
-        <w:rPr>
-          <w:rFonts w:ascii="Times New Roman" w:hAnsi="Times New Roman" w:cs="Times New Roman"/>
-          <w:sz w:val="24"/>
-        </w:rPr>
-        <w:t xml:space="preserve">Education was coded as </w:t>
-      </w:r>
-      <w:r>
-        <w:rPr>
-          <w:rFonts w:ascii="Times New Roman" w:hAnsi="Times New Roman" w:cs="Times New Roman"/>
-          <w:sz w:val="24"/>
-        </w:rPr>
-        <w:t>None</w:t>
-      </w:r>
-      <w:r>
-        <w:rPr>
-          <w:rFonts w:ascii="Times New Roman" w:hAnsi="Times New Roman" w:cs="Times New Roman"/>
-          <w:sz w:val="24"/>
-        </w:rPr>
-        <w:t>, High School</w:t>
-      </w:r>
-      <w:r>
-        <w:rPr>
-          <w:rFonts w:ascii="Times New Roman" w:hAnsi="Times New Roman" w:cs="Times New Roman"/>
-          <w:sz w:val="24"/>
-        </w:rPr>
-        <w:t xml:space="preserve"> diploma</w:t>
-      </w:r>
-      <w:r>
-        <w:rPr>
-          <w:rFonts w:ascii="Times New Roman" w:hAnsi="Times New Roman" w:cs="Times New Roman"/>
-          <w:sz w:val="24"/>
-        </w:rPr>
-        <w:t>, Attended College or Technical School, or Graduated from College or Technical School.</w:t>
-      </w:r>
-      <w:r>
-        <w:rPr>
-          <w:rFonts w:ascii="Times New Roman" w:hAnsi="Times New Roman" w:cs="Times New Roman"/>
-          <w:sz w:val="24"/>
-        </w:rPr>
-        <w:t xml:space="preserve"> Age was coded as 18-64 vs. 65 and older.</w:t>
-      </w:r>
-      <w:r>
-        <w:rPr>
-          <w:rFonts w:ascii="Times New Roman" w:hAnsi="Times New Roman" w:cs="Times New Roman"/>
-          <w:sz w:val="24"/>
-        </w:rPr>
-        <w:t xml:space="preserve"> M</w:t>
-      </w:r>
-      <w:r>
-        <w:rPr>
-          <w:rFonts w:ascii="Times New Roman" w:hAnsi="Times New Roman" w:cs="Times New Roman"/>
-          <w:sz w:val="24"/>
-        </w:rPr>
-        <w:t>arital status was coded to include categories such as Married, Single, Widowed, Living Together, Divorced, and Separated. Employment status was also coded into categories, including Employed for Wages, Student, Self Employed, Homemaker, Retired, Unable, Out of Work for Less than 1 Year, and Out of Work for 1 Year or More.</w:t>
-      </w:r>
-    </w:p>
-    <w:p>
-      <w:pPr>
-        <w:spacing w:line="480" w:lineRule="auto"/>
-        <w:rPr>
-          <w:rFonts w:ascii="Times New Roman" w:hAnsi="Times New Roman" w:cs="Times New Roman"/>
-          <w:b/>
-          <w:bCs/>
-          <w:sz w:val="24"/>
-        </w:rPr>
-      </w:pPr>
-      <w:r>
-        <w:rPr>
-          <w:rFonts w:ascii="Times New Roman" w:hAnsi="Times New Roman" w:cs="Times New Roman"/>
-          <w:b/>
-          <w:bCs/>
-          <w:sz w:val="24"/>
-        </w:rPr>
         <w:lastRenderedPageBreak/>
-        <w:t xml:space="preserve">Research Question </w:t>
-      </w:r>
-      <w:r>
-        <w:rPr>
-          <w:rFonts w:ascii="Times New Roman" w:hAnsi="Times New Roman" w:cs="Times New Roman"/>
-          <w:b/>
-          <w:bCs/>
-          <w:sz w:val="24"/>
-        </w:rPr>
-        <w:t>3</w:t>
-      </w:r>
-      <w:r>
-        <w:rPr>
-          <w:rFonts w:ascii="Times New Roman" w:hAnsi="Times New Roman" w:cs="Times New Roman"/>
-          <w:b/>
-          <w:bCs/>
-          <w:sz w:val="24"/>
-        </w:rPr>
-        <w:t>:</w:t>
-      </w:r>
-    </w:p>
-    <w:p>
-      <w:pPr>
-        <w:spacing w:line="480" w:lineRule="auto"/>
-        <w:rPr>
-          <w:rFonts w:ascii="Times New Roman" w:hAnsi="Times New Roman" w:cs="Times New Roman"/>
-          <w:sz w:val="24"/>
-        </w:rPr>
-      </w:pPr>
-      <w:r>
-        <w:rPr>
-          <w:rFonts w:ascii="Times New Roman" w:hAnsi="Times New Roman" w:cs="Times New Roman"/>
-          <w:sz w:val="24"/>
-        </w:rPr>
-        <w:t>D</w:t>
-      </w:r>
-      <w:r>
-        <w:rPr>
-          <w:rFonts w:ascii="Times New Roman" w:hAnsi="Times New Roman" w:cs="Times New Roman"/>
-          <w:sz w:val="24"/>
-        </w:rPr>
-        <w:t>ependent Variables:</w:t>
-      </w:r>
-      <w:r>
-        <w:rPr>
-          <w:rFonts w:ascii="Times New Roman" w:hAnsi="Times New Roman" w:cs="Times New Roman"/>
-          <w:sz w:val="24"/>
-        </w:rPr>
-        <w:t xml:space="preserve"> All v</w:t>
-      </w:r>
-      <w:r>
-        <w:rPr>
-          <w:rFonts w:ascii="Times New Roman" w:hAnsi="Times New Roman" w:cs="Times New Roman"/>
-          <w:sz w:val="24"/>
-        </w:rPr>
-        <w:t xml:space="preserve">ariables related to </w:t>
-      </w:r>
-      <w:r>
-        <w:rPr>
-          <w:rFonts w:ascii="Times New Roman" w:hAnsi="Times New Roman" w:cs="Times New Roman"/>
-          <w:sz w:val="24"/>
-        </w:rPr>
-        <w:t>presence of</w:t>
-      </w:r>
-      <w:r>
-        <w:rPr>
-          <w:rFonts w:ascii="Times New Roman" w:hAnsi="Times New Roman" w:cs="Times New Roman"/>
-          <w:sz w:val="24"/>
-        </w:rPr>
-        <w:t xml:space="preserve"> </w:t>
-      </w:r>
-      <w:r>
-        <w:rPr>
-          <w:rFonts w:ascii="Times New Roman" w:hAnsi="Times New Roman" w:cs="Times New Roman"/>
-          <w:sz w:val="24"/>
-        </w:rPr>
-        <w:t>chronic illnesses</w:t>
-      </w:r>
-      <w:r>
-        <w:rPr>
-          <w:rFonts w:ascii="Times New Roman" w:hAnsi="Times New Roman" w:cs="Times New Roman"/>
-          <w:sz w:val="24"/>
-        </w:rPr>
-        <w:t>, such as Heart Attack or MI (Myocardial Infarction), Angina or CHD (coronary heart disease),</w:t>
-      </w:r>
-      <w:r>
-        <w:rPr>
-          <w:rFonts w:ascii="Times New Roman" w:hAnsi="Times New Roman" w:cs="Times New Roman"/>
-          <w:sz w:val="24"/>
-        </w:rPr>
-        <w:t xml:space="preserve"> </w:t>
-      </w:r>
-      <w:r>
-        <w:rPr>
-          <w:rFonts w:ascii="Times New Roman" w:hAnsi="Times New Roman" w:cs="Times New Roman"/>
-          <w:sz w:val="24"/>
-        </w:rPr>
-        <w:t>Stroke</w:t>
-      </w:r>
-      <w:r>
-        <w:rPr>
-          <w:rFonts w:ascii="Times New Roman" w:hAnsi="Times New Roman" w:cs="Times New Roman"/>
-          <w:sz w:val="24"/>
-        </w:rPr>
-        <w:t>, Diabetes, and depression</w:t>
-      </w:r>
-      <w:r>
-        <w:rPr>
-          <w:rFonts w:ascii="Times New Roman" w:hAnsi="Times New Roman" w:cs="Times New Roman"/>
-          <w:sz w:val="24"/>
-        </w:rPr>
-        <w:t>.</w:t>
-      </w:r>
-      <w:r>
-        <w:rPr>
-          <w:rFonts w:ascii="Times New Roman" w:hAnsi="Times New Roman" w:cs="Times New Roman"/>
-          <w:sz w:val="24"/>
-        </w:rPr>
-        <w:t xml:space="preserve"> </w:t>
-      </w:r>
-      <w:r>
-        <w:rPr>
-          <w:rFonts w:ascii="Times New Roman" w:hAnsi="Times New Roman" w:cs="Times New Roman"/>
-          <w:sz w:val="24"/>
-        </w:rPr>
-        <w:t xml:space="preserve">These variables </w:t>
-      </w:r>
-      <w:r>
-        <w:rPr>
-          <w:rFonts w:ascii="Times New Roman" w:hAnsi="Times New Roman" w:cs="Times New Roman"/>
-          <w:sz w:val="24"/>
-        </w:rPr>
-        <w:t>are coded as yes vs. no.</w:t>
-      </w:r>
-    </w:p>
-    <w:p>
-      <w:pPr>
-        <w:spacing w:line="480" w:lineRule="auto"/>
-        <w:rPr>
-          <w:rFonts w:ascii="Times New Roman" w:hAnsi="Times New Roman" w:cs="Times New Roman"/>
-          <w:sz w:val="24"/>
-        </w:rPr>
-      </w:pPr>
-      <w:r>
-        <w:rPr>
-          <w:rFonts w:ascii="Times New Roman" w:hAnsi="Times New Roman" w:cs="Times New Roman"/>
-          <w:sz w:val="24"/>
-        </w:rPr>
         <w:t>Independent Variable:</w:t>
       </w:r>
       <w:r>
@@ -3929,15 +3914,6 @@
         </w:rPr>
         <w:t xml:space="preserve"> </w:t>
       </w:r>
-    </w:p>
-    <w:p>
-      <w:pPr>
-        <w:spacing w:line="480" w:lineRule="auto"/>
-        <w:rPr>
-          <w:rFonts w:ascii="Times New Roman" w:hAnsi="Times New Roman" w:cs="Times New Roman"/>
-          <w:sz w:val="24"/>
-        </w:rPr>
-      </w:pPr>
       <w:r>
         <w:rPr>
           <w:rFonts w:ascii="Times New Roman" w:hAnsi="Times New Roman" w:cs="Times New Roman"/>
@@ -4028,7 +4004,77 @@
           <w:rFonts w:ascii="Times New Roman" w:hAnsi="Times New Roman" w:cs="Times New Roman"/>
           <w:sz w:val="24"/>
         </w:rPr>
-        <w:t xml:space="preserve">) was used within model pipeline to avoid data leakage. </w:t>
+        <w:t xml:space="preserve">) was used within </w:t>
+      </w:r>
+      <w:r>
+        <w:rPr>
+          <w:rFonts w:ascii="Times New Roman" w:hAnsi="Times New Roman" w:cs="Times New Roman"/>
+          <w:sz w:val="24"/>
+        </w:rPr>
+        <w:t xml:space="preserve">each </w:t>
+      </w:r>
+      <w:r>
+        <w:rPr>
+          <w:rFonts w:ascii="Times New Roman" w:hAnsi="Times New Roman" w:cs="Times New Roman"/>
+          <w:sz w:val="24"/>
+        </w:rPr>
+        <w:t xml:space="preserve">model pipeline </w:t>
+      </w:r>
+      <w:r>
+        <w:rPr>
+          <w:rFonts w:ascii="Times New Roman" w:hAnsi="Times New Roman" w:cs="Times New Roman"/>
+          <w:sz w:val="24"/>
+        </w:rPr>
+        <w:t xml:space="preserve">as well as robust scaler to </w:t>
+      </w:r>
+      <w:r>
+        <w:rPr>
+          <w:rFonts w:ascii="Times New Roman" w:hAnsi="Times New Roman" w:cs="Times New Roman"/>
+          <w:sz w:val="24"/>
+        </w:rPr>
+        <w:t xml:space="preserve">avoid data leakage by </w:t>
+      </w:r>
+      <w:r>
+        <w:rPr>
+          <w:rFonts w:ascii="Times New Roman" w:hAnsi="Times New Roman" w:cs="Times New Roman"/>
+          <w:sz w:val="24"/>
+        </w:rPr>
+        <w:t>ensur</w:t>
+      </w:r>
+      <w:r>
+        <w:rPr>
+          <w:rFonts w:ascii="Times New Roman" w:hAnsi="Times New Roman" w:cs="Times New Roman"/>
+          <w:sz w:val="24"/>
+        </w:rPr>
+        <w:t>ing</w:t>
+      </w:r>
+      <w:r>
+        <w:rPr>
+          <w:rFonts w:ascii="Times New Roman" w:hAnsi="Times New Roman" w:cs="Times New Roman"/>
+          <w:sz w:val="24"/>
+        </w:rPr>
+        <w:t xml:space="preserve"> estimation only in the presence of the training data</w:t>
+      </w:r>
+      <w:r>
+        <w:rPr>
+          <w:rFonts w:ascii="Times New Roman" w:hAnsi="Times New Roman" w:cs="Times New Roman"/>
+          <w:sz w:val="24"/>
+        </w:rPr>
+        <w:t xml:space="preserve"> </w:t>
+      </w:r>
+      <w:r>
+        <w:rPr>
+          <w:rFonts w:ascii="Times New Roman" w:hAnsi="Times New Roman" w:cs="Times New Roman"/>
+          <w:sz w:val="24"/>
+        </w:rPr>
+        <w:t>(Brownlee, 2020)</w:t>
+      </w:r>
+      <w:r>
+        <w:rPr>
+          <w:rFonts w:ascii="Times New Roman" w:hAnsi="Times New Roman" w:cs="Times New Roman"/>
+          <w:sz w:val="24"/>
+        </w:rPr>
+        <w:t xml:space="preserve">. </w:t>
       </w:r>
       <w:r>
         <w:rPr>
@@ -4140,29 +4186,7 @@
           <w:rFonts w:ascii="Times New Roman" w:hAnsi="Times New Roman" w:cs="Times New Roman"/>
           <w:sz w:val="24"/>
         </w:rPr>
-        <w:t xml:space="preserve">Our model's primary focus is on high recall to detect 'fair or poor health.' This prioritization enhances patient safety by ensuring timely medical interventions and reducing the </w:t>
-      </w:r>
-      <w:commentRangeStart w:id="31"/>
-      <w:r>
-        <w:rPr>
-          <w:rFonts w:ascii="Times New Roman" w:hAnsi="Times New Roman" w:cs="Times New Roman"/>
-          <w:sz w:val="24"/>
-        </w:rPr>
-        <w:t>chances</w:t>
-      </w:r>
-      <w:commentRangeEnd w:id="31"/>
-      <w:r>
-        <w:rPr>
-          <w:rStyle w:val="CommentReference"/>
-        </w:rPr>
-        <w:commentReference w:id="31"/>
-      </w:r>
-      <w:r>
-        <w:rPr>
-          <w:rFonts w:ascii="Times New Roman" w:hAnsi="Times New Roman" w:cs="Times New Roman"/>
-          <w:sz w:val="24"/>
-        </w:rPr>
-        <w:t xml:space="preserve"> of overlooking individuals in need. Simultaneously, our model's precision in identifying 'Good or Better Health' allows for a holistic approach to health </w:t>
+        <w:t xml:space="preserve">Our model's primary focus is on high recall to detect 'fair or poor health.' This prioritization enhances patient safety by ensuring timely medical interventions and reducing the chances of overlooking individuals in need. Simultaneously, our model's precision in identifying 'Good or Better Health' allows for a holistic approach to health </w:t>
       </w:r>
       <w:r>
         <w:rPr>
@@ -4202,150 +4226,147 @@
         </w:rPr>
         <w:lastRenderedPageBreak/>
         <w:drawing>
-          <wp:anchor distT="0" distB="0" distL="114300" distR="114300" simplePos="0" relativeHeight="251675648" behindDoc="0" locked="0" layoutInCell="1" allowOverlap="1" wp14:anchorId="37393536" wp14:editId="0890A7D4">
+          <wp:anchor distT="0" distB="0" distL="114300" distR="114300" simplePos="0" relativeHeight="251675648" behindDoc="0" locked="0" layoutInCell="1" allowOverlap="1" wp14:anchorId="37393536" wp14:editId="45FBA960">
             <wp:simplePos x="0" y="0"/>
             <wp:positionH relativeFrom="column">
-              <wp:posOffset>280657</wp:posOffset>
+              <wp:posOffset>126297</wp:posOffset>
             </wp:positionH>
             <wp:positionV relativeFrom="paragraph">
-              <wp:posOffset>126</wp:posOffset>
+              <wp:posOffset>0</wp:posOffset>
             </wp:positionV>
-            <wp:extent cx="5457190" cy="8404860"/>
+            <wp:extent cx="5855970" cy="8404860"/>
             <wp:effectExtent l="0" t="0" r="0" b="0"/>
             <wp:wrapThrough wrapText="bothSides">
               <wp:wrapPolygon edited="0">
-                <wp:start x="7892" y="359"/>
-                <wp:lineTo x="7892" y="783"/>
-                <wp:lineTo x="8847" y="947"/>
-                <wp:lineTo x="10808" y="947"/>
-                <wp:lineTo x="6334" y="1077"/>
-                <wp:lineTo x="6133" y="1110"/>
-                <wp:lineTo x="6133" y="1730"/>
-                <wp:lineTo x="7490" y="1991"/>
-                <wp:lineTo x="8747" y="1991"/>
-                <wp:lineTo x="4775" y="2121"/>
-                <wp:lineTo x="4574" y="2154"/>
-                <wp:lineTo x="4574" y="3296"/>
-                <wp:lineTo x="6786" y="3558"/>
-                <wp:lineTo x="8747" y="3558"/>
-                <wp:lineTo x="8747" y="4080"/>
-                <wp:lineTo x="7540" y="4276"/>
-                <wp:lineTo x="7440" y="4341"/>
-                <wp:lineTo x="7440" y="4602"/>
-                <wp:lineTo x="7088" y="4863"/>
-                <wp:lineTo x="6987" y="4994"/>
-                <wp:lineTo x="6987" y="5124"/>
-                <wp:lineTo x="5831" y="5353"/>
-                <wp:lineTo x="5731" y="5418"/>
-                <wp:lineTo x="5731" y="6299"/>
-                <wp:lineTo x="6786" y="6691"/>
-                <wp:lineTo x="7088" y="6691"/>
-                <wp:lineTo x="7138" y="7670"/>
-                <wp:lineTo x="7490" y="7735"/>
-                <wp:lineTo x="10808" y="7735"/>
-                <wp:lineTo x="7138" y="7964"/>
-                <wp:lineTo x="6736" y="8029"/>
-                <wp:lineTo x="6736" y="9171"/>
-                <wp:lineTo x="7842" y="9302"/>
-                <wp:lineTo x="10808" y="9302"/>
-                <wp:lineTo x="4574" y="9596"/>
-                <wp:lineTo x="3971" y="9661"/>
-                <wp:lineTo x="4072" y="11423"/>
-                <wp:lineTo x="10808" y="11913"/>
-                <wp:lineTo x="4222" y="11978"/>
-                <wp:lineTo x="4222" y="12370"/>
-                <wp:lineTo x="10808" y="12435"/>
-                <wp:lineTo x="10808" y="12957"/>
-                <wp:lineTo x="7188" y="13023"/>
-                <wp:lineTo x="6987" y="13055"/>
-                <wp:lineTo x="6987" y="14198"/>
-                <wp:lineTo x="9450" y="14524"/>
-                <wp:lineTo x="10808" y="14524"/>
-                <wp:lineTo x="4273" y="14818"/>
-                <wp:lineTo x="4222" y="15046"/>
-                <wp:lineTo x="4675" y="15046"/>
-                <wp:lineTo x="3820" y="15503"/>
-                <wp:lineTo x="3820" y="16580"/>
-                <wp:lineTo x="4072" y="16613"/>
-                <wp:lineTo x="10808" y="16613"/>
-                <wp:lineTo x="5781" y="16841"/>
-                <wp:lineTo x="4625" y="16907"/>
-                <wp:lineTo x="4625" y="17298"/>
-                <wp:lineTo x="9048" y="17657"/>
-                <wp:lineTo x="6736" y="17723"/>
-                <wp:lineTo x="6535" y="17755"/>
-                <wp:lineTo x="6585" y="18702"/>
-                <wp:lineTo x="9400" y="19224"/>
-                <wp:lineTo x="9450" y="19746"/>
-                <wp:lineTo x="7188" y="20203"/>
-                <wp:lineTo x="7188" y="21378"/>
-                <wp:lineTo x="11913" y="21378"/>
-                <wp:lineTo x="12014" y="20203"/>
-                <wp:lineTo x="9651" y="19746"/>
-                <wp:lineTo x="9702" y="19224"/>
-                <wp:lineTo x="12416" y="18702"/>
-                <wp:lineTo x="12517" y="17788"/>
-                <wp:lineTo x="12014" y="17657"/>
-                <wp:lineTo x="15382" y="17266"/>
-                <wp:lineTo x="15432" y="16939"/>
-                <wp:lineTo x="14929" y="16874"/>
-                <wp:lineTo x="10808" y="16613"/>
-                <wp:lineTo x="20459" y="16548"/>
-                <wp:lineTo x="20509" y="16123"/>
-                <wp:lineTo x="14226" y="16091"/>
-                <wp:lineTo x="20962" y="15960"/>
-                <wp:lineTo x="21213" y="15895"/>
-                <wp:lineTo x="20911" y="15568"/>
-                <wp:lineTo x="15231" y="15046"/>
-                <wp:lineTo x="15432" y="14850"/>
-                <wp:lineTo x="10808" y="14524"/>
-                <wp:lineTo x="10958" y="14002"/>
-                <wp:lineTo x="10958" y="13512"/>
-                <wp:lineTo x="10808" y="12435"/>
-                <wp:lineTo x="14829" y="12370"/>
-                <wp:lineTo x="14829" y="11978"/>
-                <wp:lineTo x="10808" y="11913"/>
-                <wp:lineTo x="19856" y="11423"/>
-                <wp:lineTo x="20107" y="11325"/>
-                <wp:lineTo x="20157" y="11097"/>
+                <wp:start x="7870" y="359"/>
+                <wp:lineTo x="7870" y="783"/>
+                <wp:lineTo x="8760" y="947"/>
+                <wp:lineTo x="10774" y="947"/>
+                <wp:lineTo x="6137" y="1077"/>
+                <wp:lineTo x="6137" y="1730"/>
+                <wp:lineTo x="7495" y="1991"/>
+                <wp:lineTo x="8760" y="1991"/>
+                <wp:lineTo x="4778" y="2121"/>
+                <wp:lineTo x="4591" y="2154"/>
+                <wp:lineTo x="4591" y="3296"/>
+                <wp:lineTo x="6792" y="3558"/>
+                <wp:lineTo x="8760" y="3558"/>
+                <wp:lineTo x="8760" y="4080"/>
+                <wp:lineTo x="7542" y="4276"/>
+                <wp:lineTo x="7448" y="4341"/>
+                <wp:lineTo x="7448" y="4602"/>
+                <wp:lineTo x="7074" y="4896"/>
+                <wp:lineTo x="6980" y="4994"/>
+                <wp:lineTo x="6980" y="5124"/>
+                <wp:lineTo x="5856" y="5353"/>
+                <wp:lineTo x="5762" y="5418"/>
+                <wp:lineTo x="5762" y="6299"/>
+                <wp:lineTo x="6792" y="6691"/>
+                <wp:lineTo x="7120" y="6691"/>
+                <wp:lineTo x="7167" y="7703"/>
+                <wp:lineTo x="10774" y="7735"/>
+                <wp:lineTo x="7074" y="7964"/>
+                <wp:lineTo x="6699" y="8029"/>
+                <wp:lineTo x="6699" y="9171"/>
+                <wp:lineTo x="7823" y="9302"/>
+                <wp:lineTo x="10774" y="9302"/>
+                <wp:lineTo x="3982" y="9628"/>
+                <wp:lineTo x="4075" y="11423"/>
+                <wp:lineTo x="10774" y="11913"/>
+                <wp:lineTo x="4216" y="11978"/>
+                <wp:lineTo x="4216" y="12370"/>
+                <wp:lineTo x="10774" y="12435"/>
+                <wp:lineTo x="10774" y="12957"/>
+                <wp:lineTo x="7167" y="13023"/>
+                <wp:lineTo x="6980" y="13055"/>
+                <wp:lineTo x="6980" y="14198"/>
+                <wp:lineTo x="9463" y="14524"/>
+                <wp:lineTo x="10774" y="14524"/>
+                <wp:lineTo x="4263" y="14818"/>
+                <wp:lineTo x="4216" y="15046"/>
+                <wp:lineTo x="4638" y="15046"/>
+                <wp:lineTo x="3841" y="15503"/>
+                <wp:lineTo x="3841" y="16613"/>
+                <wp:lineTo x="10774" y="16613"/>
+                <wp:lineTo x="5762" y="16841"/>
+                <wp:lineTo x="4638" y="16907"/>
+                <wp:lineTo x="4638" y="17298"/>
+                <wp:lineTo x="9041" y="17657"/>
+                <wp:lineTo x="6746" y="17723"/>
+                <wp:lineTo x="6558" y="17755"/>
+                <wp:lineTo x="6558" y="18702"/>
+                <wp:lineTo x="9369" y="19224"/>
+                <wp:lineTo x="9416" y="19746"/>
+                <wp:lineTo x="7167" y="20203"/>
+                <wp:lineTo x="7167" y="21378"/>
+                <wp:lineTo x="11899" y="21378"/>
+                <wp:lineTo x="11992" y="20203"/>
+                <wp:lineTo x="9650" y="19746"/>
+                <wp:lineTo x="9697" y="19224"/>
+                <wp:lineTo x="12367" y="18702"/>
+                <wp:lineTo x="12507" y="17788"/>
+                <wp:lineTo x="12039" y="17657"/>
+                <wp:lineTo x="15365" y="17266"/>
+                <wp:lineTo x="15412" y="16939"/>
+                <wp:lineTo x="14943" y="16874"/>
+                <wp:lineTo x="10774" y="16613"/>
+                <wp:lineTo x="20424" y="16548"/>
+                <wp:lineTo x="20471" y="16123"/>
+                <wp:lineTo x="14194" y="16091"/>
+                <wp:lineTo x="20939" y="15960"/>
+                <wp:lineTo x="21174" y="15895"/>
+                <wp:lineTo x="20893" y="15568"/>
+                <wp:lineTo x="15178" y="15046"/>
+                <wp:lineTo x="15365" y="14850"/>
+                <wp:lineTo x="10774" y="14524"/>
+                <wp:lineTo x="10962" y="14002"/>
+                <wp:lineTo x="10915" y="13055"/>
+                <wp:lineTo x="10727" y="12957"/>
+                <wp:lineTo x="10774" y="12435"/>
+                <wp:lineTo x="14850" y="12370"/>
+                <wp:lineTo x="14850" y="11978"/>
+                <wp:lineTo x="10774" y="11913"/>
+                <wp:lineTo x="19862" y="11423"/>
+                <wp:lineTo x="20096" y="11325"/>
+                <wp:lineTo x="20143" y="11097"/>
                 <wp:lineTo x="19956" y="10869"/>
-                <wp:lineTo x="20811" y="10869"/>
-                <wp:lineTo x="20509" y="10412"/>
-                <wp:lineTo x="13019" y="10346"/>
-                <wp:lineTo x="15080" y="9824"/>
-                <wp:lineTo x="15181" y="9661"/>
-                <wp:lineTo x="10808" y="9302"/>
-                <wp:lineTo x="14477" y="8976"/>
-                <wp:lineTo x="14477" y="8780"/>
-                <wp:lineTo x="11059" y="8780"/>
-                <wp:lineTo x="14477" y="8649"/>
-                <wp:lineTo x="14477" y="8486"/>
-                <wp:lineTo x="11109" y="8257"/>
-                <wp:lineTo x="11009" y="8029"/>
-                <wp:lineTo x="10808" y="7735"/>
-                <wp:lineTo x="10606" y="7213"/>
-                <wp:lineTo x="10556" y="6691"/>
-                <wp:lineTo x="10908" y="6691"/>
-                <wp:lineTo x="12014" y="6299"/>
-                <wp:lineTo x="12114" y="5451"/>
-                <wp:lineTo x="11813" y="5320"/>
-                <wp:lineTo x="10757" y="5124"/>
-                <wp:lineTo x="10305" y="4602"/>
-                <wp:lineTo x="10355" y="4439"/>
-                <wp:lineTo x="9953" y="4276"/>
-                <wp:lineTo x="8998" y="4080"/>
-                <wp:lineTo x="8998" y="3558"/>
-                <wp:lineTo x="10808" y="3558"/>
-                <wp:lineTo x="13321" y="3264"/>
-                <wp:lineTo x="13371" y="2154"/>
-                <wp:lineTo x="12969" y="2121"/>
-                <wp:lineTo x="8998" y="1991"/>
-                <wp:lineTo x="10958" y="1991"/>
-                <wp:lineTo x="17744" y="1599"/>
-                <wp:lineTo x="17895" y="1371"/>
-                <wp:lineTo x="10757" y="947"/>
-                <wp:lineTo x="9400" y="359"/>
-                <wp:lineTo x="7892" y="359"/>
+                <wp:lineTo x="20799" y="10869"/>
+                <wp:lineTo x="20518" y="10412"/>
+                <wp:lineTo x="13023" y="10346"/>
+                <wp:lineTo x="15037" y="9857"/>
+                <wp:lineTo x="15178" y="9661"/>
+                <wp:lineTo x="10774" y="9302"/>
+                <wp:lineTo x="14475" y="8976"/>
+                <wp:lineTo x="14475" y="8780"/>
+                <wp:lineTo x="11055" y="8780"/>
+                <wp:lineTo x="14475" y="8649"/>
+                <wp:lineTo x="14475" y="8486"/>
+                <wp:lineTo x="11102" y="8225"/>
+                <wp:lineTo x="11008" y="8029"/>
+                <wp:lineTo x="10774" y="7735"/>
+                <wp:lineTo x="10587" y="7213"/>
+                <wp:lineTo x="10540" y="6691"/>
+                <wp:lineTo x="10915" y="6691"/>
+                <wp:lineTo x="11992" y="6299"/>
+                <wp:lineTo x="12086" y="5451"/>
+                <wp:lineTo x="11805" y="5320"/>
+                <wp:lineTo x="10774" y="5124"/>
+                <wp:lineTo x="10446" y="4765"/>
+                <wp:lineTo x="10353" y="4439"/>
+                <wp:lineTo x="9978" y="4276"/>
+                <wp:lineTo x="8947" y="4080"/>
+                <wp:lineTo x="8947" y="3558"/>
+                <wp:lineTo x="10821" y="3558"/>
+                <wp:lineTo x="13304" y="3264"/>
+                <wp:lineTo x="13351" y="2154"/>
+                <wp:lineTo x="12976" y="2121"/>
+                <wp:lineTo x="8947" y="1991"/>
+                <wp:lineTo x="10915" y="1991"/>
+                <wp:lineTo x="17707" y="1599"/>
+                <wp:lineTo x="17848" y="1371"/>
+                <wp:lineTo x="10727" y="947"/>
+                <wp:lineTo x="9369" y="359"/>
+                <wp:lineTo x="7870" y="359"/>
               </wp:wrapPolygon>
             </wp:wrapThrough>
             <wp:docPr id="2037942465" name="Picture 5"/>
@@ -4377,7 +4398,7 @@
                   <pic:spPr bwMode="auto">
                     <a:xfrm>
                       <a:off x="0" y="0"/>
-                      <a:ext cx="5457190" cy="8404860"/>
+                      <a:ext cx="5855970" cy="8404860"/>
                     </a:xfrm>
                     <a:prstGeom prst="rect">
                       <a:avLst/>
@@ -4668,9 +4689,9 @@
           <w:sz w:val="24"/>
         </w:rPr>
         <w:drawing>
-          <wp:inline distT="0" distB="0" distL="0" distR="0" wp14:anchorId="5D903DF4" wp14:editId="1237C92B">
-            <wp:extent cx="5841600" cy="4381200"/>
-            <wp:effectExtent l="0" t="0" r="635" b="635"/>
+          <wp:inline distT="0" distB="0" distL="0" distR="0" wp14:anchorId="5D903DF4" wp14:editId="616EF2AB">
+            <wp:extent cx="6225702" cy="4669277"/>
+            <wp:effectExtent l="0" t="0" r="0" b="4445"/>
             <wp:docPr id="1313165144" name="Picture 1" descr="A graph of different colored boxes&#10;&#10;Description automatically generated"/>
             <wp:cNvGraphicFramePr>
               <a:graphicFrameLocks xmlns:a="http://schemas.openxmlformats.org/drawingml/2006/main" noChangeAspect="1"/>
@@ -4697,7 +4718,7 @@
                   <pic:spPr>
                     <a:xfrm>
                       <a:off x="0" y="0"/>
-                      <a:ext cx="5841600" cy="4381200"/>
+                      <a:ext cx="6240800" cy="4680600"/>
                     </a:xfrm>
                     <a:prstGeom prst="rect">
                       <a:avLst/>
@@ -4729,6 +4750,9 @@
     <w:p/>
     <w:p/>
     <w:p/>
+    <w:p/>
+    <w:p/>
+    <w:p/>
     <w:p>
       <w:pPr>
         <w:spacing w:line="480" w:lineRule="auto"/>
@@ -4798,7 +4822,6 @@
           <w:rFonts w:ascii="Times New Roman" w:hAnsi="Times New Roman" w:cs="Times New Roman"/>
           <w:sz w:val="24"/>
         </w:rPr>
-        <w:lastRenderedPageBreak/>
         <w:t xml:space="preserve">The analysis revealed that rates of forgoing medical care due to costs were highest among individuals who reported being out of work for less than a year and those with more extended periods of unemployment. Individuals with no formal education exhibited a notably high rate, approximately 22%. Similarly, those with income levels below $15,000 and between $15,000 to $25,000 displayed percentages as high as 22%. </w:t>
       </w:r>
       <w:r>
@@ -5091,6 +5114,7 @@
           <w:rFonts w:ascii="Times New Roman" w:hAnsi="Times New Roman" w:cs="Times New Roman"/>
           <w:sz w:val="24"/>
         </w:rPr>
+        <w:lastRenderedPageBreak/>
         <w:t>This analysis reveals the intricate relationship between socioeconomic factors and healthcare access, highlighting the challenges individuals encounter when seeking medical care. It underscores the need to address healthcare disparities for equitable outcomes</w:t>
       </w:r>
       <w:r>
@@ -5116,7 +5140,6 @@
           <w:bCs/>
           <w:noProof/>
         </w:rPr>
-        <w:lastRenderedPageBreak/>
         <w:object w:dxaOrig="1440" w:dyaOrig="1440" w14:anchorId="06BBCD03">
           <v:shapetype id="_x0000_t75" coordsize="21600,21600" o:spt="75" o:preferrelative="t" path="m@4@5l@4@11@9@11@9@5xe" filled="f" stroked="f">
             <v:stroke joinstyle="miter"/>
@@ -5141,7 +5164,7 @@
             <v:imagedata r:id="rId18" o:title=""/>
             <w10:wrap type="through"/>
           </v:shape>
-          <o:OLEObject Type="Embed" ProgID="Excel.Sheet.12" ShapeID="_x0000_s2050" DrawAspect="Content" ObjectID="_1762338504" r:id="rId19"/>
+          <o:OLEObject Type="Embed" ProgID="Excel.Sheet.12" ShapeID="_x0000_s2050" DrawAspect="Content" ObjectID="_1762353694" r:id="rId19"/>
         </w:object>
       </w:r>
       <w:r>
@@ -5175,10 +5198,6 @@
         <w:t>.</w:t>
       </w:r>
     </w:p>
-    <w:p/>
-    <w:p/>
-    <w:p/>
-    <w:p/>
     <w:p/>
     <w:p/>
     <w:p>
@@ -7324,7 +7343,7 @@
           <w:szCs w:val="24"/>
         </w:rPr>
       </w:pPr>
-      <w:bookmarkStart w:id="32" w:name="_Toc148628875"/>
+      <w:bookmarkStart w:id="31" w:name="_Toc148628875"/>
     </w:p>
     <w:p>
       <w:pPr>
@@ -7440,7 +7459,7 @@
         <w:lastRenderedPageBreak/>
         <w:t>References</w:t>
       </w:r>
-      <w:bookmarkEnd w:id="32"/>
+      <w:bookmarkEnd w:id="31"/>
     </w:p>
     <w:p>
       <w:pPr>
@@ -7569,7 +7588,7 @@
         </w:rPr>
         <w:t>, M., &amp; Millett, C. (2016). Associations between multimorbidity, healthcare utilisation and health status: evidence from 16 European countries. Age and Ageing, 45(3), 431-</w:t>
       </w:r>
-      <w:commentRangeStart w:id="33"/>
+      <w:commentRangeStart w:id="32"/>
       <w:r>
         <w:rPr>
           <w:rFonts w:ascii="Times New Roman" w:hAnsi="Times New Roman" w:cs="Times New Roman"/>
@@ -7577,12 +7596,12 @@
         </w:rPr>
         <w:t>435</w:t>
       </w:r>
-      <w:commentRangeEnd w:id="33"/>
+      <w:commentRangeEnd w:id="32"/>
       <w:r>
         <w:rPr>
           <w:rStyle w:val="CommentReference"/>
         </w:rPr>
-        <w:commentReference w:id="33"/>
+        <w:commentReference w:id="32"/>
       </w:r>
       <w:r>
         <w:rPr>
@@ -7747,7 +7766,7 @@
           <w:szCs w:val="24"/>
         </w:rPr>
       </w:pPr>
-      <w:bookmarkStart w:id="34" w:name="_Toc148628874"/>
+      <w:bookmarkStart w:id="33" w:name="_Toc148628874"/>
       <w:r>
         <w:rPr>
           <w:rFonts w:ascii="Times New Roman" w:hAnsi="Times New Roman" w:cs="Times New Roman"/>
@@ -7766,7 +7785,7 @@
         </w:rPr>
         <w:t>:</w:t>
       </w:r>
-      <w:bookmarkEnd w:id="34"/>
+      <w:bookmarkEnd w:id="33"/>
     </w:p>
     <w:p>
       <w:hyperlink r:id="rId26" w:history="1">
@@ -7849,24 +7868,7 @@
       </w:r>
     </w:p>
   </w:comment>
-  <w:comment w:id="31" w:author="Obinna Dinneya" w:date="2023-11-24T13:42:00Z" w:initials="OD">
-    <w:p>
-      <w:r>
-        <w:rPr>
-          <w:rStyle w:val="CommentReference"/>
-        </w:rPr>
-        <w:annotationRef/>
-      </w:r>
-      <w:r>
-        <w:rPr>
-          <w:sz w:val="20"/>
-          <w:szCs w:val="20"/>
-        </w:rPr>
-        <w:t>Needs a section stating why a pipeline with SMOTE, SCALER, etc were used and talk about data leakage prevention</w:t>
-      </w:r>
-    </w:p>
-  </w:comment>
-  <w:comment w:id="33" w:author="Obinna Dinneya" w:date="2023-11-24T13:41:00Z" w:initials="OD">
+  <w:comment w:id="32" w:author="Obinna Dinneya" w:date="2023-11-24T13:41:00Z" w:initials="OD">
     <w:p>
       <w:r>
         <w:rPr>
@@ -7891,7 +7893,6 @@
   <w15:commentEx w15:paraId="3A0A3A36" w15:done="0"/>
   <w15:commentEx w15:paraId="7379FBF4" w15:done="0"/>
   <w15:commentEx w15:paraId="4F038B11" w15:done="0"/>
-  <w15:commentEx w15:paraId="081848DE" w15:done="0"/>
   <w15:commentEx w15:paraId="7F1894D9" w15:done="0"/>
 </w15:commentsEx>
 </file>
@@ -7901,7 +7902,6 @@
   <w16cex:commentExtensible w16cex:durableId="50153A5B" w16cex:dateUtc="2023-11-19T22:27:00Z"/>
   <w16cex:commentExtensible w16cex:durableId="4A0CDC73" w16cex:dateUtc="2023-11-22T18:51:00Z"/>
   <w16cex:commentExtensible w16cex:durableId="7DEE99E3" w16cex:dateUtc="2023-11-22T18:45:00Z"/>
-  <w16cex:commentExtensible w16cex:durableId="2D5D9EA8" w16cex:dateUtc="2023-11-24T18:42:00Z"/>
   <w16cex:commentExtensible w16cex:durableId="5C0449B1" w16cex:dateUtc="2023-11-24T18:41:00Z"/>
 </w16cex:commentsExtensible>
 </file>
@@ -7911,7 +7911,6 @@
   <w16cid:commentId w16cid:paraId="3A0A3A36" w16cid:durableId="50153A5B"/>
   <w16cid:commentId w16cid:paraId="7379FBF4" w16cid:durableId="4A0CDC73"/>
   <w16cid:commentId w16cid:paraId="4F038B11" w16cid:durableId="7DEE99E3"/>
-  <w16cid:commentId w16cid:paraId="081848DE" w16cid:durableId="2D5D9EA8"/>
   <w16cid:commentId w16cid:paraId="7F1894D9" w16cid:durableId="5C0449B1"/>
 </w16cid:commentsIds>
 </file>

</xml_diff>

<commit_message>
incorporated removal of multicolinearity to EDA and Model prediction
</commit_message>
<xml_diff>
--- a/Project documentation/Project_Report.docx
+++ b/Project documentation/Project_Report.docx
@@ -2297,7 +2297,21 @@
           <w:rFonts w:ascii="Times New Roman" w:hAnsi="Times New Roman" w:cs="Times New Roman"/>
           <w:sz w:val="24"/>
         </w:rPr>
-        <w:t>renaming, data imputation and removal of all missing values. The 2019 Income, Healthplan, Medicalcost, Hypertension columns were renamed to match the 2021 columns due to updates made to variable codenames. P</w:t>
+        <w:t>renaming, data imputation and removal of all missing values. The 2019 Income, Healthplan, Medical</w:t>
+      </w:r>
+      <w:r>
+        <w:rPr>
+          <w:rFonts w:ascii="Times New Roman" w:hAnsi="Times New Roman" w:cs="Times New Roman"/>
+          <w:sz w:val="24"/>
+        </w:rPr>
+        <w:t xml:space="preserve"> </w:t>
+      </w:r>
+      <w:r>
+        <w:rPr>
+          <w:rFonts w:ascii="Times New Roman" w:hAnsi="Times New Roman" w:cs="Times New Roman"/>
+          <w:sz w:val="24"/>
+        </w:rPr>
+        <w:t>cost, Hypertension columns were renamed to match the 2021 columns due to updates made to variable codenames. P</w:t>
       </w:r>
       <w:r>
         <w:rPr>
@@ -2385,7 +2399,23 @@
           <w:sz w:val="24"/>
           <w:highlight w:val="yellow"/>
         </w:rPr>
-        <w:t xml:space="preserve"> statistics about each column and its associated data. The tentative step by step Methodology from cleaning to the modeling is depicted below in the graph diagram below.</w:t>
+        <w:t xml:space="preserve"> statistics about each column and its associated data. The tentative step by step Methodology from cleaning to the modeling is depicted </w:t>
+      </w:r>
+      <w:r>
+        <w:rPr>
+          <w:rFonts w:ascii="Times New Roman" w:hAnsi="Times New Roman" w:cs="Times New Roman"/>
+          <w:b/>
+          <w:bCs/>
+          <w:sz w:val="24"/>
+        </w:rPr>
+        <w:t>Figure 1 and 2</w:t>
+      </w:r>
+      <w:r>
+        <w:rPr>
+          <w:rFonts w:ascii="Times New Roman" w:hAnsi="Times New Roman" w:cs="Times New Roman"/>
+          <w:sz w:val="24"/>
+        </w:rPr>
+        <w:t>.</w:t>
       </w:r>
     </w:p>
     <w:p>
@@ -3682,197 +3712,385 @@
           <w:sz w:val="24"/>
         </w:rPr>
       </w:pPr>
-    </w:p>
-    <w:p>
-      <w:pPr>
-        <w:spacing w:line="480" w:lineRule="auto"/>
-        <w:rPr>
-          <w:rFonts w:ascii="Times New Roman" w:hAnsi="Times New Roman" w:cs="Times New Roman"/>
-          <w:sz w:val="24"/>
-        </w:rPr>
-      </w:pPr>
       <w:r>
         <w:rPr>
           <w:noProof/>
         </w:rPr>
         <w:lastRenderedPageBreak/>
+        <mc:AlternateContent>
+          <mc:Choice Requires="wps">
+            <w:drawing>
+              <wp:anchor distT="0" distB="0" distL="114300" distR="114300" simplePos="0" relativeHeight="251677696" behindDoc="0" locked="0" layoutInCell="1" allowOverlap="1" wp14:anchorId="54EFAB3E" wp14:editId="4E7A4D3E">
+                <wp:simplePos x="0" y="0"/>
+                <wp:positionH relativeFrom="column">
+                  <wp:posOffset>-389255</wp:posOffset>
+                </wp:positionH>
+                <wp:positionV relativeFrom="paragraph">
+                  <wp:posOffset>7959131</wp:posOffset>
+                </wp:positionV>
+                <wp:extent cx="2645410" cy="635"/>
+                <wp:effectExtent l="0" t="0" r="0" b="0"/>
+                <wp:wrapThrough wrapText="bothSides">
+                  <wp:wrapPolygon edited="0">
+                    <wp:start x="0" y="0"/>
+                    <wp:lineTo x="0" y="20167"/>
+                    <wp:lineTo x="21465" y="20167"/>
+                    <wp:lineTo x="21465" y="0"/>
+                    <wp:lineTo x="0" y="0"/>
+                  </wp:wrapPolygon>
+                </wp:wrapThrough>
+                <wp:docPr id="1699060723" name="Text Box 1"/>
+                <wp:cNvGraphicFramePr/>
+                <a:graphic xmlns:a="http://schemas.openxmlformats.org/drawingml/2006/main">
+                  <a:graphicData uri="http://schemas.microsoft.com/office/word/2010/wordprocessingShape">
+                    <wps:wsp>
+                      <wps:cNvSpPr txBox="1"/>
+                      <wps:spPr>
+                        <a:xfrm>
+                          <a:off x="0" y="0"/>
+                          <a:ext cx="2645410" cy="635"/>
+                        </a:xfrm>
+                        <a:prstGeom prst="rect">
+                          <a:avLst/>
+                        </a:prstGeom>
+                        <a:solidFill>
+                          <a:prstClr val="white"/>
+                        </a:solidFill>
+                        <a:ln>
+                          <a:noFill/>
+                        </a:ln>
+                      </wps:spPr>
+                      <wps:txbx>
+                        <w:txbxContent>
+                          <w:p>
+                            <w:pPr>
+                              <w:pStyle w:val="Caption"/>
+                              <w:rPr>
+                                <w:b/>
+                                <w:bCs/>
+                                <w:noProof/>
+                                <w:color w:val="000000" w:themeColor="text1"/>
+                                <w:sz w:val="22"/>
+                              </w:rPr>
+                            </w:pPr>
+                            <w:r>
+                              <w:rPr>
+                                <w:b/>
+                                <w:bCs/>
+                                <w:color w:val="000000" w:themeColor="text1"/>
+                              </w:rPr>
+                              <w:t xml:space="preserve">Figure </w:t>
+                            </w:r>
+                            <w:r>
+                              <w:rPr>
+                                <w:b/>
+                                <w:bCs/>
+                                <w:color w:val="000000" w:themeColor="text1"/>
+                              </w:rPr>
+                              <w:fldChar w:fldCharType="begin"/>
+                            </w:r>
+                            <w:r>
+                              <w:rPr>
+                                <w:b/>
+                                <w:bCs/>
+                                <w:color w:val="000000" w:themeColor="text1"/>
+                              </w:rPr>
+                              <w:instrText xml:space="preserve"> SEQ Figure \* ARABIC </w:instrText>
+                            </w:r>
+                            <w:r>
+                              <w:rPr>
+                                <w:b/>
+                                <w:bCs/>
+                                <w:color w:val="000000" w:themeColor="text1"/>
+                              </w:rPr>
+                              <w:fldChar w:fldCharType="separate"/>
+                            </w:r>
+                            <w:r>
+                              <w:rPr>
+                                <w:b/>
+                                <w:bCs/>
+                                <w:noProof/>
+                                <w:color w:val="000000" w:themeColor="text1"/>
+                              </w:rPr>
+                              <w:t>1</w:t>
+                            </w:r>
+                            <w:r>
+                              <w:rPr>
+                                <w:b/>
+                                <w:bCs/>
+                                <w:color w:val="000000" w:themeColor="text1"/>
+                              </w:rPr>
+                              <w:fldChar w:fldCharType="end"/>
+                            </w:r>
+                            <w:r>
+                              <w:rPr>
+                                <w:b/>
+                                <w:bCs/>
+                                <w:color w:val="000000" w:themeColor="text1"/>
+                              </w:rPr>
+                              <w:t>: Diagram of Overall Methodology part a</w:t>
+                            </w:r>
+                          </w:p>
+                        </w:txbxContent>
+                      </wps:txbx>
+                      <wps:bodyPr rot="0" spcFirstLastPara="0" vertOverflow="overflow" horzOverflow="overflow" vert="horz" wrap="square" lIns="0" tIns="0" rIns="0" bIns="0" numCol="1" spcCol="0" rtlCol="0" fromWordArt="0" anchor="t" anchorCtr="0" forceAA="0" compatLnSpc="1">
+                        <a:prstTxWarp prst="textNoShape">
+                          <a:avLst/>
+                        </a:prstTxWarp>
+                        <a:spAutoFit/>
+                      </wps:bodyPr>
+                    </wps:wsp>
+                  </a:graphicData>
+                </a:graphic>
+                <wp14:sizeRelH relativeFrom="margin">
+                  <wp14:pctWidth>0</wp14:pctWidth>
+                </wp14:sizeRelH>
+              </wp:anchor>
+            </w:drawing>
+          </mc:Choice>
+          <mc:Fallback>
+            <w:pict>
+              <v:shapetype w14:anchorId="54EFAB3E" id="_x0000_t202" coordsize="21600,21600" o:spt="202" path="m,l,21600r21600,l21600,xe">
+                <v:stroke joinstyle="miter"/>
+                <v:path gradientshapeok="t" o:connecttype="rect"/>
+              </v:shapetype>
+              <v:shape id="Text Box 1" o:spid="_x0000_s1026" type="#_x0000_t202" style="position:absolute;margin-left:-30.65pt;margin-top:626.7pt;width:208.3pt;height:.05pt;z-index:251677696;visibility:visible;mso-wrap-style:square;mso-width-percent:0;mso-wrap-distance-left:9pt;mso-wrap-distance-top:0;mso-wrap-distance-right:9pt;mso-wrap-distance-bottom:0;mso-position-horizontal:absolute;mso-position-horizontal-relative:text;mso-position-vertical:absolute;mso-position-vertical-relative:text;mso-width-percent:0;mso-width-relative:margin;v-text-anchor:top" o:gfxdata="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" stroked="f">
+                <v:textbox style="mso-fit-shape-to-text:t" inset="0,0,0,0">
+                  <w:txbxContent>
+                    <w:p>
+                      <w:pPr>
+                        <w:pStyle w:val="Caption"/>
+                        <w:rPr>
+                          <w:b/>
+                          <w:bCs/>
+                          <w:noProof/>
+                          <w:color w:val="000000" w:themeColor="text1"/>
+                          <w:sz w:val="22"/>
+                        </w:rPr>
+                      </w:pPr>
+                      <w:r>
+                        <w:rPr>
+                          <w:b/>
+                          <w:bCs/>
+                          <w:color w:val="000000" w:themeColor="text1"/>
+                        </w:rPr>
+                        <w:t xml:space="preserve">Figure </w:t>
+                      </w:r>
+                      <w:r>
+                        <w:rPr>
+                          <w:b/>
+                          <w:bCs/>
+                          <w:color w:val="000000" w:themeColor="text1"/>
+                        </w:rPr>
+                        <w:fldChar w:fldCharType="begin"/>
+                      </w:r>
+                      <w:r>
+                        <w:rPr>
+                          <w:b/>
+                          <w:bCs/>
+                          <w:color w:val="000000" w:themeColor="text1"/>
+                        </w:rPr>
+                        <w:instrText xml:space="preserve"> SEQ Figure \* ARABIC </w:instrText>
+                      </w:r>
+                      <w:r>
+                        <w:rPr>
+                          <w:b/>
+                          <w:bCs/>
+                          <w:color w:val="000000" w:themeColor="text1"/>
+                        </w:rPr>
+                        <w:fldChar w:fldCharType="separate"/>
+                      </w:r>
+                      <w:r>
+                        <w:rPr>
+                          <w:b/>
+                          <w:bCs/>
+                          <w:noProof/>
+                          <w:color w:val="000000" w:themeColor="text1"/>
+                        </w:rPr>
+                        <w:t>1</w:t>
+                      </w:r>
+                      <w:r>
+                        <w:rPr>
+                          <w:b/>
+                          <w:bCs/>
+                          <w:color w:val="000000" w:themeColor="text1"/>
+                        </w:rPr>
+                        <w:fldChar w:fldCharType="end"/>
+                      </w:r>
+                      <w:r>
+                        <w:rPr>
+                          <w:b/>
+                          <w:bCs/>
+                          <w:color w:val="000000" w:themeColor="text1"/>
+                        </w:rPr>
+                        <w:t>: Diagram of Overall Methodology part a</w:t>
+                      </w:r>
+                    </w:p>
+                  </w:txbxContent>
+                </v:textbox>
+                <w10:wrap type="through"/>
+              </v:shape>
+            </w:pict>
+          </mc:Fallback>
+        </mc:AlternateContent>
+      </w:r>
+      <w:r>
+        <w:rPr>
+          <w:noProof/>
+        </w:rPr>
         <w:drawing>
-          <wp:anchor distT="0" distB="0" distL="114300" distR="114300" simplePos="0" relativeHeight="251667456" behindDoc="0" locked="0" layoutInCell="1" allowOverlap="1" wp14:anchorId="27FD4905" wp14:editId="4B4658B0">
+          <wp:anchor distT="0" distB="0" distL="114300" distR="114300" simplePos="0" relativeHeight="251667456" behindDoc="0" locked="0" layoutInCell="1" allowOverlap="1" wp14:anchorId="27FD4905" wp14:editId="74237401">
             <wp:simplePos x="0" y="0"/>
             <wp:positionH relativeFrom="column">
-              <wp:posOffset>-340242</wp:posOffset>
+              <wp:posOffset>-340995</wp:posOffset>
             </wp:positionH>
             <wp:positionV relativeFrom="paragraph">
-              <wp:posOffset>522</wp:posOffset>
+              <wp:posOffset>338</wp:posOffset>
             </wp:positionV>
-            <wp:extent cx="5805377" cy="8589595"/>
+            <wp:extent cx="5808403" cy="8341200"/>
             <wp:effectExtent l="0" t="0" r="0" b="0"/>
             <wp:wrapThrough wrapText="bothSides">
               <wp:wrapPolygon edited="0">
-                <wp:start x="6946" y="351"/>
-                <wp:lineTo x="6710" y="511"/>
-                <wp:lineTo x="6805" y="830"/>
-                <wp:lineTo x="8128" y="926"/>
-                <wp:lineTo x="10727" y="1437"/>
-                <wp:lineTo x="8222" y="1565"/>
-                <wp:lineTo x="8033" y="1597"/>
-                <wp:lineTo x="8033" y="2715"/>
-                <wp:lineTo x="10112" y="2970"/>
-                <wp:lineTo x="9687" y="3066"/>
-                <wp:lineTo x="9687" y="4248"/>
-                <wp:lineTo x="10916" y="4503"/>
-                <wp:lineTo x="12003" y="4503"/>
-                <wp:lineTo x="10396" y="4631"/>
-                <wp:lineTo x="10207" y="4663"/>
-                <wp:lineTo x="10207" y="5749"/>
-                <wp:lineTo x="11247" y="6036"/>
-                <wp:lineTo x="12003" y="6036"/>
-                <wp:lineTo x="11105" y="6547"/>
-                <wp:lineTo x="10774" y="7058"/>
-                <wp:lineTo x="10207" y="7122"/>
-                <wp:lineTo x="10207" y="7474"/>
-                <wp:lineTo x="10774" y="7569"/>
-                <wp:lineTo x="10443" y="7697"/>
-                <wp:lineTo x="10349" y="7793"/>
-                <wp:lineTo x="10349" y="8751"/>
-                <wp:lineTo x="11577" y="9102"/>
-                <wp:lineTo x="12097" y="9102"/>
-                <wp:lineTo x="10443" y="9518"/>
-                <wp:lineTo x="10443" y="10540"/>
-                <wp:lineTo x="10821" y="10636"/>
-                <wp:lineTo x="12192" y="10636"/>
-                <wp:lineTo x="10632" y="10891"/>
-                <wp:lineTo x="10538" y="10923"/>
-                <wp:lineTo x="10538" y="11977"/>
-                <wp:lineTo x="11199" y="12169"/>
-                <wp:lineTo x="12192" y="12169"/>
-                <wp:lineTo x="10632" y="12296"/>
-                <wp:lineTo x="10349" y="12392"/>
-                <wp:lineTo x="10349" y="13510"/>
-                <wp:lineTo x="11058" y="13702"/>
-                <wp:lineTo x="12192" y="13702"/>
-                <wp:lineTo x="10585" y="14021"/>
-                <wp:lineTo x="10585" y="14213"/>
-                <wp:lineTo x="7513" y="14468"/>
-                <wp:lineTo x="5812" y="14628"/>
-                <wp:lineTo x="4442" y="15203"/>
-                <wp:lineTo x="2788" y="15746"/>
-                <wp:lineTo x="2599" y="15905"/>
-                <wp:lineTo x="2504" y="16257"/>
-                <wp:lineTo x="2552" y="16768"/>
-                <wp:lineTo x="567" y="17183"/>
-                <wp:lineTo x="520" y="17534"/>
-                <wp:lineTo x="3875" y="17790"/>
-                <wp:lineTo x="7324" y="17886"/>
-                <wp:lineTo x="11483" y="18301"/>
-                <wp:lineTo x="12286" y="18301"/>
-                <wp:lineTo x="12286" y="18812"/>
-                <wp:lineTo x="8978" y="18908"/>
-                <wp:lineTo x="8789" y="18940"/>
-                <wp:lineTo x="8789" y="19770"/>
-                <wp:lineTo x="9120" y="19834"/>
-                <wp:lineTo x="12239" y="19834"/>
-                <wp:lineTo x="12239" y="20345"/>
-                <wp:lineTo x="10065" y="20441"/>
-                <wp:lineTo x="9876" y="20473"/>
-                <wp:lineTo x="9876" y="21367"/>
-                <wp:lineTo x="14743" y="21367"/>
-                <wp:lineTo x="14838" y="20473"/>
-                <wp:lineTo x="14602" y="20441"/>
-                <wp:lineTo x="12428" y="20345"/>
-                <wp:lineTo x="12428" y="19834"/>
-                <wp:lineTo x="15358" y="19834"/>
-                <wp:lineTo x="15877" y="19770"/>
-                <wp:lineTo x="15877" y="18940"/>
-                <wp:lineTo x="15499" y="18908"/>
-                <wp:lineTo x="12475" y="18812"/>
-                <wp:lineTo x="19705" y="18492"/>
-                <wp:lineTo x="19705" y="18301"/>
-                <wp:lineTo x="20319" y="18301"/>
-                <wp:lineTo x="20650" y="18269"/>
-                <wp:lineTo x="20178" y="17790"/>
-                <wp:lineTo x="20981" y="17790"/>
-                <wp:lineTo x="21217" y="17630"/>
-                <wp:lineTo x="21075" y="17183"/>
-                <wp:lineTo x="19422" y="16768"/>
-                <wp:lineTo x="19422" y="15905"/>
-                <wp:lineTo x="19280" y="15746"/>
-                <wp:lineTo x="18146" y="15203"/>
-                <wp:lineTo x="17295" y="14819"/>
-                <wp:lineTo x="17012" y="14724"/>
-                <wp:lineTo x="13987" y="14213"/>
-                <wp:lineTo x="14082" y="14053"/>
-                <wp:lineTo x="13704" y="13957"/>
-                <wp:lineTo x="12381" y="13702"/>
-                <wp:lineTo x="16681" y="13350"/>
-                <wp:lineTo x="16870" y="13191"/>
-                <wp:lineTo x="16445" y="13191"/>
-                <wp:lineTo x="16870" y="12871"/>
-                <wp:lineTo x="16586" y="12775"/>
-                <wp:lineTo x="14318" y="12680"/>
-                <wp:lineTo x="14413" y="12392"/>
-                <wp:lineTo x="14129" y="12328"/>
-                <wp:lineTo x="12381" y="12169"/>
-                <wp:lineTo x="13468" y="12169"/>
-                <wp:lineTo x="14129" y="11977"/>
-                <wp:lineTo x="14082" y="11658"/>
-                <wp:lineTo x="17201" y="11658"/>
-                <wp:lineTo x="17201" y="11306"/>
-                <wp:lineTo x="14082" y="11147"/>
-                <wp:lineTo x="14176" y="10955"/>
-                <wp:lineTo x="13940" y="10891"/>
-                <wp:lineTo x="12381" y="10636"/>
-                <wp:lineTo x="17012" y="10444"/>
-                <wp:lineTo x="17153" y="10348"/>
-                <wp:lineTo x="16492" y="10125"/>
-                <wp:lineTo x="17106" y="9997"/>
-                <wp:lineTo x="16870" y="9645"/>
-                <wp:lineTo x="14082" y="9550"/>
-                <wp:lineTo x="12333" y="9102"/>
-                <wp:lineTo x="13231" y="9102"/>
-                <wp:lineTo x="16208" y="8719"/>
-                <wp:lineTo x="16256" y="8591"/>
-                <wp:lineTo x="16492" y="8176"/>
-                <wp:lineTo x="16586" y="7953"/>
-                <wp:lineTo x="13846" y="7697"/>
-                <wp:lineTo x="10774" y="7569"/>
-                <wp:lineTo x="13987" y="7537"/>
-                <wp:lineTo x="13987" y="7090"/>
-                <wp:lineTo x="12239" y="7058"/>
-                <wp:lineTo x="13137" y="6867"/>
-                <wp:lineTo x="12948" y="6547"/>
-                <wp:lineTo x="12192" y="6036"/>
-                <wp:lineTo x="13089" y="6036"/>
-                <wp:lineTo x="14271" y="5749"/>
-                <wp:lineTo x="14224" y="5525"/>
-                <wp:lineTo x="18902" y="5238"/>
-                <wp:lineTo x="18902" y="5046"/>
-                <wp:lineTo x="14932" y="5014"/>
-                <wp:lineTo x="14980" y="4791"/>
-                <wp:lineTo x="14082" y="4631"/>
-                <wp:lineTo x="12192" y="4503"/>
-                <wp:lineTo x="18335" y="4503"/>
-                <wp:lineTo x="18618" y="4120"/>
-                <wp:lineTo x="17342" y="3992"/>
-                <wp:lineTo x="17673" y="3737"/>
-                <wp:lineTo x="17390" y="3449"/>
-                <wp:lineTo x="17248" y="3130"/>
-                <wp:lineTo x="12192" y="2970"/>
-                <wp:lineTo x="14129" y="2970"/>
-                <wp:lineTo x="16634" y="2683"/>
-                <wp:lineTo x="16586" y="2459"/>
-                <wp:lineTo x="19705" y="2459"/>
-                <wp:lineTo x="19705" y="1980"/>
-                <wp:lineTo x="16586" y="1948"/>
-                <wp:lineTo x="16681" y="1597"/>
-                <wp:lineTo x="16303" y="1565"/>
-                <wp:lineTo x="10774" y="1437"/>
-                <wp:lineTo x="17720" y="958"/>
-                <wp:lineTo x="17720" y="926"/>
-                <wp:lineTo x="18004" y="511"/>
-                <wp:lineTo x="16492" y="415"/>
-                <wp:lineTo x="10727" y="351"/>
-                <wp:lineTo x="6946" y="351"/>
+                <wp:start x="6848" y="362"/>
+                <wp:lineTo x="6706" y="592"/>
+                <wp:lineTo x="6895" y="954"/>
+                <wp:lineTo x="10768" y="954"/>
+                <wp:lineTo x="10768" y="1480"/>
+                <wp:lineTo x="8218" y="1579"/>
+                <wp:lineTo x="8029" y="1612"/>
+                <wp:lineTo x="8029" y="2697"/>
+                <wp:lineTo x="9210" y="3059"/>
+                <wp:lineTo x="9682" y="3059"/>
+                <wp:lineTo x="9682" y="4177"/>
+                <wp:lineTo x="10154" y="4637"/>
+                <wp:lineTo x="10201" y="5756"/>
+                <wp:lineTo x="11807" y="6216"/>
+                <wp:lineTo x="11996" y="6216"/>
+                <wp:lineTo x="11240" y="6479"/>
+                <wp:lineTo x="11099" y="6578"/>
+                <wp:lineTo x="11099" y="6742"/>
+                <wp:lineTo x="10390" y="7071"/>
+                <wp:lineTo x="10154" y="7236"/>
+                <wp:lineTo x="10343" y="7795"/>
+                <wp:lineTo x="10343" y="8749"/>
+                <wp:lineTo x="10721" y="8847"/>
+                <wp:lineTo x="12091" y="8847"/>
+                <wp:lineTo x="12091" y="9373"/>
+                <wp:lineTo x="10626" y="9472"/>
+                <wp:lineTo x="10438" y="9505"/>
+                <wp:lineTo x="10532" y="11972"/>
+                <wp:lineTo x="10674" y="12005"/>
+                <wp:lineTo x="12185" y="12005"/>
+                <wp:lineTo x="10343" y="12399"/>
+                <wp:lineTo x="10343" y="13550"/>
+                <wp:lineTo x="10485" y="13583"/>
+                <wp:lineTo x="12185" y="13583"/>
+                <wp:lineTo x="10579" y="14044"/>
+                <wp:lineTo x="8407" y="14373"/>
+                <wp:lineTo x="6329" y="14603"/>
+                <wp:lineTo x="5762" y="14734"/>
+                <wp:lineTo x="4581" y="15096"/>
+                <wp:lineTo x="4439" y="15261"/>
+                <wp:lineTo x="3920" y="15688"/>
+                <wp:lineTo x="2975" y="15688"/>
+                <wp:lineTo x="2503" y="15853"/>
+                <wp:lineTo x="2503" y="16741"/>
+                <wp:lineTo x="567" y="17201"/>
+                <wp:lineTo x="520" y="17563"/>
+                <wp:lineTo x="3589" y="17793"/>
+                <wp:lineTo x="7320" y="17892"/>
+                <wp:lineTo x="11477" y="18319"/>
+                <wp:lineTo x="12279" y="18319"/>
+                <wp:lineTo x="12279" y="18846"/>
+                <wp:lineTo x="8973" y="18911"/>
+                <wp:lineTo x="8785" y="18944"/>
+                <wp:lineTo x="8785" y="19799"/>
+                <wp:lineTo x="12232" y="19898"/>
+                <wp:lineTo x="12232" y="20424"/>
+                <wp:lineTo x="10060" y="20457"/>
+                <wp:lineTo x="9871" y="20490"/>
+                <wp:lineTo x="9871" y="21378"/>
+                <wp:lineTo x="14735" y="21378"/>
+                <wp:lineTo x="14830" y="20490"/>
+                <wp:lineTo x="14594" y="20457"/>
+                <wp:lineTo x="12421" y="20424"/>
+                <wp:lineTo x="12421" y="19898"/>
+                <wp:lineTo x="14924" y="19898"/>
+                <wp:lineTo x="15822" y="19766"/>
+                <wp:lineTo x="15869" y="18944"/>
+                <wp:lineTo x="15538" y="18911"/>
+                <wp:lineTo x="12468" y="18846"/>
+                <wp:lineTo x="19694" y="18517"/>
+                <wp:lineTo x="19694" y="18319"/>
+                <wp:lineTo x="20308" y="18319"/>
+                <wp:lineTo x="20639" y="18286"/>
+                <wp:lineTo x="20167" y="17793"/>
+                <wp:lineTo x="20969" y="17793"/>
+                <wp:lineTo x="21206" y="17629"/>
+                <wp:lineTo x="21017" y="17234"/>
+                <wp:lineTo x="20639" y="17070"/>
+                <wp:lineTo x="19458" y="16741"/>
+                <wp:lineTo x="19505" y="16050"/>
+                <wp:lineTo x="19316" y="15754"/>
+                <wp:lineTo x="19080" y="15688"/>
+                <wp:lineTo x="17994" y="15096"/>
+                <wp:lineTo x="16861" y="14701"/>
+                <wp:lineTo x="14027" y="14077"/>
+                <wp:lineTo x="13649" y="13945"/>
+                <wp:lineTo x="12374" y="13583"/>
+                <wp:lineTo x="15774" y="13550"/>
+                <wp:lineTo x="16766" y="13320"/>
+                <wp:lineTo x="16483" y="13057"/>
+                <wp:lineTo x="16861" y="12860"/>
+                <wp:lineTo x="16719" y="12794"/>
+                <wp:lineTo x="14405" y="12432"/>
+                <wp:lineTo x="13932" y="12301"/>
+                <wp:lineTo x="12374" y="12005"/>
+                <wp:lineTo x="17097" y="11972"/>
+                <wp:lineTo x="17238" y="11478"/>
+                <wp:lineTo x="17050" y="11478"/>
+                <wp:lineTo x="17002" y="11314"/>
+                <wp:lineTo x="14121" y="10952"/>
+                <wp:lineTo x="17097" y="10426"/>
+                <wp:lineTo x="17002" y="9702"/>
+                <wp:lineTo x="16010" y="9604"/>
+                <wp:lineTo x="12327" y="9373"/>
+                <wp:lineTo x="12327" y="8847"/>
+                <wp:lineTo x="16247" y="8716"/>
+                <wp:lineTo x="16530" y="8321"/>
+                <wp:lineTo x="16483" y="7959"/>
+                <wp:lineTo x="14074" y="7795"/>
+                <wp:lineTo x="14121" y="7499"/>
+                <wp:lineTo x="13932" y="7137"/>
+                <wp:lineTo x="12846" y="6479"/>
+                <wp:lineTo x="12185" y="6216"/>
+                <wp:lineTo x="12421" y="6216"/>
+                <wp:lineTo x="14216" y="5756"/>
+                <wp:lineTo x="18939" y="5262"/>
+                <wp:lineTo x="18986" y="5131"/>
+                <wp:lineTo x="17569" y="4966"/>
+                <wp:lineTo x="14216" y="4637"/>
+                <wp:lineTo x="16577" y="4637"/>
+                <wp:lineTo x="18608" y="4407"/>
+                <wp:lineTo x="18514" y="4111"/>
+                <wp:lineTo x="17475" y="3585"/>
+                <wp:lineTo x="17569" y="3355"/>
+                <wp:lineTo x="17191" y="3289"/>
+                <wp:lineTo x="14735" y="3059"/>
+                <wp:lineTo x="15302" y="3059"/>
+                <wp:lineTo x="16624" y="2697"/>
+                <wp:lineTo x="16577" y="2532"/>
+                <wp:lineTo x="19553" y="2401"/>
+                <wp:lineTo x="19742" y="2006"/>
+                <wp:lineTo x="18986" y="2006"/>
+                <wp:lineTo x="19033" y="1776"/>
+                <wp:lineTo x="16294" y="1579"/>
+                <wp:lineTo x="10721" y="1480"/>
+                <wp:lineTo x="10768" y="954"/>
+                <wp:lineTo x="17663" y="954"/>
+                <wp:lineTo x="17947" y="493"/>
+                <wp:lineTo x="16624" y="362"/>
+                <wp:lineTo x="6848" y="362"/>
               </wp:wrapPolygon>
             </wp:wrapThrough>
             <wp:docPr id="509767804" name="Picture 1"/>
@@ -3904,7 +4122,7 @@
                   <pic:spPr bwMode="auto">
                     <a:xfrm>
                       <a:off x="0" y="0"/>
-                      <a:ext cx="5805772" cy="8590180"/>
+                      <a:ext cx="5808403" cy="8341200"/>
                     </a:xfrm>
                     <a:prstGeom prst="rect">
                       <a:avLst/>
@@ -4532,150 +4750,156 @@
         </w:rPr>
         <w:lastRenderedPageBreak/>
         <w:drawing>
-          <wp:anchor distT="0" distB="0" distL="114300" distR="114300" simplePos="0" relativeHeight="251675648" behindDoc="0" locked="0" layoutInCell="1" allowOverlap="1" wp14:anchorId="37393536" wp14:editId="45FBA960">
+          <wp:anchor distT="0" distB="0" distL="114300" distR="114300" simplePos="0" relativeHeight="251688960" behindDoc="0" locked="0" layoutInCell="1" allowOverlap="1" wp14:anchorId="14D1AB84" wp14:editId="47A3884B">
             <wp:simplePos x="0" y="0"/>
             <wp:positionH relativeFrom="column">
-              <wp:posOffset>126297</wp:posOffset>
+              <wp:posOffset>340468</wp:posOffset>
             </wp:positionH>
             <wp:positionV relativeFrom="paragraph">
-              <wp:posOffset>0</wp:posOffset>
+              <wp:posOffset>447</wp:posOffset>
             </wp:positionV>
-            <wp:extent cx="5855970" cy="8404860"/>
+            <wp:extent cx="5438768" cy="8553842"/>
             <wp:effectExtent l="0" t="0" r="0" b="0"/>
             <wp:wrapThrough wrapText="bothSides">
               <wp:wrapPolygon edited="0">
-                <wp:start x="7870" y="359"/>
-                <wp:lineTo x="7870" y="783"/>
-                <wp:lineTo x="8760" y="947"/>
-                <wp:lineTo x="10774" y="947"/>
-                <wp:lineTo x="6137" y="1077"/>
-                <wp:lineTo x="6137" y="1730"/>
-                <wp:lineTo x="7495" y="1991"/>
-                <wp:lineTo x="8760" y="1991"/>
-                <wp:lineTo x="4778" y="2121"/>
-                <wp:lineTo x="4591" y="2154"/>
-                <wp:lineTo x="4591" y="3296"/>
-                <wp:lineTo x="6792" y="3558"/>
-                <wp:lineTo x="8760" y="3558"/>
-                <wp:lineTo x="8760" y="4080"/>
-                <wp:lineTo x="7542" y="4276"/>
-                <wp:lineTo x="7448" y="4341"/>
-                <wp:lineTo x="7448" y="4602"/>
-                <wp:lineTo x="7074" y="4896"/>
-                <wp:lineTo x="6980" y="4994"/>
-                <wp:lineTo x="6980" y="5124"/>
-                <wp:lineTo x="5856" y="5353"/>
-                <wp:lineTo x="5762" y="5418"/>
-                <wp:lineTo x="5762" y="6299"/>
-                <wp:lineTo x="6792" y="6691"/>
-                <wp:lineTo x="7120" y="6691"/>
-                <wp:lineTo x="7167" y="7703"/>
-                <wp:lineTo x="10774" y="7735"/>
-                <wp:lineTo x="7074" y="7964"/>
-                <wp:lineTo x="6699" y="8029"/>
-                <wp:lineTo x="6699" y="9171"/>
-                <wp:lineTo x="7823" y="9302"/>
-                <wp:lineTo x="10774" y="9302"/>
-                <wp:lineTo x="3982" y="9628"/>
-                <wp:lineTo x="4075" y="11423"/>
-                <wp:lineTo x="10774" y="11913"/>
-                <wp:lineTo x="4216" y="11978"/>
-                <wp:lineTo x="4216" y="12370"/>
-                <wp:lineTo x="10774" y="12435"/>
-                <wp:lineTo x="10774" y="12957"/>
-                <wp:lineTo x="7167" y="13023"/>
-                <wp:lineTo x="6980" y="13055"/>
-                <wp:lineTo x="6980" y="14198"/>
-                <wp:lineTo x="9463" y="14524"/>
-                <wp:lineTo x="10774" y="14524"/>
-                <wp:lineTo x="4263" y="14818"/>
-                <wp:lineTo x="4216" y="15046"/>
-                <wp:lineTo x="4638" y="15046"/>
-                <wp:lineTo x="3841" y="15503"/>
-                <wp:lineTo x="3841" y="16613"/>
-                <wp:lineTo x="10774" y="16613"/>
-                <wp:lineTo x="5762" y="16841"/>
-                <wp:lineTo x="4638" y="16907"/>
-                <wp:lineTo x="4638" y="17298"/>
-                <wp:lineTo x="9041" y="17657"/>
-                <wp:lineTo x="6746" y="17723"/>
-                <wp:lineTo x="6558" y="17755"/>
-                <wp:lineTo x="6558" y="18702"/>
-                <wp:lineTo x="9369" y="19224"/>
-                <wp:lineTo x="9416" y="19746"/>
-                <wp:lineTo x="7167" y="20203"/>
-                <wp:lineTo x="7167" y="21378"/>
-                <wp:lineTo x="11899" y="21378"/>
-                <wp:lineTo x="11992" y="20203"/>
-                <wp:lineTo x="9650" y="19746"/>
-                <wp:lineTo x="9697" y="19224"/>
-                <wp:lineTo x="12367" y="18702"/>
-                <wp:lineTo x="12507" y="17788"/>
-                <wp:lineTo x="12039" y="17657"/>
-                <wp:lineTo x="15365" y="17266"/>
-                <wp:lineTo x="15412" y="16939"/>
-                <wp:lineTo x="14943" y="16874"/>
-                <wp:lineTo x="10774" y="16613"/>
-                <wp:lineTo x="20424" y="16548"/>
-                <wp:lineTo x="20471" y="16123"/>
-                <wp:lineTo x="14194" y="16091"/>
-                <wp:lineTo x="20939" y="15960"/>
-                <wp:lineTo x="21174" y="15895"/>
-                <wp:lineTo x="20893" y="15568"/>
-                <wp:lineTo x="15178" y="15046"/>
-                <wp:lineTo x="15365" y="14850"/>
-                <wp:lineTo x="10774" y="14524"/>
-                <wp:lineTo x="10962" y="14002"/>
-                <wp:lineTo x="10915" y="13055"/>
-                <wp:lineTo x="10727" y="12957"/>
-                <wp:lineTo x="10774" y="12435"/>
-                <wp:lineTo x="14850" y="12370"/>
-                <wp:lineTo x="14850" y="11978"/>
-                <wp:lineTo x="10774" y="11913"/>
-                <wp:lineTo x="19862" y="11423"/>
-                <wp:lineTo x="20096" y="11325"/>
-                <wp:lineTo x="20143" y="11097"/>
-                <wp:lineTo x="19956" y="10869"/>
-                <wp:lineTo x="20799" y="10869"/>
-                <wp:lineTo x="20518" y="10412"/>
-                <wp:lineTo x="13023" y="10346"/>
-                <wp:lineTo x="15037" y="9857"/>
-                <wp:lineTo x="15178" y="9661"/>
-                <wp:lineTo x="10774" y="9302"/>
-                <wp:lineTo x="14475" y="8976"/>
-                <wp:lineTo x="14475" y="8780"/>
-                <wp:lineTo x="11055" y="8780"/>
-                <wp:lineTo x="14475" y="8649"/>
-                <wp:lineTo x="14475" y="8486"/>
-                <wp:lineTo x="11102" y="8225"/>
-                <wp:lineTo x="11008" y="8029"/>
-                <wp:lineTo x="10774" y="7735"/>
-                <wp:lineTo x="10587" y="7213"/>
-                <wp:lineTo x="10540" y="6691"/>
-                <wp:lineTo x="10915" y="6691"/>
-                <wp:lineTo x="11992" y="6299"/>
-                <wp:lineTo x="12086" y="5451"/>
-                <wp:lineTo x="11805" y="5320"/>
-                <wp:lineTo x="10774" y="5124"/>
-                <wp:lineTo x="10446" y="4765"/>
-                <wp:lineTo x="10353" y="4439"/>
-                <wp:lineTo x="9978" y="4276"/>
-                <wp:lineTo x="8947" y="4080"/>
-                <wp:lineTo x="8947" y="3558"/>
-                <wp:lineTo x="10821" y="3558"/>
-                <wp:lineTo x="13304" y="3264"/>
-                <wp:lineTo x="13351" y="2154"/>
-                <wp:lineTo x="12976" y="2121"/>
-                <wp:lineTo x="8947" y="1991"/>
-                <wp:lineTo x="10915" y="1991"/>
-                <wp:lineTo x="17707" y="1599"/>
-                <wp:lineTo x="17848" y="1371"/>
-                <wp:lineTo x="10727" y="947"/>
-                <wp:lineTo x="9369" y="359"/>
-                <wp:lineTo x="7870" y="359"/>
+                <wp:start x="7869" y="353"/>
+                <wp:lineTo x="7869" y="770"/>
+                <wp:lineTo x="8828" y="930"/>
+                <wp:lineTo x="10795" y="930"/>
+                <wp:lineTo x="6356" y="1058"/>
+                <wp:lineTo x="6154" y="1090"/>
+                <wp:lineTo x="6154" y="1700"/>
+                <wp:lineTo x="7516" y="1956"/>
+                <wp:lineTo x="8777" y="1956"/>
+                <wp:lineTo x="4792" y="2085"/>
+                <wp:lineTo x="4590" y="2117"/>
+                <wp:lineTo x="4590" y="3175"/>
+                <wp:lineTo x="5246" y="3496"/>
+                <wp:lineTo x="5650" y="3496"/>
+                <wp:lineTo x="5650" y="4330"/>
+                <wp:lineTo x="7718" y="4522"/>
+                <wp:lineTo x="10795" y="4522"/>
+                <wp:lineTo x="7617" y="4650"/>
+                <wp:lineTo x="7415" y="4682"/>
+                <wp:lineTo x="7415" y="5035"/>
+                <wp:lineTo x="7062" y="5260"/>
+                <wp:lineTo x="7012" y="5548"/>
+                <wp:lineTo x="5952" y="5645"/>
+                <wp:lineTo x="5751" y="5741"/>
+                <wp:lineTo x="5751" y="6607"/>
+                <wp:lineTo x="7062" y="7088"/>
+                <wp:lineTo x="7163" y="7986"/>
+                <wp:lineTo x="8172" y="8114"/>
+                <wp:lineTo x="10795" y="8114"/>
+                <wp:lineTo x="6911" y="8274"/>
+                <wp:lineTo x="6709" y="8306"/>
+                <wp:lineTo x="6709" y="9429"/>
+                <wp:lineTo x="8575" y="9653"/>
+                <wp:lineTo x="10795" y="9653"/>
+                <wp:lineTo x="4035" y="9878"/>
+                <wp:lineTo x="4035" y="10102"/>
+                <wp:lineTo x="10795" y="10167"/>
+                <wp:lineTo x="4086" y="10487"/>
+                <wp:lineTo x="4086" y="11642"/>
+                <wp:lineTo x="10795" y="11706"/>
+                <wp:lineTo x="4389" y="12155"/>
+                <wp:lineTo x="4187" y="12444"/>
+                <wp:lineTo x="4288" y="12572"/>
+                <wp:lineTo x="10795" y="12732"/>
+                <wp:lineTo x="6961" y="13213"/>
+                <wp:lineTo x="6961" y="14336"/>
+                <wp:lineTo x="10391" y="14785"/>
+                <wp:lineTo x="10795" y="14785"/>
+                <wp:lineTo x="4237" y="14945"/>
+                <wp:lineTo x="4237" y="15202"/>
+                <wp:lineTo x="10795" y="15298"/>
+                <wp:lineTo x="4237" y="15555"/>
+                <wp:lineTo x="3834" y="15555"/>
+                <wp:lineTo x="3834" y="16677"/>
+                <wp:lineTo x="6205" y="16837"/>
+                <wp:lineTo x="10795" y="16837"/>
+                <wp:lineTo x="5196" y="16966"/>
+                <wp:lineTo x="4590" y="16998"/>
+                <wp:lineTo x="4641" y="17351"/>
+                <wp:lineTo x="6507" y="17864"/>
+                <wp:lineTo x="6558" y="18730"/>
+                <wp:lineTo x="7516" y="18890"/>
+                <wp:lineTo x="9433" y="18890"/>
+                <wp:lineTo x="9433" y="19916"/>
+                <wp:lineTo x="7365" y="20173"/>
+                <wp:lineTo x="7163" y="20237"/>
+                <wp:lineTo x="7163" y="21359"/>
+                <wp:lineTo x="11905" y="21359"/>
+                <wp:lineTo x="12006" y="20237"/>
+                <wp:lineTo x="11703" y="20173"/>
+                <wp:lineTo x="9635" y="19916"/>
+                <wp:lineTo x="9635" y="18890"/>
+                <wp:lineTo x="11552" y="18890"/>
+                <wp:lineTo x="12460" y="18730"/>
+                <wp:lineTo x="12460" y="17864"/>
+                <wp:lineTo x="15284" y="17351"/>
+                <wp:lineTo x="15436" y="16837"/>
+                <wp:lineTo x="20581" y="16581"/>
+                <wp:lineTo x="20531" y="16324"/>
+                <wp:lineTo x="20985" y="16132"/>
+                <wp:lineTo x="21085" y="15971"/>
+                <wp:lineTo x="20833" y="15811"/>
+                <wp:lineTo x="21035" y="15683"/>
+                <wp:lineTo x="19824" y="15619"/>
+                <wp:lineTo x="10795" y="15298"/>
+                <wp:lineTo x="15234" y="15202"/>
+                <wp:lineTo x="15234" y="14945"/>
+                <wp:lineTo x="10795" y="14785"/>
+                <wp:lineTo x="10946" y="14272"/>
+                <wp:lineTo x="10946" y="13245"/>
+                <wp:lineTo x="10795" y="12732"/>
+                <wp:lineTo x="14427" y="12604"/>
+                <wp:lineTo x="14931" y="12540"/>
+                <wp:lineTo x="14730" y="12187"/>
+                <wp:lineTo x="10795" y="11706"/>
+                <wp:lineTo x="20077" y="11642"/>
+                <wp:lineTo x="20127" y="11225"/>
+                <wp:lineTo x="13872" y="11193"/>
+                <wp:lineTo x="20732" y="11065"/>
+                <wp:lineTo x="20531" y="10648"/>
+                <wp:lineTo x="10795" y="10167"/>
+                <wp:lineTo x="15032" y="10102"/>
+                <wp:lineTo x="15032" y="9878"/>
+                <wp:lineTo x="10795" y="9653"/>
+                <wp:lineTo x="11400" y="9653"/>
+                <wp:lineTo x="14528" y="9237"/>
+                <wp:lineTo x="14629" y="8820"/>
+                <wp:lineTo x="14225" y="8723"/>
+                <wp:lineTo x="11652" y="8627"/>
+                <wp:lineTo x="10795" y="8114"/>
+                <wp:lineTo x="10593" y="7601"/>
+                <wp:lineTo x="10593" y="7088"/>
+                <wp:lineTo x="12006" y="6607"/>
+                <wp:lineTo x="12106" y="5773"/>
+                <wp:lineTo x="11905" y="5677"/>
+                <wp:lineTo x="10795" y="5516"/>
+                <wp:lineTo x="10593" y="5292"/>
+                <wp:lineTo x="10291" y="5035"/>
+                <wp:lineTo x="10795" y="4554"/>
+                <wp:lineTo x="15284" y="4041"/>
+                <wp:lineTo x="15284" y="4009"/>
+                <wp:lineTo x="16394" y="3816"/>
+                <wp:lineTo x="16243" y="3688"/>
+                <wp:lineTo x="12106" y="3496"/>
+                <wp:lineTo x="12560" y="3496"/>
+                <wp:lineTo x="13317" y="3175"/>
+                <wp:lineTo x="13368" y="2117"/>
+                <wp:lineTo x="12964" y="2085"/>
+                <wp:lineTo x="8979" y="1956"/>
+                <wp:lineTo x="16445" y="1475"/>
+                <wp:lineTo x="16596" y="1315"/>
+                <wp:lineTo x="15638" y="1219"/>
+                <wp:lineTo x="10745" y="930"/>
+                <wp:lineTo x="9383" y="353"/>
+                <wp:lineTo x="7869" y="353"/>
               </wp:wrapPolygon>
             </wp:wrapThrough>
-            <wp:docPr id="2037942465" name="Picture 5"/>
+            <wp:docPr id="1565665815" name="Picture 1"/>
             <wp:cNvGraphicFramePr>
               <a:graphicFrameLocks xmlns:a="http://schemas.openxmlformats.org/drawingml/2006/main" noChangeAspect="1"/>
             </wp:cNvGraphicFramePr>
@@ -4683,7 +4907,7 @@
               <a:graphicData uri="http://schemas.openxmlformats.org/drawingml/2006/picture">
                 <pic:pic xmlns:pic="http://schemas.openxmlformats.org/drawingml/2006/picture">
                   <pic:nvPicPr>
-                    <pic:cNvPr id="0" name="Picture 6"/>
+                    <pic:cNvPr id="0" name="Picture 2"/>
                     <pic:cNvPicPr>
                       <a:picLocks noChangeAspect="1" noChangeArrowheads="1"/>
                     </pic:cNvPicPr>
@@ -4704,7 +4928,7 @@
                   <pic:spPr bwMode="auto">
                     <a:xfrm>
                       <a:off x="0" y="0"/>
-                      <a:ext cx="5855970" cy="8404860"/>
+                      <a:ext cx="5443779" cy="8561722"/>
                     </a:xfrm>
                     <a:prstGeom prst="rect">
                       <a:avLst/>
@@ -4726,6 +4950,223 @@
           </wp:anchor>
         </w:drawing>
       </w:r>
+      <w:r>
+        <w:rPr>
+          <w:noProof/>
+        </w:rPr>
+        <mc:AlternateContent>
+          <mc:Choice Requires="wps">
+            <w:drawing>
+              <wp:anchor distT="0" distB="0" distL="114300" distR="114300" simplePos="0" relativeHeight="251691008" behindDoc="0" locked="0" layoutInCell="1" allowOverlap="1" wp14:anchorId="3CB7665C" wp14:editId="1961473A">
+                <wp:simplePos x="0" y="0"/>
+                <wp:positionH relativeFrom="column">
+                  <wp:posOffset>-622679</wp:posOffset>
+                </wp:positionH>
+                <wp:positionV relativeFrom="paragraph">
+                  <wp:posOffset>7959252</wp:posOffset>
+                </wp:positionV>
+                <wp:extent cx="2684780" cy="635"/>
+                <wp:effectExtent l="0" t="0" r="0" b="0"/>
+                <wp:wrapThrough wrapText="bothSides">
+                  <wp:wrapPolygon edited="0">
+                    <wp:start x="0" y="0"/>
+                    <wp:lineTo x="0" y="20167"/>
+                    <wp:lineTo x="21457" y="20167"/>
+                    <wp:lineTo x="21457" y="0"/>
+                    <wp:lineTo x="0" y="0"/>
+                  </wp:wrapPolygon>
+                </wp:wrapThrough>
+                <wp:docPr id="1613822257" name="Text Box 1"/>
+                <wp:cNvGraphicFramePr/>
+                <a:graphic xmlns:a="http://schemas.openxmlformats.org/drawingml/2006/main">
+                  <a:graphicData uri="http://schemas.microsoft.com/office/word/2010/wordprocessingShape">
+                    <wps:wsp>
+                      <wps:cNvSpPr txBox="1"/>
+                      <wps:spPr>
+                        <a:xfrm>
+                          <a:off x="0" y="0"/>
+                          <a:ext cx="2684780" cy="635"/>
+                        </a:xfrm>
+                        <a:prstGeom prst="rect">
+                          <a:avLst/>
+                        </a:prstGeom>
+                        <a:solidFill>
+                          <a:prstClr val="white"/>
+                        </a:solidFill>
+                        <a:ln>
+                          <a:noFill/>
+                        </a:ln>
+                      </wps:spPr>
+                      <wps:txbx>
+                        <w:txbxContent>
+                          <w:p>
+                            <w:pPr>
+                              <w:pStyle w:val="Caption"/>
+                              <w:rPr>
+                                <w:rFonts w:ascii="Times New Roman" w:hAnsi="Times New Roman" w:cs="Times New Roman"/>
+                                <w:b/>
+                                <w:bCs/>
+                                <w:noProof/>
+                                <w:color w:val="000000" w:themeColor="text1"/>
+                              </w:rPr>
+                            </w:pPr>
+                            <w:r>
+                              <w:rPr>
+                                <w:b/>
+                                <w:bCs/>
+                                <w:color w:val="000000" w:themeColor="text1"/>
+                              </w:rPr>
+                              <w:t xml:space="preserve">Figure </w:t>
+                            </w:r>
+                            <w:r>
+                              <w:rPr>
+                                <w:b/>
+                                <w:bCs/>
+                                <w:color w:val="000000" w:themeColor="text1"/>
+                              </w:rPr>
+                              <w:fldChar w:fldCharType="begin"/>
+                            </w:r>
+                            <w:r>
+                              <w:rPr>
+                                <w:b/>
+                                <w:bCs/>
+                                <w:color w:val="000000" w:themeColor="text1"/>
+                              </w:rPr>
+                              <w:instrText xml:space="preserve"> SEQ Figure \* ARABIC </w:instrText>
+                            </w:r>
+                            <w:r>
+                              <w:rPr>
+                                <w:b/>
+                                <w:bCs/>
+                                <w:color w:val="000000" w:themeColor="text1"/>
+                              </w:rPr>
+                              <w:fldChar w:fldCharType="separate"/>
+                            </w:r>
+                            <w:r>
+                              <w:rPr>
+                                <w:b/>
+                                <w:bCs/>
+                                <w:noProof/>
+                                <w:color w:val="000000" w:themeColor="text1"/>
+                              </w:rPr>
+                              <w:t>2</w:t>
+                            </w:r>
+                            <w:r>
+                              <w:rPr>
+                                <w:b/>
+                                <w:bCs/>
+                                <w:color w:val="000000" w:themeColor="text1"/>
+                              </w:rPr>
+                              <w:fldChar w:fldCharType="end"/>
+                            </w:r>
+                            <w:r>
+                              <w:rPr>
+                                <w:b/>
+                                <w:bCs/>
+                                <w:color w:val="000000" w:themeColor="text1"/>
+                              </w:rPr>
+                              <w:t>: Diagram of Overall Methodology part b</w:t>
+                            </w:r>
+                          </w:p>
+                        </w:txbxContent>
+                      </wps:txbx>
+                      <wps:bodyPr rot="0" spcFirstLastPara="0" vertOverflow="overflow" horzOverflow="overflow" vert="horz" wrap="square" lIns="0" tIns="0" rIns="0" bIns="0" numCol="1" spcCol="0" rtlCol="0" fromWordArt="0" anchor="t" anchorCtr="0" forceAA="0" compatLnSpc="1">
+                        <a:prstTxWarp prst="textNoShape">
+                          <a:avLst/>
+                        </a:prstTxWarp>
+                        <a:spAutoFit/>
+                      </wps:bodyPr>
+                    </wps:wsp>
+                  </a:graphicData>
+                </a:graphic>
+                <wp14:sizeRelH relativeFrom="margin">
+                  <wp14:pctWidth>0</wp14:pctWidth>
+                </wp14:sizeRelH>
+              </wp:anchor>
+            </w:drawing>
+          </mc:Choice>
+          <mc:Fallback>
+            <w:pict>
+              <v:shape w14:anchorId="3CB7665C" id="_x0000_s1027" type="#_x0000_t202" style="position:absolute;margin-left:-49.05pt;margin-top:626.7pt;width:211.4pt;height:.05pt;z-index:251691008;visibility:visible;mso-wrap-style:square;mso-width-percent:0;mso-wrap-distance-left:9pt;mso-wrap-distance-top:0;mso-wrap-distance-right:9pt;mso-wrap-distance-bottom:0;mso-position-horizontal:absolute;mso-position-horizontal-relative:text;mso-position-vertical:absolute;mso-position-vertical-relative:text;mso-width-percent:0;mso-width-relative:margin;v-text-anchor:top" o:gfxdata="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" stroked="f">
+                <v:textbox style="mso-fit-shape-to-text:t" inset="0,0,0,0">
+                  <w:txbxContent>
+                    <w:p>
+                      <w:pPr>
+                        <w:pStyle w:val="Caption"/>
+                        <w:rPr>
+                          <w:rFonts w:ascii="Times New Roman" w:hAnsi="Times New Roman" w:cs="Times New Roman"/>
+                          <w:b/>
+                          <w:bCs/>
+                          <w:noProof/>
+                          <w:color w:val="000000" w:themeColor="text1"/>
+                        </w:rPr>
+                      </w:pPr>
+                      <w:r>
+                        <w:rPr>
+                          <w:b/>
+                          <w:bCs/>
+                          <w:color w:val="000000" w:themeColor="text1"/>
+                        </w:rPr>
+                        <w:t xml:space="preserve">Figure </w:t>
+                      </w:r>
+                      <w:r>
+                        <w:rPr>
+                          <w:b/>
+                          <w:bCs/>
+                          <w:color w:val="000000" w:themeColor="text1"/>
+                        </w:rPr>
+                        <w:fldChar w:fldCharType="begin"/>
+                      </w:r>
+                      <w:r>
+                        <w:rPr>
+                          <w:b/>
+                          <w:bCs/>
+                          <w:color w:val="000000" w:themeColor="text1"/>
+                        </w:rPr>
+                        <w:instrText xml:space="preserve"> SEQ Figure \* ARABIC </w:instrText>
+                      </w:r>
+                      <w:r>
+                        <w:rPr>
+                          <w:b/>
+                          <w:bCs/>
+                          <w:color w:val="000000" w:themeColor="text1"/>
+                        </w:rPr>
+                        <w:fldChar w:fldCharType="separate"/>
+                      </w:r>
+                      <w:r>
+                        <w:rPr>
+                          <w:b/>
+                          <w:bCs/>
+                          <w:noProof/>
+                          <w:color w:val="000000" w:themeColor="text1"/>
+                        </w:rPr>
+                        <w:t>2</w:t>
+                      </w:r>
+                      <w:r>
+                        <w:rPr>
+                          <w:b/>
+                          <w:bCs/>
+                          <w:color w:val="000000" w:themeColor="text1"/>
+                        </w:rPr>
+                        <w:fldChar w:fldCharType="end"/>
+                      </w:r>
+                      <w:r>
+                        <w:rPr>
+                          <w:b/>
+                          <w:bCs/>
+                          <w:color w:val="000000" w:themeColor="text1"/>
+                        </w:rPr>
+                        <w:t>: Diagram of Overall Methodology part b</w:t>
+                      </w:r>
+                    </w:p>
+                  </w:txbxContent>
+                </v:textbox>
+                <w10:wrap type="through"/>
+              </v:shape>
+            </w:pict>
+          </mc:Fallback>
+        </mc:AlternateContent>
+      </w:r>
     </w:p>
     <w:p>
       <w:pPr>
@@ -4921,7 +5362,7 @@
           <w:bCs/>
           <w:sz w:val="24"/>
         </w:rPr>
-        <w:t>1</w:t>
+        <w:t>3</w:t>
       </w:r>
       <w:r>
         <w:rPr>
@@ -4962,33 +5403,8 @@
     </w:p>
     <w:p>
       <w:pPr>
+        <w:keepNext/>
         <w:spacing w:line="480" w:lineRule="auto"/>
-        <w:rPr>
-          <w:rFonts w:ascii="Times New Roman" w:hAnsi="Times New Roman" w:cs="Times New Roman"/>
-          <w:b/>
-          <w:bCs/>
-          <w:sz w:val="21"/>
-          <w:szCs w:val="21"/>
-        </w:rPr>
-      </w:pPr>
-      <w:r>
-        <w:rPr>
-          <w:rFonts w:ascii="Times New Roman" w:hAnsi="Times New Roman" w:cs="Times New Roman"/>
-          <w:b/>
-          <w:bCs/>
-          <w:sz w:val="21"/>
-          <w:szCs w:val="21"/>
-        </w:rPr>
-        <w:t>Figure 1. Total Fruit and vegetable consumption for individuals with 1 to 4 total CVD cases, 2019</w:t>
-      </w:r>
-    </w:p>
-    <w:p>
-      <w:pPr>
-        <w:spacing w:line="480" w:lineRule="auto"/>
-        <w:rPr>
-          <w:rFonts w:ascii="Times New Roman" w:hAnsi="Times New Roman" w:cs="Times New Roman"/>
-          <w:sz w:val="24"/>
-        </w:rPr>
       </w:pPr>
       <w:r>
         <w:rPr>
@@ -5041,16 +5457,77 @@
     </w:p>
     <w:p>
       <w:pPr>
-        <w:spacing w:line="480" w:lineRule="auto"/>
-        <w:rPr>
-          <w:rFonts w:ascii="Times New Roman" w:hAnsi="Times New Roman" w:cs="Times New Roman"/>
-          <w:sz w:val="24"/>
-        </w:rPr>
-      </w:pPr>
-      <w:r>
-        <w:rPr>
-          <w:rFonts w:ascii="Times New Roman" w:hAnsi="Times New Roman" w:cs="Times New Roman"/>
-          <w:sz w:val="24"/>
+        <w:pStyle w:val="Caption"/>
+        <w:rPr>
+          <w:rFonts w:ascii="Times New Roman" w:hAnsi="Times New Roman" w:cs="Times New Roman"/>
+          <w:b/>
+          <w:bCs/>
+          <w:color w:val="000000" w:themeColor="text1"/>
+          <w:sz w:val="24"/>
+        </w:rPr>
+      </w:pPr>
+      <w:r>
+        <w:rPr>
+          <w:b/>
+          <w:bCs/>
+          <w:color w:val="000000" w:themeColor="text1"/>
+        </w:rPr>
+        <w:t xml:space="preserve">Figure </w:t>
+      </w:r>
+      <w:r>
+        <w:rPr>
+          <w:b/>
+          <w:bCs/>
+          <w:color w:val="000000" w:themeColor="text1"/>
+        </w:rPr>
+        <w:fldChar w:fldCharType="begin"/>
+      </w:r>
+      <w:r>
+        <w:rPr>
+          <w:b/>
+          <w:bCs/>
+          <w:color w:val="000000" w:themeColor="text1"/>
+        </w:rPr>
+        <w:instrText xml:space="preserve"> SEQ Figure \* ARABIC </w:instrText>
+      </w:r>
+      <w:r>
+        <w:rPr>
+          <w:b/>
+          <w:bCs/>
+          <w:color w:val="000000" w:themeColor="text1"/>
+        </w:rPr>
+        <w:fldChar w:fldCharType="separate"/>
+      </w:r>
+      <w:r>
+        <w:rPr>
+          <w:b/>
+          <w:bCs/>
+          <w:noProof/>
+          <w:color w:val="000000" w:themeColor="text1"/>
+        </w:rPr>
+        <w:t>3</w:t>
+      </w:r>
+      <w:r>
+        <w:rPr>
+          <w:b/>
+          <w:bCs/>
+          <w:color w:val="000000" w:themeColor="text1"/>
+        </w:rPr>
+        <w:fldChar w:fldCharType="end"/>
+      </w:r>
+      <w:r>
+        <w:rPr>
+          <w:b/>
+          <w:bCs/>
+          <w:color w:val="000000" w:themeColor="text1"/>
+        </w:rPr>
+        <w:t>: Total Fruit and vegetable consumption for individuals with 1 to 4 total CVD cases, 2019</w:t>
+      </w:r>
+      <w:r>
+        <w:rPr>
+          <w:b/>
+          <w:bCs/>
+          <w:color w:val="000000" w:themeColor="text1"/>
         </w:rPr>
         <w:t>.</w:t>
       </w:r>
@@ -5061,6 +5538,7 @@
     <w:p/>
     <w:p/>
     <w:p/>
+    <w:p/>
     <w:p>
       <w:pPr>
         <w:spacing w:line="480" w:lineRule="auto"/>
@@ -5078,6 +5556,7 @@
           <w:bCs/>
           <w:sz w:val="24"/>
         </w:rPr>
+        <w:lastRenderedPageBreak/>
         <w:t xml:space="preserve">Research Question </w:t>
       </w:r>
       <w:r>
@@ -5283,7 +5762,16 @@
           <w:bCs/>
           <w:sz w:val="24"/>
         </w:rPr>
-        <w:t>Figure 2</w:t>
+        <w:t xml:space="preserve">Figure </w:t>
+      </w:r>
+      <w:r>
+        <w:rPr>
+          <w:rFonts w:ascii="Times New Roman" w:hAnsi="Times New Roman" w:cs="Times New Roman"/>
+          <w:b/>
+          <w:bCs/>
+          <w:sz w:val="24"/>
+        </w:rPr>
+        <w:t>4</w:t>
       </w:r>
       <w:r>
         <w:rPr>
@@ -5299,7 +5787,16 @@
           <w:bCs/>
           <w:sz w:val="24"/>
         </w:rPr>
-        <w:t>Figure 3</w:t>
+        <w:t xml:space="preserve">Figure </w:t>
+      </w:r>
+      <w:r>
+        <w:rPr>
+          <w:rFonts w:ascii="Times New Roman" w:hAnsi="Times New Roman" w:cs="Times New Roman"/>
+          <w:b/>
+          <w:bCs/>
+          <w:sz w:val="24"/>
+        </w:rPr>
+        <w:t>5</w:t>
       </w:r>
       <w:r>
         <w:rPr>
@@ -5354,7 +5851,7 @@
             <w:bCs/>
             <w:sz w:val="24"/>
           </w:rPr>
-          <w:t>Figure 4</w:t>
+          <w:t>Figure 6</w:t>
         </w:r>
       </w:hyperlink>
       <w:r>
@@ -5422,25 +5919,241 @@
           <w:rFonts w:ascii="Times New Roman" w:hAnsi="Times New Roman" w:cs="Times New Roman"/>
           <w:sz w:val="24"/>
         </w:rPr>
+        <w:t>This analysis reveals the intricate relationship between socioeconomic factors and healthcare access, highlighting the challenges individuals encounter when seeking medical care. It underscores the need to address healthcare disparities for equitable outcomes</w:t>
+      </w:r>
+      <w:r>
+        <w:rPr>
+          <w:rFonts w:ascii="Times New Roman" w:hAnsi="Times New Roman" w:cs="Times New Roman"/>
+          <w:sz w:val="24"/>
+        </w:rPr>
+        <w:t>.</w:t>
+      </w:r>
+    </w:p>
+    <w:p>
+      <w:pPr>
+        <w:spacing w:line="480" w:lineRule="auto"/>
+        <w:rPr>
+          <w:rFonts w:ascii="Times New Roman" w:hAnsi="Times New Roman" w:cs="Times New Roman"/>
+          <w:sz w:val="24"/>
+        </w:rPr>
+      </w:pPr>
+      <w:r>
+        <w:rPr>
+          <w:noProof/>
+        </w:rPr>
         <w:lastRenderedPageBreak/>
-        <w:t>This analysis reveals the intricate relationship between socioeconomic factors and healthcare access, highlighting the challenges individuals encounter when seeking medical care. It underscores the need to address healthcare disparities for equitable outcomes</w:t>
-      </w:r>
-      <w:r>
-        <w:rPr>
-          <w:rFonts w:ascii="Times New Roman" w:hAnsi="Times New Roman" w:cs="Times New Roman"/>
-          <w:sz w:val="24"/>
-        </w:rPr>
-        <w:t>.</w:t>
-      </w:r>
-    </w:p>
-    <w:p>
-      <w:pPr>
-        <w:spacing w:line="480" w:lineRule="auto"/>
-        <w:rPr>
-          <w:rFonts w:ascii="Times New Roman" w:hAnsi="Times New Roman" w:cs="Times New Roman"/>
-          <w:sz w:val="24"/>
-        </w:rPr>
-      </w:pPr>
+        <mc:AlternateContent>
+          <mc:Choice Requires="wps">
+            <w:drawing>
+              <wp:anchor distT="0" distB="0" distL="114300" distR="114300" simplePos="0" relativeHeight="251681792" behindDoc="0" locked="0" layoutInCell="1" allowOverlap="1" wp14:anchorId="63E160E3" wp14:editId="638C031F">
+                <wp:simplePos x="0" y="0"/>
+                <wp:positionH relativeFrom="column">
+                  <wp:posOffset>0</wp:posOffset>
+                </wp:positionH>
+                <wp:positionV relativeFrom="paragraph">
+                  <wp:posOffset>5802684</wp:posOffset>
+                </wp:positionV>
+                <wp:extent cx="5925820" cy="635"/>
+                <wp:effectExtent l="0" t="0" r="5080" b="12065"/>
+                <wp:wrapThrough wrapText="bothSides">
+                  <wp:wrapPolygon edited="0">
+                    <wp:start x="0" y="0"/>
+                    <wp:lineTo x="0" y="0"/>
+                    <wp:lineTo x="21572" y="0"/>
+                    <wp:lineTo x="21572" y="0"/>
+                    <wp:lineTo x="0" y="0"/>
+                  </wp:wrapPolygon>
+                </wp:wrapThrough>
+                <wp:docPr id="1784100778" name="Text Box 1"/>
+                <wp:cNvGraphicFramePr/>
+                <a:graphic xmlns:a="http://schemas.openxmlformats.org/drawingml/2006/main">
+                  <a:graphicData uri="http://schemas.microsoft.com/office/word/2010/wordprocessingShape">
+                    <wps:wsp>
+                      <wps:cNvSpPr txBox="1"/>
+                      <wps:spPr>
+                        <a:xfrm>
+                          <a:off x="0" y="0"/>
+                          <a:ext cx="5925820" cy="635"/>
+                        </a:xfrm>
+                        <a:prstGeom prst="rect">
+                          <a:avLst/>
+                        </a:prstGeom>
+                        <a:solidFill>
+                          <a:prstClr val="white"/>
+                        </a:solidFill>
+                        <a:ln>
+                          <a:noFill/>
+                        </a:ln>
+                      </wps:spPr>
+                      <wps:txbx>
+                        <w:txbxContent>
+                          <w:p>
+                            <w:pPr>
+                              <w:pStyle w:val="Caption"/>
+                              <w:rPr>
+                                <w:rFonts w:ascii="Times New Roman" w:hAnsi="Times New Roman" w:cs="Times New Roman"/>
+                                <w:b/>
+                                <w:bCs/>
+                                <w:noProof/>
+                                <w:color w:val="000000" w:themeColor="text1"/>
+                                <w:sz w:val="22"/>
+                              </w:rPr>
+                            </w:pPr>
+                            <w:r>
+                              <w:rPr>
+                                <w:b/>
+                                <w:bCs/>
+                                <w:color w:val="000000" w:themeColor="text1"/>
+                              </w:rPr>
+                              <w:t xml:space="preserve">Table </w:t>
+                            </w:r>
+                            <w:r>
+                              <w:rPr>
+                                <w:b/>
+                                <w:bCs/>
+                                <w:color w:val="000000" w:themeColor="text1"/>
+                              </w:rPr>
+                              <w:fldChar w:fldCharType="begin"/>
+                            </w:r>
+                            <w:r>
+                              <w:rPr>
+                                <w:b/>
+                                <w:bCs/>
+                                <w:color w:val="000000" w:themeColor="text1"/>
+                              </w:rPr>
+                              <w:instrText xml:space="preserve"> SEQ Table \* ARABIC </w:instrText>
+                            </w:r>
+                            <w:r>
+                              <w:rPr>
+                                <w:b/>
+                                <w:bCs/>
+                                <w:color w:val="000000" w:themeColor="text1"/>
+                              </w:rPr>
+                              <w:fldChar w:fldCharType="separate"/>
+                            </w:r>
+                            <w:r>
+                              <w:rPr>
+                                <w:b/>
+                                <w:bCs/>
+                                <w:noProof/>
+                                <w:color w:val="000000" w:themeColor="text1"/>
+                              </w:rPr>
+                              <w:t>1</w:t>
+                            </w:r>
+                            <w:r>
+                              <w:rPr>
+                                <w:b/>
+                                <w:bCs/>
+                                <w:color w:val="000000" w:themeColor="text1"/>
+                              </w:rPr>
+                              <w:fldChar w:fldCharType="end"/>
+                            </w:r>
+                            <w:r>
+                              <w:rPr>
+                                <w:b/>
+                                <w:bCs/>
+                                <w:color w:val="000000" w:themeColor="text1"/>
+                              </w:rPr>
+                              <w:t>: Percentage Forgone medical Care by Race, Sex, Income level, Education level, Age, Marital status, and Employment Status</w:t>
+                            </w:r>
+                          </w:p>
+                        </w:txbxContent>
+                      </wps:txbx>
+                      <wps:bodyPr rot="0" spcFirstLastPara="0" vertOverflow="overflow" horzOverflow="overflow" vert="horz" wrap="square" lIns="0" tIns="0" rIns="0" bIns="0" numCol="1" spcCol="0" rtlCol="0" fromWordArt="0" anchor="t" anchorCtr="0" forceAA="0" compatLnSpc="1">
+                        <a:prstTxWarp prst="textNoShape">
+                          <a:avLst/>
+                        </a:prstTxWarp>
+                        <a:spAutoFit/>
+                      </wps:bodyPr>
+                    </wps:wsp>
+                  </a:graphicData>
+                </a:graphic>
+              </wp:anchor>
+            </w:drawing>
+          </mc:Choice>
+          <mc:Fallback>
+            <w:pict>
+              <v:shape w14:anchorId="63E160E3" id="_x0000_s1028" type="#_x0000_t202" style="position:absolute;margin-left:0;margin-top:456.9pt;width:466.6pt;height:.05pt;z-index:251681792;visibility:visible;mso-wrap-style:square;mso-wrap-distance-left:9pt;mso-wrap-distance-top:0;mso-wrap-distance-right:9pt;mso-wrap-distance-bottom:0;mso-position-horizontal:absolute;mso-position-horizontal-relative:text;mso-position-vertical:absolute;mso-position-vertical-relative:text;v-text-anchor:top" o:gfxdata="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" stroked="f">
+                <v:textbox style="mso-fit-shape-to-text:t" inset="0,0,0,0">
+                  <w:txbxContent>
+                    <w:p>
+                      <w:pPr>
+                        <w:pStyle w:val="Caption"/>
+                        <w:rPr>
+                          <w:rFonts w:ascii="Times New Roman" w:hAnsi="Times New Roman" w:cs="Times New Roman"/>
+                          <w:b/>
+                          <w:bCs/>
+                          <w:noProof/>
+                          <w:color w:val="000000" w:themeColor="text1"/>
+                          <w:sz w:val="22"/>
+                        </w:rPr>
+                      </w:pPr>
+                      <w:r>
+                        <w:rPr>
+                          <w:b/>
+                          <w:bCs/>
+                          <w:color w:val="000000" w:themeColor="text1"/>
+                        </w:rPr>
+                        <w:t xml:space="preserve">Table </w:t>
+                      </w:r>
+                      <w:r>
+                        <w:rPr>
+                          <w:b/>
+                          <w:bCs/>
+                          <w:color w:val="000000" w:themeColor="text1"/>
+                        </w:rPr>
+                        <w:fldChar w:fldCharType="begin"/>
+                      </w:r>
+                      <w:r>
+                        <w:rPr>
+                          <w:b/>
+                          <w:bCs/>
+                          <w:color w:val="000000" w:themeColor="text1"/>
+                        </w:rPr>
+                        <w:instrText xml:space="preserve"> SEQ Table \* ARABIC </w:instrText>
+                      </w:r>
+                      <w:r>
+                        <w:rPr>
+                          <w:b/>
+                          <w:bCs/>
+                          <w:color w:val="000000" w:themeColor="text1"/>
+                        </w:rPr>
+                        <w:fldChar w:fldCharType="separate"/>
+                      </w:r>
+                      <w:r>
+                        <w:rPr>
+                          <w:b/>
+                          <w:bCs/>
+                          <w:noProof/>
+                          <w:color w:val="000000" w:themeColor="text1"/>
+                        </w:rPr>
+                        <w:t>1</w:t>
+                      </w:r>
+                      <w:r>
+                        <w:rPr>
+                          <w:b/>
+                          <w:bCs/>
+                          <w:color w:val="000000" w:themeColor="text1"/>
+                        </w:rPr>
+                        <w:fldChar w:fldCharType="end"/>
+                      </w:r>
+                      <w:r>
+                        <w:rPr>
+                          <w:b/>
+                          <w:bCs/>
+                          <w:color w:val="000000" w:themeColor="text1"/>
+                        </w:rPr>
+                        <w:t>: Percentage Forgone medical Care by Race, Sex, Income level, Education level, Age, Marital status, and Employment Status</w:t>
+                      </w:r>
+                    </w:p>
+                  </w:txbxContent>
+                </v:textbox>
+                <w10:wrap type="through"/>
+              </v:shape>
+            </w:pict>
+          </mc:Fallback>
+        </mc:AlternateContent>
+      </w:r>
       <w:r>
         <w:rPr>
           <w:rFonts w:ascii="Times New Roman" w:hAnsi="Times New Roman" w:cs="Times New Roman"/>
@@ -5468,14 +6181,19 @@
             <v:path o:extrusionok="f" gradientshapeok="t" o:connecttype="rect"/>
             <o:lock v:ext="edit" aspectratio="t"/>
           </v:shapetype>
-          <v:shape id="_x0000_s2050" type="#_x0000_t75" alt="" style="position:absolute;margin-left:0;margin-top:56.7pt;width:466.6pt;height:436.3pt;z-index:251671552;mso-wrap-edited:f;mso-width-percent:0;mso-height-percent:0;mso-position-horizontal-relative:text;mso-position-vertical-relative:text;mso-width-percent:0;mso-height-percent:0">
+          <v:shape id="_x0000_s2050" type="#_x0000_t75" alt="" style="position:absolute;margin-left:0;margin-top:0;width:466.6pt;height:436.3pt;z-index:251671552;mso-wrap-edited:f;mso-width-percent:0;mso-height-percent:0;mso-position-horizontal-relative:text;mso-position-vertical-relative:text;mso-width-percent:0;mso-height-percent:0">
             <v:imagedata r:id="rId18" o:title=""/>
             <w10:wrap type="through"/>
           </v:shape>
-          <o:OLEObject Type="Embed" ProgID="Excel.Sheet.12" ShapeID="_x0000_s2050" DrawAspect="Content" ObjectID="_1762354992" r:id="rId19"/>
+          <o:OLEObject Type="Embed" ProgID="Excel.Sheet.12" ShapeID="_x0000_s2050" DrawAspect="Content" ObjectID="_1762424285" r:id="rId19"/>
         </w:object>
       </w:r>
-      <w:r>
+    </w:p>
+    <w:p/>
+    <w:p/>
+    <w:p>
+      <w:pPr>
+        <w:spacing w:line="480" w:lineRule="auto"/>
         <w:rPr>
           <w:rFonts w:ascii="Times New Roman" w:hAnsi="Times New Roman" w:cs="Times New Roman"/>
           <w:b/>
@@ -5483,132 +6201,223 @@
           <w:sz w:val="21"/>
           <w:szCs w:val="21"/>
         </w:rPr>
-        <w:t xml:space="preserve">Table 1. </w:t>
-      </w:r>
-      <w:r>
-        <w:rPr>
-          <w:rFonts w:ascii="Times New Roman" w:hAnsi="Times New Roman" w:cs="Times New Roman"/>
-          <w:b/>
-          <w:bCs/>
-          <w:sz w:val="21"/>
-          <w:szCs w:val="21"/>
-        </w:rPr>
-        <w:t>Percentage Forgone medical Care by Race, Sex, Income level, Education level, Age, Marital status, and Employment Status</w:t>
-      </w:r>
-      <w:r>
-        <w:rPr>
-          <w:rFonts w:ascii="Times New Roman" w:hAnsi="Times New Roman" w:cs="Times New Roman"/>
-          <w:b/>
-          <w:bCs/>
-          <w:sz w:val="21"/>
-          <w:szCs w:val="21"/>
-        </w:rPr>
-        <w:t>.</w:t>
-      </w:r>
-    </w:p>
-    <w:p/>
-    <w:p/>
-    <w:p>
-      <w:pPr>
-        <w:spacing w:line="480" w:lineRule="auto"/>
-        <w:rPr>
-          <w:rFonts w:ascii="Times New Roman" w:hAnsi="Times New Roman" w:cs="Times New Roman"/>
-          <w:b/>
-          <w:bCs/>
-          <w:sz w:val="21"/>
-          <w:szCs w:val="21"/>
-        </w:rPr>
-      </w:pPr>
-      <w:r>
-        <w:rPr>
-          <w:rFonts w:ascii="Times New Roman" w:hAnsi="Times New Roman" w:cs="Times New Roman"/>
-          <w:b/>
-          <w:bCs/>
-          <w:sz w:val="21"/>
-          <w:szCs w:val="21"/>
+      </w:pPr>
+      <w:r>
+        <w:rPr>
+          <w:noProof/>
         </w:rPr>
         <w:lastRenderedPageBreak/>
-        <w:t xml:space="preserve">Figure </w:t>
-      </w:r>
-      <w:r>
-        <w:rPr>
-          <w:rFonts w:ascii="Times New Roman" w:hAnsi="Times New Roman" w:cs="Times New Roman"/>
-          <w:b/>
-          <w:bCs/>
-          <w:sz w:val="21"/>
-          <w:szCs w:val="21"/>
-        </w:rPr>
-        <w:t>2</w:t>
-      </w:r>
-      <w:r>
-        <w:rPr>
-          <w:rFonts w:ascii="Times New Roman" w:hAnsi="Times New Roman" w:cs="Times New Roman"/>
-          <w:b/>
-          <w:bCs/>
-          <w:sz w:val="21"/>
-          <w:szCs w:val="21"/>
-        </w:rPr>
-        <w:t xml:space="preserve">. </w:t>
-      </w:r>
-      <w:r>
-        <w:rPr>
-          <w:rFonts w:ascii="Times New Roman" w:hAnsi="Times New Roman" w:cs="Times New Roman"/>
-          <w:b/>
-          <w:bCs/>
-          <w:sz w:val="21"/>
-          <w:szCs w:val="21"/>
-        </w:rPr>
-        <w:t xml:space="preserve">Percentage </w:t>
-      </w:r>
-      <w:r>
-        <w:rPr>
-          <w:rFonts w:ascii="Times New Roman" w:hAnsi="Times New Roman" w:cs="Times New Roman"/>
-          <w:b/>
-          <w:bCs/>
-          <w:sz w:val="21"/>
-          <w:szCs w:val="21"/>
-        </w:rPr>
-        <w:t xml:space="preserve">of individuals in each US State </w:t>
-      </w:r>
-      <w:r>
-        <w:rPr>
-          <w:rFonts w:ascii="Times New Roman" w:hAnsi="Times New Roman" w:cs="Times New Roman"/>
-          <w:b/>
-          <w:bCs/>
-          <w:sz w:val="21"/>
-          <w:szCs w:val="21"/>
-        </w:rPr>
-        <w:t>with a</w:t>
-      </w:r>
-      <w:r>
-        <w:rPr>
-          <w:rFonts w:ascii="Times New Roman" w:hAnsi="Times New Roman" w:cs="Times New Roman"/>
-          <w:b/>
-          <w:bCs/>
-          <w:sz w:val="21"/>
-          <w:szCs w:val="21"/>
-        </w:rPr>
-        <w:t xml:space="preserve">ny </w:t>
-      </w:r>
-      <w:r>
-        <w:rPr>
-          <w:rFonts w:ascii="Times New Roman" w:hAnsi="Times New Roman" w:cs="Times New Roman"/>
-          <w:b/>
-          <w:bCs/>
-          <w:sz w:val="21"/>
-          <w:szCs w:val="21"/>
-        </w:rPr>
-        <w:t>Health Plan</w:t>
-      </w:r>
-      <w:r>
-        <w:rPr>
-          <w:rFonts w:ascii="Times New Roman" w:hAnsi="Times New Roman" w:cs="Times New Roman"/>
-          <w:b/>
-          <w:bCs/>
-          <w:sz w:val="21"/>
-          <w:szCs w:val="21"/>
-        </w:rPr>
-        <w:t>, 2019</w:t>
+        <mc:AlternateContent>
+          <mc:Choice Requires="wps">
+            <w:drawing>
+              <wp:anchor distT="0" distB="0" distL="114300" distR="114300" simplePos="0" relativeHeight="251683840" behindDoc="0" locked="0" layoutInCell="1" allowOverlap="1" wp14:anchorId="69EE4765" wp14:editId="461BC985">
+                <wp:simplePos x="0" y="0"/>
+                <wp:positionH relativeFrom="column">
+                  <wp:posOffset>-92075</wp:posOffset>
+                </wp:positionH>
+                <wp:positionV relativeFrom="paragraph">
+                  <wp:posOffset>5624195</wp:posOffset>
+                </wp:positionV>
+                <wp:extent cx="6351905" cy="635"/>
+                <wp:effectExtent l="0" t="0" r="0" b="12065"/>
+                <wp:wrapThrough wrapText="bothSides">
+                  <wp:wrapPolygon edited="0">
+                    <wp:start x="0" y="0"/>
+                    <wp:lineTo x="0" y="0"/>
+                    <wp:lineTo x="21550" y="0"/>
+                    <wp:lineTo x="21550" y="0"/>
+                    <wp:lineTo x="0" y="0"/>
+                  </wp:wrapPolygon>
+                </wp:wrapThrough>
+                <wp:docPr id="675695446" name="Text Box 1"/>
+                <wp:cNvGraphicFramePr/>
+                <a:graphic xmlns:a="http://schemas.openxmlformats.org/drawingml/2006/main">
+                  <a:graphicData uri="http://schemas.microsoft.com/office/word/2010/wordprocessingShape">
+                    <wps:wsp>
+                      <wps:cNvSpPr txBox="1"/>
+                      <wps:spPr>
+                        <a:xfrm>
+                          <a:off x="0" y="0"/>
+                          <a:ext cx="6351905" cy="635"/>
+                        </a:xfrm>
+                        <a:prstGeom prst="rect">
+                          <a:avLst/>
+                        </a:prstGeom>
+                        <a:solidFill>
+                          <a:prstClr val="white"/>
+                        </a:solidFill>
+                        <a:ln>
+                          <a:noFill/>
+                        </a:ln>
+                      </wps:spPr>
+                      <wps:txbx>
+                        <w:txbxContent>
+                          <w:p>
+                            <w:pPr>
+                              <w:pStyle w:val="Caption"/>
+                              <w:rPr>
+                                <w:rFonts w:ascii="Times New Roman" w:hAnsi="Times New Roman" w:cs="Times New Roman"/>
+                                <w:b/>
+                                <w:bCs/>
+                                <w:color w:val="000000" w:themeColor="text1"/>
+                                <w:sz w:val="21"/>
+                                <w:szCs w:val="21"/>
+                              </w:rPr>
+                            </w:pPr>
+                            <w:r>
+                              <w:rPr>
+                                <w:b/>
+                                <w:bCs/>
+                                <w:color w:val="000000" w:themeColor="text1"/>
+                              </w:rPr>
+                              <w:t xml:space="preserve">Figure </w:t>
+                            </w:r>
+                            <w:r>
+                              <w:rPr>
+                                <w:b/>
+                                <w:bCs/>
+                                <w:color w:val="000000" w:themeColor="text1"/>
+                              </w:rPr>
+                              <w:fldChar w:fldCharType="begin"/>
+                            </w:r>
+                            <w:r>
+                              <w:rPr>
+                                <w:b/>
+                                <w:bCs/>
+                                <w:color w:val="000000" w:themeColor="text1"/>
+                              </w:rPr>
+                              <w:instrText xml:space="preserve"> SEQ Figure \* ARABIC </w:instrText>
+                            </w:r>
+                            <w:r>
+                              <w:rPr>
+                                <w:b/>
+                                <w:bCs/>
+                                <w:color w:val="000000" w:themeColor="text1"/>
+                              </w:rPr>
+                              <w:fldChar w:fldCharType="separate"/>
+                            </w:r>
+                            <w:r>
+                              <w:rPr>
+                                <w:b/>
+                                <w:bCs/>
+                                <w:noProof/>
+                                <w:color w:val="000000" w:themeColor="text1"/>
+                              </w:rPr>
+                              <w:t>4</w:t>
+                            </w:r>
+                            <w:r>
+                              <w:rPr>
+                                <w:b/>
+                                <w:bCs/>
+                                <w:color w:val="000000" w:themeColor="text1"/>
+                              </w:rPr>
+                              <w:fldChar w:fldCharType="end"/>
+                            </w:r>
+                            <w:r>
+                              <w:rPr>
+                                <w:b/>
+                                <w:bCs/>
+                                <w:color w:val="000000" w:themeColor="text1"/>
+                              </w:rPr>
+                              <w:t>: Percentage of individuals in each US State with any Health Plan, 2019</w:t>
+                            </w:r>
+                          </w:p>
+                        </w:txbxContent>
+                      </wps:txbx>
+                      <wps:bodyPr rot="0" spcFirstLastPara="0" vertOverflow="overflow" horzOverflow="overflow" vert="horz" wrap="square" lIns="0" tIns="0" rIns="0" bIns="0" numCol="1" spcCol="0" rtlCol="0" fromWordArt="0" anchor="t" anchorCtr="0" forceAA="0" compatLnSpc="1">
+                        <a:prstTxWarp prst="textNoShape">
+                          <a:avLst/>
+                        </a:prstTxWarp>
+                        <a:spAutoFit/>
+                      </wps:bodyPr>
+                    </wps:wsp>
+                  </a:graphicData>
+                </a:graphic>
+              </wp:anchor>
+            </w:drawing>
+          </mc:Choice>
+          <mc:Fallback>
+            <w:pict>
+              <v:shape w14:anchorId="69EE4765" id="_x0000_s1029" type="#_x0000_t202" style="position:absolute;margin-left:-7.25pt;margin-top:442.85pt;width:500.15pt;height:.05pt;z-index:251683840;visibility:visible;mso-wrap-style:square;mso-wrap-distance-left:9pt;mso-wrap-distance-top:0;mso-wrap-distance-right:9pt;mso-wrap-distance-bottom:0;mso-position-horizontal:absolute;mso-position-horizontal-relative:text;mso-position-vertical:absolute;mso-position-vertical-relative:text;v-text-anchor:top" o:gfxdata="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" stroked="f">
+                <v:textbox style="mso-fit-shape-to-text:t" inset="0,0,0,0">
+                  <w:txbxContent>
+                    <w:p>
+                      <w:pPr>
+                        <w:pStyle w:val="Caption"/>
+                        <w:rPr>
+                          <w:rFonts w:ascii="Times New Roman" w:hAnsi="Times New Roman" w:cs="Times New Roman"/>
+                          <w:b/>
+                          <w:bCs/>
+                          <w:color w:val="000000" w:themeColor="text1"/>
+                          <w:sz w:val="21"/>
+                          <w:szCs w:val="21"/>
+                        </w:rPr>
+                      </w:pPr>
+                      <w:r>
+                        <w:rPr>
+                          <w:b/>
+                          <w:bCs/>
+                          <w:color w:val="000000" w:themeColor="text1"/>
+                        </w:rPr>
+                        <w:t xml:space="preserve">Figure </w:t>
+                      </w:r>
+                      <w:r>
+                        <w:rPr>
+                          <w:b/>
+                          <w:bCs/>
+                          <w:color w:val="000000" w:themeColor="text1"/>
+                        </w:rPr>
+                        <w:fldChar w:fldCharType="begin"/>
+                      </w:r>
+                      <w:r>
+                        <w:rPr>
+                          <w:b/>
+                          <w:bCs/>
+                          <w:color w:val="000000" w:themeColor="text1"/>
+                        </w:rPr>
+                        <w:instrText xml:space="preserve"> SEQ Figure \* ARABIC </w:instrText>
+                      </w:r>
+                      <w:r>
+                        <w:rPr>
+                          <w:b/>
+                          <w:bCs/>
+                          <w:color w:val="000000" w:themeColor="text1"/>
+                        </w:rPr>
+                        <w:fldChar w:fldCharType="separate"/>
+                      </w:r>
+                      <w:r>
+                        <w:rPr>
+                          <w:b/>
+                          <w:bCs/>
+                          <w:noProof/>
+                          <w:color w:val="000000" w:themeColor="text1"/>
+                        </w:rPr>
+                        <w:t>4</w:t>
+                      </w:r>
+                      <w:r>
+                        <w:rPr>
+                          <w:b/>
+                          <w:bCs/>
+                          <w:color w:val="000000" w:themeColor="text1"/>
+                        </w:rPr>
+                        <w:fldChar w:fldCharType="end"/>
+                      </w:r>
+                      <w:r>
+                        <w:rPr>
+                          <w:b/>
+                          <w:bCs/>
+                          <w:color w:val="000000" w:themeColor="text1"/>
+                        </w:rPr>
+                        <w:t>: Percentage of individuals in each US State with any Health Plan, 2019</w:t>
+                      </w:r>
+                    </w:p>
+                  </w:txbxContent>
+                </v:textbox>
+                <w10:wrap type="through"/>
+              </v:shape>
+            </w:pict>
+          </mc:Fallback>
+        </mc:AlternateContent>
       </w:r>
       <w:r>
         <w:rPr>
@@ -5728,114 +6537,220 @@
       </w:pPr>
       <w:r>
         <w:rPr>
-          <w:rFonts w:ascii="Times New Roman" w:hAnsi="Times New Roman" w:cs="Times New Roman"/>
-          <w:b/>
-          <w:bCs/>
-          <w:sz w:val="21"/>
-          <w:szCs w:val="21"/>
+          <w:noProof/>
         </w:rPr>
         <w:lastRenderedPageBreak/>
-        <w:t xml:space="preserve">Figure </w:t>
-      </w:r>
-      <w:r>
-        <w:rPr>
-          <w:rFonts w:ascii="Times New Roman" w:hAnsi="Times New Roman" w:cs="Times New Roman"/>
-          <w:b/>
-          <w:bCs/>
-          <w:sz w:val="21"/>
-          <w:szCs w:val="21"/>
-        </w:rPr>
-        <w:t>3</w:t>
-      </w:r>
-      <w:r>
-        <w:rPr>
-          <w:rFonts w:ascii="Times New Roman" w:hAnsi="Times New Roman" w:cs="Times New Roman"/>
-          <w:b/>
-          <w:bCs/>
-          <w:sz w:val="21"/>
-          <w:szCs w:val="21"/>
-        </w:rPr>
-        <w:t xml:space="preserve">. </w:t>
-      </w:r>
-      <w:r>
-        <w:rPr>
-          <w:rFonts w:ascii="Times New Roman" w:hAnsi="Times New Roman" w:cs="Times New Roman"/>
-          <w:b/>
-          <w:bCs/>
-          <w:sz w:val="21"/>
-          <w:szCs w:val="21"/>
-        </w:rPr>
-        <w:t xml:space="preserve">Percentage </w:t>
-      </w:r>
-      <w:r>
-        <w:rPr>
-          <w:rFonts w:ascii="Times New Roman" w:hAnsi="Times New Roman" w:cs="Times New Roman"/>
-          <w:b/>
-          <w:bCs/>
-          <w:sz w:val="21"/>
-          <w:szCs w:val="21"/>
-        </w:rPr>
-        <w:t xml:space="preserve">of individuals in each US State </w:t>
-      </w:r>
-      <w:r>
-        <w:rPr>
-          <w:rFonts w:ascii="Times New Roman" w:hAnsi="Times New Roman" w:cs="Times New Roman"/>
-          <w:b/>
-          <w:bCs/>
-          <w:sz w:val="21"/>
-          <w:szCs w:val="21"/>
-        </w:rPr>
-        <w:t>with</w:t>
-      </w:r>
-      <w:r>
-        <w:rPr>
-          <w:rFonts w:ascii="Times New Roman" w:hAnsi="Times New Roman" w:cs="Times New Roman"/>
-          <w:b/>
-          <w:bCs/>
-          <w:sz w:val="21"/>
-          <w:szCs w:val="21"/>
-        </w:rPr>
-        <w:t>out</w:t>
-      </w:r>
-      <w:r>
-        <w:rPr>
-          <w:rFonts w:ascii="Times New Roman" w:hAnsi="Times New Roman" w:cs="Times New Roman"/>
-          <w:b/>
-          <w:bCs/>
-          <w:sz w:val="21"/>
-          <w:szCs w:val="21"/>
-        </w:rPr>
-        <w:t xml:space="preserve"> a</w:t>
-      </w:r>
-      <w:r>
-        <w:rPr>
-          <w:rFonts w:ascii="Times New Roman" w:hAnsi="Times New Roman" w:cs="Times New Roman"/>
-          <w:b/>
-          <w:bCs/>
-          <w:sz w:val="21"/>
-          <w:szCs w:val="21"/>
-        </w:rPr>
-        <w:t xml:space="preserve">ny </w:t>
-      </w:r>
-      <w:r>
-        <w:rPr>
-          <w:rFonts w:ascii="Times New Roman" w:hAnsi="Times New Roman" w:cs="Times New Roman"/>
-          <w:b/>
-          <w:bCs/>
-          <w:sz w:val="21"/>
-          <w:szCs w:val="21"/>
-        </w:rPr>
-        <w:t>Health Plan</w:t>
-      </w:r>
-      <w:r>
-        <w:rPr>
-          <w:rFonts w:ascii="Times New Roman" w:hAnsi="Times New Roman" w:cs="Times New Roman"/>
-          <w:b/>
-          <w:bCs/>
-          <w:sz w:val="21"/>
-          <w:szCs w:val="21"/>
-        </w:rPr>
-        <w:t>, 2019</w:t>
+        <mc:AlternateContent>
+          <mc:Choice Requires="wps">
+            <w:drawing>
+              <wp:anchor distT="0" distB="0" distL="114300" distR="114300" simplePos="0" relativeHeight="251685888" behindDoc="0" locked="0" layoutInCell="1" allowOverlap="1" wp14:anchorId="240D3C18" wp14:editId="46D61159">
+                <wp:simplePos x="0" y="0"/>
+                <wp:positionH relativeFrom="column">
+                  <wp:posOffset>-34925</wp:posOffset>
+                </wp:positionH>
+                <wp:positionV relativeFrom="paragraph">
+                  <wp:posOffset>5597525</wp:posOffset>
+                </wp:positionV>
+                <wp:extent cx="6212840" cy="635"/>
+                <wp:effectExtent l="0" t="0" r="0" b="12065"/>
+                <wp:wrapThrough wrapText="bothSides">
+                  <wp:wrapPolygon edited="0">
+                    <wp:start x="0" y="0"/>
+                    <wp:lineTo x="0" y="0"/>
+                    <wp:lineTo x="21547" y="0"/>
+                    <wp:lineTo x="21547" y="0"/>
+                    <wp:lineTo x="0" y="0"/>
+                  </wp:wrapPolygon>
+                </wp:wrapThrough>
+                <wp:docPr id="1942187826" name="Text Box 1"/>
+                <wp:cNvGraphicFramePr/>
+                <a:graphic xmlns:a="http://schemas.openxmlformats.org/drawingml/2006/main">
+                  <a:graphicData uri="http://schemas.microsoft.com/office/word/2010/wordprocessingShape">
+                    <wps:wsp>
+                      <wps:cNvSpPr txBox="1"/>
+                      <wps:spPr>
+                        <a:xfrm>
+                          <a:off x="0" y="0"/>
+                          <a:ext cx="6212840" cy="635"/>
+                        </a:xfrm>
+                        <a:prstGeom prst="rect">
+                          <a:avLst/>
+                        </a:prstGeom>
+                        <a:solidFill>
+                          <a:prstClr val="white"/>
+                        </a:solidFill>
+                        <a:ln>
+                          <a:noFill/>
+                        </a:ln>
+                      </wps:spPr>
+                      <wps:txbx>
+                        <w:txbxContent>
+                          <w:p>
+                            <w:pPr>
+                              <w:pStyle w:val="Caption"/>
+                              <w:rPr>
+                                <w:rFonts w:ascii="Times New Roman" w:hAnsi="Times New Roman" w:cs="Times New Roman"/>
+                                <w:b/>
+                                <w:bCs/>
+                                <w:color w:val="000000" w:themeColor="text1"/>
+                                <w:sz w:val="21"/>
+                                <w:szCs w:val="21"/>
+                              </w:rPr>
+                            </w:pPr>
+                            <w:r>
+                              <w:rPr>
+                                <w:b/>
+                                <w:bCs/>
+                                <w:color w:val="000000" w:themeColor="text1"/>
+                              </w:rPr>
+                              <w:t xml:space="preserve">Figure </w:t>
+                            </w:r>
+                            <w:r>
+                              <w:rPr>
+                                <w:b/>
+                                <w:bCs/>
+                                <w:color w:val="000000" w:themeColor="text1"/>
+                              </w:rPr>
+                              <w:fldChar w:fldCharType="begin"/>
+                            </w:r>
+                            <w:r>
+                              <w:rPr>
+                                <w:b/>
+                                <w:bCs/>
+                                <w:color w:val="000000" w:themeColor="text1"/>
+                              </w:rPr>
+                              <w:instrText xml:space="preserve"> SEQ Figure \* ARABIC </w:instrText>
+                            </w:r>
+                            <w:r>
+                              <w:rPr>
+                                <w:b/>
+                                <w:bCs/>
+                                <w:color w:val="000000" w:themeColor="text1"/>
+                              </w:rPr>
+                              <w:fldChar w:fldCharType="separate"/>
+                            </w:r>
+                            <w:r>
+                              <w:rPr>
+                                <w:b/>
+                                <w:bCs/>
+                                <w:noProof/>
+                                <w:color w:val="000000" w:themeColor="text1"/>
+                              </w:rPr>
+                              <w:t>5</w:t>
+                            </w:r>
+                            <w:r>
+                              <w:rPr>
+                                <w:b/>
+                                <w:bCs/>
+                                <w:color w:val="000000" w:themeColor="text1"/>
+                              </w:rPr>
+                              <w:fldChar w:fldCharType="end"/>
+                            </w:r>
+                            <w:r>
+                              <w:rPr>
+                                <w:b/>
+                                <w:bCs/>
+                                <w:color w:val="000000" w:themeColor="text1"/>
+                              </w:rPr>
+                              <w:t>: Percentage of individuals in each US State without any Health Plan, 2019</w:t>
+                            </w:r>
+                          </w:p>
+                        </w:txbxContent>
+                      </wps:txbx>
+                      <wps:bodyPr rot="0" spcFirstLastPara="0" vertOverflow="overflow" horzOverflow="overflow" vert="horz" wrap="square" lIns="0" tIns="0" rIns="0" bIns="0" numCol="1" spcCol="0" rtlCol="0" fromWordArt="0" anchor="t" anchorCtr="0" forceAA="0" compatLnSpc="1">
+                        <a:prstTxWarp prst="textNoShape">
+                          <a:avLst/>
+                        </a:prstTxWarp>
+                        <a:spAutoFit/>
+                      </wps:bodyPr>
+                    </wps:wsp>
+                  </a:graphicData>
+                </a:graphic>
+              </wp:anchor>
+            </w:drawing>
+          </mc:Choice>
+          <mc:Fallback>
+            <w:pict>
+              <v:shape w14:anchorId="240D3C18" id="_x0000_s1030" type="#_x0000_t202" style="position:absolute;margin-left:-2.75pt;margin-top:440.75pt;width:489.2pt;height:.05pt;z-index:251685888;visibility:visible;mso-wrap-style:square;mso-wrap-distance-left:9pt;mso-wrap-distance-top:0;mso-wrap-distance-right:9pt;mso-wrap-distance-bottom:0;mso-position-horizontal:absolute;mso-position-horizontal-relative:text;mso-position-vertical:absolute;mso-position-vertical-relative:text;v-text-anchor:top" o:gfxdata="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" stroked="f">
+                <v:textbox style="mso-fit-shape-to-text:t" inset="0,0,0,0">
+                  <w:txbxContent>
+                    <w:p>
+                      <w:pPr>
+                        <w:pStyle w:val="Caption"/>
+                        <w:rPr>
+                          <w:rFonts w:ascii="Times New Roman" w:hAnsi="Times New Roman" w:cs="Times New Roman"/>
+                          <w:b/>
+                          <w:bCs/>
+                          <w:color w:val="000000" w:themeColor="text1"/>
+                          <w:sz w:val="21"/>
+                          <w:szCs w:val="21"/>
+                        </w:rPr>
+                      </w:pPr>
+                      <w:r>
+                        <w:rPr>
+                          <w:b/>
+                          <w:bCs/>
+                          <w:color w:val="000000" w:themeColor="text1"/>
+                        </w:rPr>
+                        <w:t xml:space="preserve">Figure </w:t>
+                      </w:r>
+                      <w:r>
+                        <w:rPr>
+                          <w:b/>
+                          <w:bCs/>
+                          <w:color w:val="000000" w:themeColor="text1"/>
+                        </w:rPr>
+                        <w:fldChar w:fldCharType="begin"/>
+                      </w:r>
+                      <w:r>
+                        <w:rPr>
+                          <w:b/>
+                          <w:bCs/>
+                          <w:color w:val="000000" w:themeColor="text1"/>
+                        </w:rPr>
+                        <w:instrText xml:space="preserve"> SEQ Figure \* ARABIC </w:instrText>
+                      </w:r>
+                      <w:r>
+                        <w:rPr>
+                          <w:b/>
+                          <w:bCs/>
+                          <w:color w:val="000000" w:themeColor="text1"/>
+                        </w:rPr>
+                        <w:fldChar w:fldCharType="separate"/>
+                      </w:r>
+                      <w:r>
+                        <w:rPr>
+                          <w:b/>
+                          <w:bCs/>
+                          <w:noProof/>
+                          <w:color w:val="000000" w:themeColor="text1"/>
+                        </w:rPr>
+                        <w:t>5</w:t>
+                      </w:r>
+                      <w:r>
+                        <w:rPr>
+                          <w:b/>
+                          <w:bCs/>
+                          <w:color w:val="000000" w:themeColor="text1"/>
+                        </w:rPr>
+                        <w:fldChar w:fldCharType="end"/>
+                      </w:r>
+                      <w:r>
+                        <w:rPr>
+                          <w:b/>
+                          <w:bCs/>
+                          <w:color w:val="000000" w:themeColor="text1"/>
+                        </w:rPr>
+                        <w:t>: Percentage of individuals in each US State without any Health Plan, 2019</w:t>
+                      </w:r>
+                    </w:p>
+                  </w:txbxContent>
+                </v:textbox>
+                <w10:wrap type="through"/>
+              </v:shape>
+            </w:pict>
+          </mc:Fallback>
+        </mc:AlternateContent>
       </w:r>
       <w:r>
         <w:rPr>
@@ -5975,7 +6890,6 @@
           <w:bCs/>
           <w:sz w:val="24"/>
         </w:rPr>
-        <w:lastRenderedPageBreak/>
         <w:t xml:space="preserve">Research Question </w:t>
       </w:r>
       <w:r>
@@ -6030,7 +6944,25 @@
           <w:bCs/>
           <w:sz w:val="24"/>
         </w:rPr>
-        <w:t xml:space="preserve">Figure 5 </w:t>
+        <w:t xml:space="preserve">Figure </w:t>
+      </w:r>
+      <w:r>
+        <w:rPr>
+          <w:rFonts w:ascii="Times New Roman" w:hAnsi="Times New Roman" w:cs="Times New Roman"/>
+          <w:b/>
+          <w:bCs/>
+          <w:sz w:val="24"/>
+        </w:rPr>
+        <w:t>7</w:t>
+      </w:r>
+      <w:r>
+        <w:rPr>
+          <w:rFonts w:ascii="Times New Roman" w:hAnsi="Times New Roman" w:cs="Times New Roman"/>
+          <w:b/>
+          <w:bCs/>
+          <w:sz w:val="24"/>
+        </w:rPr>
+        <w:t xml:space="preserve"> </w:t>
       </w:r>
       <w:r>
         <w:rPr>
@@ -6269,13 +7201,13 @@
         </w:rPr>
         <w:lastRenderedPageBreak/>
         <w:drawing>
-          <wp:anchor distT="0" distB="0" distL="114300" distR="114300" simplePos="0" relativeHeight="251674624" behindDoc="0" locked="0" layoutInCell="1" allowOverlap="1" wp14:anchorId="338BB80A" wp14:editId="22F4755C">
+          <wp:anchor distT="0" distB="0" distL="114300" distR="114300" simplePos="0" relativeHeight="251674624" behindDoc="0" locked="0" layoutInCell="1" allowOverlap="1" wp14:anchorId="338BB80A" wp14:editId="07885350">
             <wp:simplePos x="0" y="0"/>
             <wp:positionH relativeFrom="column">
               <wp:posOffset>0</wp:posOffset>
             </wp:positionH>
             <wp:positionV relativeFrom="paragraph">
-              <wp:posOffset>311785</wp:posOffset>
+              <wp:posOffset>29318</wp:posOffset>
             </wp:positionV>
             <wp:extent cx="5593080" cy="4199255"/>
             <wp:effectExtent l="0" t="0" r="0" b="4445"/>
@@ -6339,46 +7271,6 @@
           </wp:anchor>
         </w:drawing>
       </w:r>
-      <w:r>
-        <w:rPr>
-          <w:rFonts w:ascii="Times New Roman" w:hAnsi="Times New Roman" w:cs="Times New Roman"/>
-          <w:b/>
-          <w:bCs/>
-          <w:sz w:val="21"/>
-          <w:szCs w:val="21"/>
-        </w:rPr>
-        <w:t xml:space="preserve">Figure </w:t>
-      </w:r>
-      <w:r>
-        <w:rPr>
-          <w:rFonts w:ascii="Times New Roman" w:hAnsi="Times New Roman" w:cs="Times New Roman"/>
-          <w:b/>
-          <w:bCs/>
-          <w:sz w:val="21"/>
-          <w:szCs w:val="21"/>
-        </w:rPr>
-        <w:t>5</w:t>
-      </w:r>
-      <w:r>
-        <w:rPr>
-          <w:rFonts w:ascii="Times New Roman" w:hAnsi="Times New Roman" w:cs="Times New Roman"/>
-          <w:b/>
-          <w:bCs/>
-          <w:sz w:val="21"/>
-          <w:szCs w:val="21"/>
-        </w:rPr>
-        <w:t xml:space="preserve">. </w:t>
-      </w:r>
-      <w:r>
-        <w:rPr>
-          <w:rFonts w:ascii="Times New Roman" w:hAnsi="Times New Roman" w:cs="Times New Roman"/>
-          <w:b/>
-          <w:bCs/>
-          <w:sz w:val="21"/>
-          <w:szCs w:val="21"/>
-        </w:rPr>
-        <w:t>Association Between Exercise and Chronic Diseases/ Heatmap of Chi-Squared Statistics</w:t>
-      </w:r>
     </w:p>
     <w:p>
       <w:pPr>
@@ -6421,6 +7313,124 @@
     <w:p/>
     <w:p/>
     <w:p/>
+    <w:p>
+      <w:r>
+        <w:rPr>
+          <w:noProof/>
+        </w:rPr>
+        <mc:AlternateContent>
+          <mc:Choice Requires="wps">
+            <w:drawing>
+              <wp:anchor distT="0" distB="0" distL="114300" distR="114300" simplePos="0" relativeHeight="251687936" behindDoc="0" locked="0" layoutInCell="1" allowOverlap="1" wp14:anchorId="1D0D9695" wp14:editId="3172212D">
+                <wp:simplePos x="0" y="0"/>
+                <wp:positionH relativeFrom="column">
+                  <wp:posOffset>0</wp:posOffset>
+                </wp:positionH>
+                <wp:positionV relativeFrom="paragraph">
+                  <wp:posOffset>127000</wp:posOffset>
+                </wp:positionV>
+                <wp:extent cx="5593080" cy="635"/>
+                <wp:effectExtent l="0" t="0" r="0" b="12065"/>
+                <wp:wrapThrough wrapText="bothSides">
+                  <wp:wrapPolygon edited="0">
+                    <wp:start x="0" y="0"/>
+                    <wp:lineTo x="0" y="0"/>
+                    <wp:lineTo x="21531" y="0"/>
+                    <wp:lineTo x="21531" y="0"/>
+                    <wp:lineTo x="0" y="0"/>
+                  </wp:wrapPolygon>
+                </wp:wrapThrough>
+                <wp:docPr id="747970305" name="Text Box 1"/>
+                <wp:cNvGraphicFramePr/>
+                <a:graphic xmlns:a="http://schemas.openxmlformats.org/drawingml/2006/main">
+                  <a:graphicData uri="http://schemas.microsoft.com/office/word/2010/wordprocessingShape">
+                    <wps:wsp>
+                      <wps:cNvSpPr txBox="1"/>
+                      <wps:spPr>
+                        <a:xfrm>
+                          <a:off x="0" y="0"/>
+                          <a:ext cx="5593080" cy="635"/>
+                        </a:xfrm>
+                        <a:prstGeom prst="rect">
+                          <a:avLst/>
+                        </a:prstGeom>
+                        <a:solidFill>
+                          <a:prstClr val="white"/>
+                        </a:solidFill>
+                        <a:ln>
+                          <a:noFill/>
+                        </a:ln>
+                      </wps:spPr>
+                      <wps:txbx>
+                        <w:txbxContent>
+                          <w:p>
+                            <w:pPr>
+                              <w:pStyle w:val="Caption"/>
+                              <w:rPr>
+                                <w:rFonts w:ascii="Times New Roman" w:hAnsi="Times New Roman" w:cs="Times New Roman"/>
+                                <w:b/>
+                                <w:bCs/>
+                                <w:noProof/>
+                                <w:color w:val="000000" w:themeColor="text1"/>
+                              </w:rPr>
+                            </w:pPr>
+                            <w:r>
+                              <w:rPr>
+                                <w:b/>
+                                <w:bCs/>
+                                <w:color w:val="000000" w:themeColor="text1"/>
+                              </w:rPr>
+                              <w:t>Figure 7: Association Between Exercise and Chronic Diseases/ Heatmap of Chi-Squared Statistics</w:t>
+                            </w:r>
+                          </w:p>
+                        </w:txbxContent>
+                      </wps:txbx>
+                      <wps:bodyPr rot="0" spcFirstLastPara="0" vertOverflow="overflow" horzOverflow="overflow" vert="horz" wrap="square" lIns="0" tIns="0" rIns="0" bIns="0" numCol="1" spcCol="0" rtlCol="0" fromWordArt="0" anchor="t" anchorCtr="0" forceAA="0" compatLnSpc="1">
+                        <a:prstTxWarp prst="textNoShape">
+                          <a:avLst/>
+                        </a:prstTxWarp>
+                        <a:spAutoFit/>
+                      </wps:bodyPr>
+                    </wps:wsp>
+                  </a:graphicData>
+                </a:graphic>
+              </wp:anchor>
+            </w:drawing>
+          </mc:Choice>
+          <mc:Fallback>
+            <w:pict>
+              <v:shape w14:anchorId="1D0D9695" id="_x0000_s1031" type="#_x0000_t202" style="position:absolute;margin-left:0;margin-top:10pt;width:440.4pt;height:.05pt;z-index:251687936;visibility:visible;mso-wrap-style:square;mso-wrap-distance-left:9pt;mso-wrap-distance-top:0;mso-wrap-distance-right:9pt;mso-wrap-distance-bottom:0;mso-position-horizontal:absolute;mso-position-horizontal-relative:text;mso-position-vertical:absolute;mso-position-vertical-relative:text;v-text-anchor:top" o:gfxdata="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" stroked="f">
+                <v:textbox style="mso-fit-shape-to-text:t" inset="0,0,0,0">
+                  <w:txbxContent>
+                    <w:p>
+                      <w:pPr>
+                        <w:pStyle w:val="Caption"/>
+                        <w:rPr>
+                          <w:rFonts w:ascii="Times New Roman" w:hAnsi="Times New Roman" w:cs="Times New Roman"/>
+                          <w:b/>
+                          <w:bCs/>
+                          <w:noProof/>
+                          <w:color w:val="000000" w:themeColor="text1"/>
+                        </w:rPr>
+                      </w:pPr>
+                      <w:r>
+                        <w:rPr>
+                          <w:b/>
+                          <w:bCs/>
+                          <w:color w:val="000000" w:themeColor="text1"/>
+                        </w:rPr>
+                        <w:t>Figure 7: Association Between Exercise and Chronic Diseases/ Heatmap of Chi-Squared Statistics</w:t>
+                      </w:r>
+                    </w:p>
+                  </w:txbxContent>
+                </v:textbox>
+                <w10:wrap type="through"/>
+              </v:shape>
+            </w:pict>
+          </mc:Fallback>
+        </mc:AlternateContent>
+      </w:r>
+    </w:p>
     <w:p/>
     <w:p/>
     <w:p/>
@@ -6515,7 +7525,25 @@
           <w:bCs/>
           <w:sz w:val="24"/>
         </w:rPr>
-        <w:t xml:space="preserve">Figure 6 </w:t>
+        <w:t xml:space="preserve">Figure </w:t>
+      </w:r>
+      <w:r>
+        <w:rPr>
+          <w:rFonts w:ascii="Times New Roman" w:hAnsi="Times New Roman" w:cs="Times New Roman"/>
+          <w:b/>
+          <w:bCs/>
+          <w:sz w:val="24"/>
+        </w:rPr>
+        <w:t>8</w:t>
+      </w:r>
+      <w:r>
+        <w:rPr>
+          <w:rFonts w:ascii="Times New Roman" w:hAnsi="Times New Roman" w:cs="Times New Roman"/>
+          <w:b/>
+          <w:bCs/>
+          <w:sz w:val="24"/>
+        </w:rPr>
+        <w:t xml:space="preserve"> </w:t>
       </w:r>
       <w:r>
         <w:rPr>
@@ -6576,7 +7604,7 @@
           <w:rFonts w:ascii="Times New Roman" w:hAnsi="Times New Roman" w:cs="Times New Roman"/>
           <w:sz w:val="24"/>
         </w:rPr>
-        <w:t xml:space="preserve">Furthermore, we observed an association between perceived health status and depression. Those who reported better perceived health exhibited a lower likelihood of being diagnosed with </w:t>
+        <w:t xml:space="preserve">Furthermore, we observed an association between perceived health status and depression. Those </w:t>
       </w:r>
       <w:r>
         <w:rPr>
@@ -6584,7 +7612,7 @@
           <w:sz w:val="24"/>
         </w:rPr>
         <w:lastRenderedPageBreak/>
-        <w:t>depression (p &lt; 0.01, 95% CI).</w:t>
+        <w:t>who reported better perceived health exhibited a lower likelihood of being diagnosed with depression (p &lt; 0.01, 95% CI).</w:t>
       </w:r>
       <w:r>
         <w:rPr>
@@ -6612,96 +7640,8 @@
     </w:p>
     <w:p>
       <w:pPr>
+        <w:keepNext/>
         <w:spacing w:line="480" w:lineRule="auto"/>
-        <w:rPr>
-          <w:rFonts w:ascii="Times New Roman" w:hAnsi="Times New Roman" w:cs="Times New Roman"/>
-          <w:b/>
-          <w:bCs/>
-          <w:sz w:val="21"/>
-          <w:szCs w:val="21"/>
-        </w:rPr>
-      </w:pPr>
-      <w:r>
-        <w:rPr>
-          <w:rFonts w:ascii="Times New Roman" w:hAnsi="Times New Roman" w:cs="Times New Roman"/>
-          <w:b/>
-          <w:bCs/>
-          <w:sz w:val="21"/>
-          <w:szCs w:val="21"/>
-        </w:rPr>
-        <w:t xml:space="preserve">Figure </w:t>
-      </w:r>
-      <w:r>
-        <w:rPr>
-          <w:rFonts w:ascii="Times New Roman" w:hAnsi="Times New Roman" w:cs="Times New Roman"/>
-          <w:b/>
-          <w:bCs/>
-          <w:sz w:val="21"/>
-          <w:szCs w:val="21"/>
-        </w:rPr>
-        <w:t>6</w:t>
-      </w:r>
-      <w:r>
-        <w:rPr>
-          <w:rFonts w:ascii="Times New Roman" w:hAnsi="Times New Roman" w:cs="Times New Roman"/>
-          <w:b/>
-          <w:bCs/>
-          <w:sz w:val="21"/>
-          <w:szCs w:val="21"/>
-        </w:rPr>
-        <w:t xml:space="preserve">. </w:t>
-      </w:r>
-      <w:r>
-        <w:rPr>
-          <w:rFonts w:ascii="Times New Roman" w:hAnsi="Times New Roman" w:cs="Times New Roman"/>
-          <w:b/>
-          <w:bCs/>
-          <w:sz w:val="21"/>
-          <w:szCs w:val="21"/>
-        </w:rPr>
-        <w:t xml:space="preserve">Association Between </w:t>
-      </w:r>
-      <w:r>
-        <w:rPr>
-          <w:rFonts w:ascii="Times New Roman" w:hAnsi="Times New Roman" w:cs="Times New Roman"/>
-          <w:b/>
-          <w:bCs/>
-          <w:sz w:val="21"/>
-          <w:szCs w:val="21"/>
-        </w:rPr>
-        <w:t>Perceived Health</w:t>
-      </w:r>
-      <w:r>
-        <w:rPr>
-          <w:rFonts w:ascii="Times New Roman" w:hAnsi="Times New Roman" w:cs="Times New Roman"/>
-          <w:b/>
-          <w:bCs/>
-          <w:sz w:val="21"/>
-          <w:szCs w:val="21"/>
-        </w:rPr>
-        <w:t xml:space="preserve"> and Chronic Diseases/ Heatmap of Chi-Squared Statistics</w:t>
-      </w:r>
-      <w:r>
-        <w:rPr>
-          <w:rFonts w:ascii="Times New Roman" w:hAnsi="Times New Roman" w:cs="Times New Roman"/>
-          <w:b/>
-          <w:bCs/>
-          <w:sz w:val="21"/>
-          <w:szCs w:val="21"/>
-        </w:rPr>
-        <w:t>.</w:t>
-      </w:r>
-    </w:p>
-    <w:p>
-      <w:pPr>
-        <w:spacing w:line="480" w:lineRule="auto"/>
-        <w:rPr>
-          <w:rFonts w:ascii="Times New Roman" w:hAnsi="Times New Roman" w:cs="Times New Roman"/>
-          <w:b/>
-          <w:bCs/>
-          <w:sz w:val="21"/>
-          <w:szCs w:val="21"/>
-        </w:rPr>
       </w:pPr>
       <w:r>
         <w:rPr>
@@ -6713,9 +7653,9 @@
           <w:szCs w:val="21"/>
         </w:rPr>
         <w:drawing>
-          <wp:inline distT="0" distB="0" distL="0" distR="0" wp14:anchorId="0C9E3A47" wp14:editId="0973ED09">
-            <wp:extent cx="5700409" cy="4280475"/>
-            <wp:effectExtent l="0" t="0" r="1905" b="0"/>
+          <wp:inline distT="0" distB="0" distL="0" distR="0" wp14:anchorId="0C9E3A47" wp14:editId="22DF117A">
+            <wp:extent cx="5700309" cy="4280400"/>
+            <wp:effectExtent l="0" t="0" r="2540" b="0"/>
             <wp:docPr id="1349192768" name="Picture 4"/>
             <wp:cNvGraphicFramePr>
               <a:graphicFrameLocks xmlns:a="http://schemas.openxmlformats.org/drawingml/2006/main" noChangeAspect="1"/>
@@ -6745,7 +7685,7 @@
                   <pic:spPr bwMode="auto">
                     <a:xfrm>
                       <a:off x="0" y="0"/>
-                      <a:ext cx="5771989" cy="4334225"/>
+                      <a:ext cx="5700309" cy="4280400"/>
                     </a:xfrm>
                     <a:prstGeom prst="rect">
                       <a:avLst/>
@@ -6764,6 +7704,27 @@
     </w:p>
     <w:p>
       <w:pPr>
+        <w:pStyle w:val="Caption"/>
+        <w:rPr>
+          <w:rFonts w:ascii="Times New Roman" w:hAnsi="Times New Roman" w:cs="Times New Roman"/>
+          <w:b/>
+          <w:bCs/>
+          <w:color w:val="000000" w:themeColor="text1"/>
+          <w:sz w:val="21"/>
+          <w:szCs w:val="21"/>
+        </w:rPr>
+      </w:pPr>
+      <w:r>
+        <w:rPr>
+          <w:b/>
+          <w:bCs/>
+          <w:color w:val="000000" w:themeColor="text1"/>
+        </w:rPr>
+        <w:t>Figure 8:  Association Between Perceived Health and Chronic Diseases/ Heatmap of Chi-Squared Statistics.</w:t>
+      </w:r>
+    </w:p>
+    <w:p>
+      <w:pPr>
         <w:spacing w:line="480" w:lineRule="auto"/>
         <w:rPr>
           <w:rFonts w:ascii="Times New Roman" w:hAnsi="Times New Roman" w:cs="Times New Roman"/>
@@ -7208,17 +8169,7 @@
           <w:sz w:val="24"/>
           <w:szCs w:val="26"/>
         </w:rPr>
-        <w:t xml:space="preserve"> </w:t>
-      </w:r>
-      <w:r>
-        <w:rPr>
-          <w:rFonts w:ascii="Times New Roman" w:eastAsia="Times New Roman" w:hAnsi="Times New Roman" w:cs="Times New Roman"/>
-          <w:bCs/>
-          <w:color w:val="0E101A"/>
-          <w:sz w:val="24"/>
-          <w:szCs w:val="26"/>
-        </w:rPr>
-        <w:t xml:space="preserve">and </w:t>
+        <w:t xml:space="preserve"> and </w:t>
       </w:r>
       <w:r>
         <w:rPr>
@@ -7402,16 +8353,7 @@
           <w:sz w:val="24"/>
           <w:szCs w:val="24"/>
         </w:rPr>
-        <w:t>Limitations</w:t>
-      </w:r>
-      <w:r>
-        <w:rPr>
-          <w:rFonts w:ascii="Times New Roman" w:hAnsi="Times New Roman" w:cs="Times New Roman"/>
-          <w:bCs/>
-          <w:sz w:val="24"/>
-          <w:szCs w:val="24"/>
-        </w:rPr>
-        <w:t>:</w:t>
+        <w:t>Limitations:</w:t>
       </w:r>
       <w:bookmarkEnd w:id="39"/>
     </w:p>
@@ -7914,29 +8856,7 @@
           <w:rFonts w:ascii="Times New Roman" w:hAnsi="Times New Roman" w:cs="Times New Roman"/>
           <w:sz w:val="24"/>
         </w:rPr>
-        <w:t>, M., &amp; Millett, C. (2016). Associations between multimorbidity, healthcare utilisation and health status: evidence from 16 European countries. Age and Ageing, 45(3), 431-</w:t>
-      </w:r>
-      <w:commentRangeStart w:id="42"/>
-      <w:r>
-        <w:rPr>
-          <w:rFonts w:ascii="Times New Roman" w:hAnsi="Times New Roman" w:cs="Times New Roman"/>
-          <w:sz w:val="24"/>
-        </w:rPr>
-        <w:t>435</w:t>
-      </w:r>
-      <w:commentRangeEnd w:id="42"/>
-      <w:r>
-        <w:rPr>
-          <w:rStyle w:val="CommentReference"/>
-        </w:rPr>
-        <w:commentReference w:id="42"/>
-      </w:r>
-      <w:r>
-        <w:rPr>
-          <w:rFonts w:ascii="Times New Roman" w:hAnsi="Times New Roman" w:cs="Times New Roman"/>
-          <w:sz w:val="24"/>
-        </w:rPr>
-        <w:t>.</w:t>
+        <w:t>, M., &amp; Millett, C. (2016). Associations between multimorbidity, healthcare utilisation and health status: evidence from 16 European countries. Age and Ageing, 45(3), 431-435.</w:t>
       </w:r>
     </w:p>
     <w:p>
@@ -8094,14 +9014,25 @@
           <w:szCs w:val="24"/>
         </w:rPr>
       </w:pPr>
-      <w:bookmarkStart w:id="43" w:name="_Toc151742215"/>
-      <w:r>
+      <w:bookmarkStart w:id="42" w:name="_Toc151742215"/>
+    </w:p>
+    <w:p>
+      <w:pPr>
+        <w:pStyle w:val="Heading2"/>
         <w:rPr>
           <w:rFonts w:ascii="Times New Roman" w:hAnsi="Times New Roman" w:cs="Times New Roman"/>
           <w:bCs/>
           <w:sz w:val="24"/>
           <w:szCs w:val="24"/>
         </w:rPr>
+      </w:pPr>
+      <w:r>
+        <w:rPr>
+          <w:rFonts w:ascii="Times New Roman" w:hAnsi="Times New Roman" w:cs="Times New Roman"/>
+          <w:bCs/>
+          <w:sz w:val="24"/>
+          <w:szCs w:val="24"/>
+        </w:rPr>
         <w:t>Github Links</w:t>
       </w:r>
       <w:r>
@@ -8113,7 +9044,7 @@
         </w:rPr>
         <w:t>:</w:t>
       </w:r>
-      <w:bookmarkEnd w:id="43"/>
+      <w:bookmarkEnd w:id="42"/>
     </w:p>
     <w:p>
       <w:hyperlink r:id="rId26" w:history="1">
@@ -8121,19 +9052,7 @@
           <w:rPr>
             <w:rStyle w:val="Hyperlink"/>
           </w:rPr>
-          <w:t>Github BigData Project Reposit</w:t>
-        </w:r>
-        <w:r>
-          <w:rPr>
-            <w:rStyle w:val="Hyperlink"/>
-          </w:rPr>
-          <w:t>o</w:t>
-        </w:r>
-        <w:r>
-          <w:rPr>
-            <w:rStyle w:val="Hyperlink"/>
-          </w:rPr>
-          <w:t>ry</w:t>
+          <w:t>Github BigData Project Repository</w:t>
         </w:r>
       </w:hyperlink>
     </w:p>
@@ -8208,23 +9127,6 @@
       </w:r>
     </w:p>
   </w:comment>
-  <w:comment w:id="42" w:author="Obinna Dinneya" w:date="2023-11-24T13:41:00Z" w:initials="OD">
-    <w:p>
-      <w:r>
-        <w:rPr>
-          <w:rStyle w:val="CommentReference"/>
-        </w:rPr>
-        <w:annotationRef/>
-      </w:r>
-      <w:r>
-        <w:rPr>
-          <w:sz w:val="20"/>
-          <w:szCs w:val="20"/>
-        </w:rPr>
-        <w:t>Put textbook ref in refs</w:t>
-      </w:r>
-    </w:p>
-  </w:comment>
 </w:comments>
 </file>
 
@@ -8233,7 +9135,6 @@
   <w15:commentEx w15:paraId="3A0A3A36" w15:done="0"/>
   <w15:commentEx w15:paraId="7379FBF4" w15:done="0"/>
   <w15:commentEx w15:paraId="4F038B11" w15:done="0"/>
-  <w15:commentEx w15:paraId="7F1894D9" w15:done="0"/>
 </w15:commentsEx>
 </file>
 
@@ -8242,7 +9143,6 @@
   <w16cex:commentExtensible w16cex:durableId="50153A5B" w16cex:dateUtc="2023-11-19T22:27:00Z"/>
   <w16cex:commentExtensible w16cex:durableId="4A0CDC73" w16cex:dateUtc="2023-11-22T18:51:00Z"/>
   <w16cex:commentExtensible w16cex:durableId="7DEE99E3" w16cex:dateUtc="2023-11-22T18:45:00Z"/>
-  <w16cex:commentExtensible w16cex:durableId="5C0449B1" w16cex:dateUtc="2023-11-24T18:41:00Z"/>
 </w16cex:commentsExtensible>
 </file>
 
@@ -8251,7 +9151,6 @@
   <w16cid:commentId w16cid:paraId="3A0A3A36" w16cid:durableId="50153A5B"/>
   <w16cid:commentId w16cid:paraId="7379FBF4" w16cid:durableId="4A0CDC73"/>
   <w16cid:commentId w16cid:paraId="4F038B11" w16cid:durableId="7DEE99E3"/>
-  <w16cid:commentId w16cid:paraId="7F1894D9" w16cid:durableId="5C0449B1"/>
 </w16cid:commentsIds>
 </file>
 
@@ -10339,6 +11238,25 @@
       <w:szCs w:val="20"/>
     </w:rPr>
   </w:style>
+  <w:style w:type="paragraph" w:styleId="Caption">
+    <w:name w:val="caption"/>
+    <w:basedOn w:val="Normal"/>
+    <w:next w:val="Normal"/>
+    <w:uiPriority w:val="35"/>
+    <w:unhideWhenUsed/>
+    <w:qFormat/>
+    <w:rsid w:val="00B0548D"/>
+    <w:pPr>
+      <w:spacing w:line="240" w:lineRule="auto"/>
+    </w:pPr>
+    <w:rPr>
+      <w:i/>
+      <w:iCs/>
+      <w:color w:val="44546A" w:themeColor="text2"/>
+      <w:sz w:val="18"/>
+      <w:szCs w:val="18"/>
+    </w:rPr>
+  </w:style>
 </w:styles>
 </file>
 

</xml_diff>

<commit_message>
added edited project report
</commit_message>
<xml_diff>
--- a/Project documentation/Project_Report.docx
+++ b/Project documentation/Project_Report.docx
@@ -494,7 +494,25 @@
             <w:bCs/>
             <w:noProof/>
           </w:rPr>
-          <w:t>Methodology and Study Design:</w:t>
+          <w:t>Methodology and Study Desig</w:t>
+        </w:r>
+        <w:r>
+          <w:rPr>
+            <w:rStyle w:val="Hyperlink"/>
+            <w:rFonts w:ascii="Times New Roman" w:hAnsi="Times New Roman" w:cs="Times New Roman"/>
+            <w:bCs/>
+            <w:noProof/>
+          </w:rPr>
+          <w:t>n</w:t>
+        </w:r>
+        <w:r>
+          <w:rPr>
+            <w:rStyle w:val="Hyperlink"/>
+            <w:rFonts w:ascii="Times New Roman" w:hAnsi="Times New Roman" w:cs="Times New Roman"/>
+            <w:bCs/>
+            <w:noProof/>
+          </w:rPr>
+          <w:t>:</w:t>
         </w:r>
         <w:r>
           <w:rPr>
@@ -794,7 +812,25 @@
             <w:bCs/>
             <w:noProof/>
           </w:rPr>
-          <w:t>Conclusion:</w:t>
+          <w:t>Conclusi</w:t>
+        </w:r>
+        <w:r>
+          <w:rPr>
+            <w:rStyle w:val="Hyperlink"/>
+            <w:rFonts w:ascii="Times New Roman" w:hAnsi="Times New Roman" w:cs="Times New Roman"/>
+            <w:bCs/>
+            <w:noProof/>
+          </w:rPr>
+          <w:t>o</w:t>
+        </w:r>
+        <w:r>
+          <w:rPr>
+            <w:rStyle w:val="Hyperlink"/>
+            <w:rFonts w:ascii="Times New Roman" w:hAnsi="Times New Roman" w:cs="Times New Roman"/>
+            <w:bCs/>
+            <w:noProof/>
+          </w:rPr>
+          <w:t>n:</w:t>
         </w:r>
         <w:r>
           <w:rPr>
@@ -1507,7 +1543,28 @@
           <w:rFonts w:ascii="Times New Roman" w:hAnsi="Times New Roman" w:cs="Times New Roman"/>
           <w:sz w:val="24"/>
         </w:rPr>
-        <w:t>Universally recognized as vital components of a healthful diet, fruits and vegetables (F&amp;V) are prominent. As underscored by the 2015-2020 U.S. Dietary Guidelines for Americans, it is recommended that F&amp;V constitute one-half of the plate at each meal. This diverse collection of plant foods provides varying energy levels, nutrients, and dietary bioactives essential for human health (Wallace et al., 2020).</w:t>
+        <w:t>Universally recognized as vital components of a healthful diet, fruits and vegetables (F&amp;V) are prominent. As underscored by the 2015-2020 U.S. Dietary Guidelines for Americans, it is recommended that F&amp;V constitute one-half of the plate at each meal</w:t>
+      </w:r>
+      <w:r>
+        <w:rPr>
+          <w:rFonts w:ascii="Times New Roman" w:hAnsi="Times New Roman" w:cs="Times New Roman"/>
+          <w:sz w:val="24"/>
+        </w:rPr>
+        <w:t xml:space="preserve"> </w:t>
+      </w:r>
+      <w:r>
+        <w:rPr>
+          <w:rFonts w:ascii="Times New Roman" w:hAnsi="Times New Roman" w:cs="Times New Roman"/>
+          <w:sz w:val="24"/>
+        </w:rPr>
+        <w:t>(Wallace et al., 2020)</w:t>
+      </w:r>
+      <w:r>
+        <w:rPr>
+          <w:rFonts w:ascii="Times New Roman" w:hAnsi="Times New Roman" w:cs="Times New Roman"/>
+          <w:sz w:val="24"/>
+        </w:rPr>
+        <w:t>. This diverse collection of plant foods provides varying energy levels, nutrients, and dietary bioactives essential for human health (Wallace et al., 2020).</w:t>
       </w:r>
     </w:p>
     <w:p>
@@ -5935,7 +5992,7 @@
             <v:imagedata r:id="rId14" o:title=""/>
             <w10:wrap type="through"/>
           </v:shape>
-          <o:OLEObject Type="Embed" ProgID="Excel.Sheet.12" ShapeID="_x0000_s1026" DrawAspect="Content" ObjectID="_1762445236" r:id="rId15"/>
+          <o:OLEObject Type="Embed" ProgID="Excel.Sheet.12" ShapeID="_x0000_s1026" DrawAspect="Content" ObjectID="_1762592163" r:id="rId15"/>
         </w:object>
       </w:r>
     </w:p>
@@ -8144,7 +8201,21 @@
           <w:rFonts w:ascii="Times New Roman" w:hAnsi="Times New Roman" w:cs="Times New Roman"/>
           <w:sz w:val="24"/>
         </w:rPr>
-        <w:t>The Behavioral Risk Factor Surveillance System (BRFSS) is a United States health-related telephone survey that collects state data about U.S. residents regarding their health-related risk behaviours, chronic health conditions, and use of preventive services. While the BRFSS is a rich data source for making health-related predictions, it has several limitations:</w:t>
+        <w:t>The Behavioral Risk Factor Surveillance System (BRFSS) is a United States health-related telephone survey that collects state data about U.S. residents regarding their health-related risk behaviours, chronic health conditions, and use of preventive services</w:t>
+      </w:r>
+      <w:r>
+        <w:rPr>
+          <w:rFonts w:ascii="Times New Roman" w:hAnsi="Times New Roman" w:cs="Times New Roman"/>
+          <w:sz w:val="24"/>
+        </w:rPr>
+        <w:t>(Centers for Disease Control and Prevention [CDC], 2021)</w:t>
+      </w:r>
+      <w:r>
+        <w:rPr>
+          <w:rFonts w:ascii="Times New Roman" w:hAnsi="Times New Roman" w:cs="Times New Roman"/>
+          <w:sz w:val="24"/>
+        </w:rPr>
+        <w:t>. While the BRFSS is a rich data source for making health-related predictions, it has several limitations:</w:t>
       </w:r>
     </w:p>
     <w:p>
@@ -8192,6 +8263,7 @@
           <w:rFonts w:ascii="Times New Roman" w:hAnsi="Times New Roman" w:cs="Times New Roman"/>
           <w:sz w:val="24"/>
         </w:rPr>
+        <w:lastRenderedPageBreak/>
         <w:t>Telephone Survey Limitations: The survey is conducted by telephone (landline and cell phone), which may exclude populations without access to phones or those less likely to participate in telephone surveys, like younger individuals who primarily use messaging apps.</w:t>
       </w:r>
     </w:p>
@@ -8208,8 +8280,112 @@
           <w:rFonts w:ascii="Times New Roman" w:hAnsi="Times New Roman" w:cs="Times New Roman"/>
           <w:sz w:val="24"/>
         </w:rPr>
+        <w:t>Sampling Errors: Despite efforts to have a representative sample, there can be sampling errors, especially if response rates are low or if the sample underrepresents specific groups in the sample.</w:t>
+      </w:r>
+    </w:p>
+    <w:p>
+      <w:pPr>
+        <w:spacing w:line="480" w:lineRule="auto"/>
+        <w:rPr>
+          <w:rFonts w:ascii="Times New Roman" w:hAnsi="Times New Roman" w:cs="Times New Roman"/>
+          <w:sz w:val="24"/>
+        </w:rPr>
+      </w:pPr>
+      <w:r>
+        <w:rPr>
+          <w:rFonts w:ascii="Times New Roman" w:hAnsi="Times New Roman" w:cs="Times New Roman"/>
+          <w:sz w:val="24"/>
+        </w:rPr>
+        <w:t>Non-Response Bias: The survey is subject to non-response bias; those who choose to respond may differ systematically from those who do not.</w:t>
+      </w:r>
+    </w:p>
+    <w:p>
+      <w:pPr>
+        <w:spacing w:line="480" w:lineRule="auto"/>
+      </w:pPr>
+      <w:r>
+        <w:rPr>
+          <w:rFonts w:ascii="Times New Roman" w:hAnsi="Times New Roman" w:cs="Times New Roman"/>
+          <w:sz w:val="24"/>
+        </w:rPr>
+        <w:t>Uncontrolled Variations in Other Factors: When investigating the impact of socioeconomic factors on perceived health, it is essential to note that variations in other influencing factors, such as dietary habits, lifestyle choices, and individual metrics, were only sometimes controlled for in the analysis. These uncontrolled variations can introduce confounding factors that may affect the accuracy of predictions and the interpretation of results</w:t>
+      </w:r>
+      <w:r>
+        <w:t>.</w:t>
+      </w:r>
+    </w:p>
+    <w:p>
+      <w:pPr>
+        <w:pStyle w:val="Heading2"/>
+        <w:rPr>
+          <w:rFonts w:ascii="Times New Roman" w:hAnsi="Times New Roman" w:cs="Times New Roman"/>
+          <w:bCs/>
+          <w:sz w:val="24"/>
+          <w:szCs w:val="24"/>
+        </w:rPr>
+      </w:pPr>
+      <w:bookmarkStart w:id="43" w:name="_Toc151830312"/>
+      <w:r>
+        <w:rPr>
+          <w:rFonts w:ascii="Times New Roman" w:hAnsi="Times New Roman" w:cs="Times New Roman"/>
+          <w:bCs/>
+          <w:sz w:val="24"/>
+          <w:szCs w:val="24"/>
+        </w:rPr>
+        <w:t>Conclusion:</w:t>
+      </w:r>
+      <w:bookmarkEnd w:id="43"/>
+    </w:p>
+    <w:p>
+      <w:pPr>
+        <w:spacing w:line="480" w:lineRule="auto"/>
+        <w:rPr>
+          <w:rFonts w:ascii="Times New Roman" w:hAnsi="Times New Roman" w:cs="Times New Roman"/>
+          <w:sz w:val="24"/>
+        </w:rPr>
+      </w:pPr>
+      <w:r>
+        <w:rPr>
+          <w:rFonts w:ascii="Times New Roman" w:hAnsi="Times New Roman" w:cs="Times New Roman"/>
+          <w:sz w:val="24"/>
+        </w:rPr>
+        <w:t>By prioritizing high recall for detecting 'fair or poor health,' our predictive model plays a pivotal role in patient safety and the provision of timely medical interventions. Minimizing false negatives is not just about accuracy; it is about the real-world impact on individuals the healthcare system might otherwise overlook.</w:t>
+      </w:r>
+      <w:r>
+        <w:rPr>
+          <w:rFonts w:ascii="Times New Roman" w:hAnsi="Times New Roman" w:cs="Times New Roman"/>
+          <w:sz w:val="24"/>
+        </w:rPr>
+        <w:t xml:space="preserve"> </w:t>
+      </w:r>
+      <w:r>
+        <w:rPr>
+          <w:rFonts w:ascii="Times New Roman" w:hAnsi="Times New Roman" w:cs="Times New Roman"/>
+          <w:sz w:val="24"/>
+        </w:rPr>
+        <w:t xml:space="preserve">In parallel, our model's precision in identifying 'Good or Better Health' allows for a more nuanced, holistic approach to health management. This aspect of the model is crucial for designing proactive health interventions, promoting wellness, and optimizing resource allocation across the healthcare </w:t>
+      </w:r>
+      <w:r>
+        <w:rPr>
+          <w:rFonts w:ascii="Times New Roman" w:hAnsi="Times New Roman" w:cs="Times New Roman"/>
+          <w:sz w:val="24"/>
+        </w:rPr>
+        <w:t>spectrum. The</w:t>
+      </w:r>
+      <w:r>
+        <w:rPr>
+          <w:rFonts w:ascii="Times New Roman" w:hAnsi="Times New Roman" w:cs="Times New Roman"/>
+          <w:sz w:val="24"/>
+        </w:rPr>
+        <w:t xml:space="preserve"> model's dual capability ensures that while we are vigilant in supporting those in immediate need, we also empower those </w:t>
+      </w:r>
+      <w:r>
+        <w:rPr>
+          <w:rFonts w:ascii="Times New Roman" w:hAnsi="Times New Roman" w:cs="Times New Roman"/>
+          <w:sz w:val="24"/>
+        </w:rPr>
         <w:lastRenderedPageBreak/>
-        <w:t>Sampling Errors: Despite efforts to have a representative sample, there can be sampling errors, especially if response rates are low or if the sample underrepresents specific groups in the sample.</w:t>
+        <w:t>in 'Good or Better Health' to maintain and enhance their wellbeing. Such a holistic strategy enriches our healthcare system, fostering a preventive culture that benefits all population strata.</w:t>
       </w:r>
     </w:p>
     <w:p>
@@ -8225,104 +8401,6 @@
           <w:rFonts w:ascii="Times New Roman" w:hAnsi="Times New Roman" w:cs="Times New Roman"/>
           <w:sz w:val="24"/>
         </w:rPr>
-        <w:t>Non-Response Bias: The survey is subject to non-response bias; those who choose to respond may differ systematically from those who do not.</w:t>
-      </w:r>
-    </w:p>
-    <w:p>
-      <w:pPr>
-        <w:spacing w:line="480" w:lineRule="auto"/>
-      </w:pPr>
-      <w:r>
-        <w:rPr>
-          <w:rFonts w:ascii="Times New Roman" w:hAnsi="Times New Roman" w:cs="Times New Roman"/>
-          <w:sz w:val="24"/>
-        </w:rPr>
-        <w:t>Uncontrolled Variations in Other Factors: When investigating the impact of socioeconomic factors on perceived health, it is essential to note that variations in other influencing factors, such as dietary habits, lifestyle choices, and individual metrics, were only sometimes controlled for in the analysis. These uncontrolled variations can introduce confounding factors that may affect the accuracy of predictions and the interpretation of results</w:t>
-      </w:r>
-      <w:r>
-        <w:t>.</w:t>
-      </w:r>
-    </w:p>
-    <w:p>
-      <w:pPr>
-        <w:pStyle w:val="Heading2"/>
-        <w:rPr>
-          <w:rFonts w:ascii="Times New Roman" w:hAnsi="Times New Roman" w:cs="Times New Roman"/>
-          <w:bCs/>
-          <w:sz w:val="24"/>
-          <w:szCs w:val="24"/>
-        </w:rPr>
-      </w:pPr>
-      <w:bookmarkStart w:id="43" w:name="_Toc151830312"/>
-      <w:r>
-        <w:rPr>
-          <w:rFonts w:ascii="Times New Roman" w:hAnsi="Times New Roman" w:cs="Times New Roman"/>
-          <w:bCs/>
-          <w:sz w:val="24"/>
-          <w:szCs w:val="24"/>
-        </w:rPr>
-        <w:t>Conclusion:</w:t>
-      </w:r>
-      <w:bookmarkEnd w:id="43"/>
-    </w:p>
-    <w:p>
-      <w:pPr>
-        <w:spacing w:line="480" w:lineRule="auto"/>
-        <w:rPr>
-          <w:rFonts w:ascii="Times New Roman" w:hAnsi="Times New Roman" w:cs="Times New Roman"/>
-          <w:sz w:val="24"/>
-        </w:rPr>
-      </w:pPr>
-      <w:r>
-        <w:rPr>
-          <w:rFonts w:ascii="Times New Roman" w:hAnsi="Times New Roman" w:cs="Times New Roman"/>
-          <w:sz w:val="24"/>
-        </w:rPr>
-        <w:t>By prioritizing high recall for detecting 'fair or poor health,' our predictive model plays a pivotal role in patient safety and the provision of timely medical interventions. Minimizing false negatives is not just about accuracy; it is about the real-world impact on individuals the healthcare system might otherwise overlook.</w:t>
-      </w:r>
-      <w:r>
-        <w:rPr>
-          <w:rFonts w:ascii="Times New Roman" w:hAnsi="Times New Roman" w:cs="Times New Roman"/>
-          <w:sz w:val="24"/>
-        </w:rPr>
-        <w:t xml:space="preserve"> </w:t>
-      </w:r>
-      <w:r>
-        <w:rPr>
-          <w:rFonts w:ascii="Times New Roman" w:hAnsi="Times New Roman" w:cs="Times New Roman"/>
-          <w:sz w:val="24"/>
-        </w:rPr>
-        <w:t xml:space="preserve">In parallel, our model's precision in identifying 'Good or Better Health' allows for a more nuanced, holistic approach to health management. This aspect of the model is crucial for designing proactive health interventions, promoting wellness, and optimizing resource allocation across the healthcare </w:t>
-      </w:r>
-      <w:r>
-        <w:rPr>
-          <w:rFonts w:ascii="Times New Roman" w:hAnsi="Times New Roman" w:cs="Times New Roman"/>
-          <w:sz w:val="24"/>
-        </w:rPr>
-        <w:t>spectrum. The</w:t>
-      </w:r>
-      <w:r>
-        <w:rPr>
-          <w:rFonts w:ascii="Times New Roman" w:hAnsi="Times New Roman" w:cs="Times New Roman"/>
-          <w:sz w:val="24"/>
-        </w:rPr>
-        <w:t xml:space="preserve"> model's dual capability ensures that while we are vigilant in supporting those in immediate need, we also empower those in 'Good or Better Health' to maintain and enhance their wellbeing. Such a holistic strategy enriches our healthcare system, fostering a preventive culture that benefits all population strata.</w:t>
-      </w:r>
-    </w:p>
-    <w:p>
-      <w:pPr>
-        <w:spacing w:line="480" w:lineRule="auto"/>
-        <w:rPr>
-          <w:rFonts w:ascii="Times New Roman" w:hAnsi="Times New Roman" w:cs="Times New Roman"/>
-          <w:sz w:val="24"/>
-        </w:rPr>
-      </w:pPr>
-      <w:r>
-        <w:rPr>
-          <w:rFonts w:ascii="Times New Roman" w:hAnsi="Times New Roman" w:cs="Times New Roman"/>
-          <w:sz w:val="24"/>
-        </w:rPr>
-        <w:lastRenderedPageBreak/>
         <w:t>In summary, this approach establishes a healthcare environment that is preventive, responsive, and equitable, demonstrating a commitment to comprehensive care and well-being for every individual, irrespective of their current health status.</w:t>
       </w:r>
     </w:p>
@@ -8484,7 +8562,6 @@
           <w:sz w:val="24"/>
           <w:szCs w:val="24"/>
         </w:rPr>
-        <w:lastRenderedPageBreak/>
         <w:t>References</w:t>
       </w:r>
       <w:bookmarkEnd w:id="44"/>

</xml_diff>

<commit_message>
edited EDA and added in new research info from EDA
</commit_message>
<xml_diff>
--- a/Project documentation/Project_Report.docx
+++ b/Project documentation/Project_Report.docx
@@ -3706,67 +3706,90 @@
                             <w:pPr>
                               <w:pStyle w:val="Caption"/>
                               <w:rPr>
+                                <w:rFonts w:ascii="Times New Roman" w:hAnsi="Times New Roman" w:cs="Times New Roman"/>
                                 <w:b/>
                                 <w:bCs/>
                                 <w:noProof/>
                                 <w:color w:val="000000" w:themeColor="text1"/>
-                                <w:sz w:val="22"/>
+                                <w:sz w:val="24"/>
+                                <w:szCs w:val="24"/>
                               </w:rPr>
                             </w:pPr>
                             <w:r>
                               <w:rPr>
+                                <w:rFonts w:ascii="Times New Roman" w:hAnsi="Times New Roman" w:cs="Times New Roman"/>
                                 <w:b/>
                                 <w:bCs/>
                                 <w:color w:val="000000" w:themeColor="text1"/>
+                                <w:sz w:val="24"/>
+                                <w:szCs w:val="24"/>
                               </w:rPr>
                               <w:t xml:space="preserve">Figure </w:t>
                             </w:r>
                             <w:r>
                               <w:rPr>
+                                <w:rFonts w:ascii="Times New Roman" w:hAnsi="Times New Roman" w:cs="Times New Roman"/>
                                 <w:b/>
                                 <w:bCs/>
                                 <w:color w:val="000000" w:themeColor="text1"/>
+                                <w:sz w:val="24"/>
+                                <w:szCs w:val="24"/>
                               </w:rPr>
                               <w:fldChar w:fldCharType="begin"/>
                             </w:r>
                             <w:r>
                               <w:rPr>
+                                <w:rFonts w:ascii="Times New Roman" w:hAnsi="Times New Roman" w:cs="Times New Roman"/>
                                 <w:b/>
                                 <w:bCs/>
                                 <w:color w:val="000000" w:themeColor="text1"/>
+                                <w:sz w:val="24"/>
+                                <w:szCs w:val="24"/>
                               </w:rPr>
                               <w:instrText xml:space="preserve"> SEQ Figure \* ARABIC </w:instrText>
                             </w:r>
                             <w:r>
                               <w:rPr>
+                                <w:rFonts w:ascii="Times New Roman" w:hAnsi="Times New Roman" w:cs="Times New Roman"/>
                                 <w:b/>
                                 <w:bCs/>
                                 <w:color w:val="000000" w:themeColor="text1"/>
+                                <w:sz w:val="24"/>
+                                <w:szCs w:val="24"/>
                               </w:rPr>
                               <w:fldChar w:fldCharType="separate"/>
                             </w:r>
                             <w:r>
                               <w:rPr>
+                                <w:rFonts w:ascii="Times New Roman" w:hAnsi="Times New Roman" w:cs="Times New Roman"/>
                                 <w:b/>
                                 <w:bCs/>
                                 <w:noProof/>
                                 <w:color w:val="000000" w:themeColor="text1"/>
+                                <w:sz w:val="24"/>
+                                <w:szCs w:val="24"/>
                               </w:rPr>
                               <w:t>1</w:t>
                             </w:r>
                             <w:r>
                               <w:rPr>
+                                <w:rFonts w:ascii="Times New Roman" w:hAnsi="Times New Roman" w:cs="Times New Roman"/>
                                 <w:b/>
                                 <w:bCs/>
                                 <w:color w:val="000000" w:themeColor="text1"/>
+                                <w:sz w:val="24"/>
+                                <w:szCs w:val="24"/>
                               </w:rPr>
                               <w:fldChar w:fldCharType="end"/>
                             </w:r>
                             <w:r>
                               <w:rPr>
+                                <w:rFonts w:ascii="Times New Roman" w:hAnsi="Times New Roman" w:cs="Times New Roman"/>
                                 <w:b/>
                                 <w:bCs/>
                                 <w:color w:val="000000" w:themeColor="text1"/>
+                                <w:sz w:val="24"/>
+                                <w:szCs w:val="24"/>
                               </w:rPr>
                               <w:t>: Diagram of Overall Methodology Part a</w:t>
                             </w:r>
@@ -3790,78 +3813,101 @@
           </mc:Choice>
           <mc:Fallback>
             <w:pict>
-              <v:shapetype id="_x0000_t202" coordsize="21600,21600" o:spt="202" path="m,l,21600r21600,l21600,xe">
+              <v:shapetype w14:anchorId="21ADBDE0" id="_x0000_t202" coordsize="21600,21600" o:spt="202" path="m,l,21600r21600,l21600,xe">
                 <v:stroke joinstyle="miter"/>
                 <v:path gradientshapeok="t" o:connecttype="rect"/>
               </v:shapetype>
-              <v:shape id="Text Box 1" o:spid="_x0000_s1025" type="#_x0000_t202" style="width:208.3pt;height:0.05pt;margin-top:626.7pt;margin-left:-30.65pt;mso-width-percent:0;mso-width-relative:margin;mso-wrap-distance-bottom:0;mso-wrap-distance-left:9pt;mso-wrap-distance-right:9pt;mso-wrap-distance-top:0;position:absolute;v-text-anchor:top;z-index:251664384" wrapcoords="0 0 0 20167 21465 20167 21465 0" fillcolor="white" stroked="f">
+              <v:shape id="Text Box 1" o:spid="_x0000_s1026" type="#_x0000_t202" style="position:absolute;margin-left:-30.65pt;margin-top:626.7pt;width:208.3pt;height:.05pt;z-index:251665408;visibility:visible;mso-wrap-style:square;mso-width-percent:0;mso-wrap-distance-left:9pt;mso-wrap-distance-top:0;mso-wrap-distance-right:9pt;mso-wrap-distance-bottom:0;mso-position-horizontal:absolute;mso-position-horizontal-relative:text;mso-position-vertical:absolute;mso-position-vertical-relative:text;mso-width-percent:0;mso-width-relative:margin;v-text-anchor:top" o:gfxdata="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" stroked="f">
                 <v:textbox style="mso-fit-shape-to-text:t" inset="0,0,0,0">
                   <w:txbxContent>
                     <w:p>
                       <w:pPr>
                         <w:pStyle w:val="Caption"/>
                         <w:rPr>
+                          <w:rFonts w:ascii="Times New Roman" w:hAnsi="Times New Roman" w:cs="Times New Roman"/>
                           <w:b/>
                           <w:bCs/>
                           <w:noProof/>
                           <w:color w:val="000000" w:themeColor="text1"/>
-                          <w:sz w:val="22"/>
+                          <w:sz w:val="24"/>
+                          <w:szCs w:val="24"/>
                         </w:rPr>
                       </w:pPr>
                       <w:r>
                         <w:rPr>
+                          <w:rFonts w:ascii="Times New Roman" w:hAnsi="Times New Roman" w:cs="Times New Roman"/>
                           <w:b/>
                           <w:bCs/>
                           <w:color w:val="000000" w:themeColor="text1"/>
+                          <w:sz w:val="24"/>
+                          <w:szCs w:val="24"/>
                         </w:rPr>
                         <w:t xml:space="preserve">Figure </w:t>
                       </w:r>
                       <w:r>
                         <w:rPr>
+                          <w:rFonts w:ascii="Times New Roman" w:hAnsi="Times New Roman" w:cs="Times New Roman"/>
                           <w:b/>
                           <w:bCs/>
                           <w:color w:val="000000" w:themeColor="text1"/>
+                          <w:sz w:val="24"/>
+                          <w:szCs w:val="24"/>
                         </w:rPr>
                         <w:fldChar w:fldCharType="begin"/>
                       </w:r>
                       <w:r>
                         <w:rPr>
+                          <w:rFonts w:ascii="Times New Roman" w:hAnsi="Times New Roman" w:cs="Times New Roman"/>
                           <w:b/>
                           <w:bCs/>
                           <w:color w:val="000000" w:themeColor="text1"/>
+                          <w:sz w:val="24"/>
+                          <w:szCs w:val="24"/>
                         </w:rPr>
                         <w:instrText xml:space="preserve"> SEQ Figure \* ARABIC </w:instrText>
                       </w:r>
                       <w:r>
                         <w:rPr>
+                          <w:rFonts w:ascii="Times New Roman" w:hAnsi="Times New Roman" w:cs="Times New Roman"/>
                           <w:b/>
                           <w:bCs/>
                           <w:color w:val="000000" w:themeColor="text1"/>
+                          <w:sz w:val="24"/>
+                          <w:szCs w:val="24"/>
                         </w:rPr>
                         <w:fldChar w:fldCharType="separate"/>
                       </w:r>
                       <w:r>
                         <w:rPr>
+                          <w:rFonts w:ascii="Times New Roman" w:hAnsi="Times New Roman" w:cs="Times New Roman"/>
                           <w:b/>
                           <w:bCs/>
                           <w:noProof/>
                           <w:color w:val="000000" w:themeColor="text1"/>
+                          <w:sz w:val="24"/>
+                          <w:szCs w:val="24"/>
                         </w:rPr>
                         <w:t>1</w:t>
                       </w:r>
                       <w:r>
                         <w:rPr>
+                          <w:rFonts w:ascii="Times New Roman" w:hAnsi="Times New Roman" w:cs="Times New Roman"/>
                           <w:b/>
                           <w:bCs/>
                           <w:color w:val="000000" w:themeColor="text1"/>
+                          <w:sz w:val="24"/>
+                          <w:szCs w:val="24"/>
                         </w:rPr>
                         <w:fldChar w:fldCharType="end"/>
                       </w:r>
                       <w:r>
                         <w:rPr>
+                          <w:rFonts w:ascii="Times New Roman" w:hAnsi="Times New Roman" w:cs="Times New Roman"/>
                           <w:b/>
                           <w:bCs/>
                           <w:color w:val="000000" w:themeColor="text1"/>
+                          <w:sz w:val="24"/>
+                          <w:szCs w:val="24"/>
                         </w:rPr>
                         <w:t>: Diagram of Overall Methodology Part a</w:t>
                       </w:r>
@@ -4352,6 +4398,34 @@
           <w:rFonts w:ascii="Times New Roman" w:hAnsi="Times New Roman" w:cs="Times New Roman"/>
           <w:sz w:val="24"/>
         </w:rPr>
+        <w:t>Logistic regression was used to model the dichotomous variable, forgone medical care</w:t>
+      </w:r>
+      <w:r>
+        <w:rPr>
+          <w:rFonts w:ascii="Times New Roman" w:hAnsi="Times New Roman" w:cs="Times New Roman"/>
+          <w:sz w:val="24"/>
+        </w:rPr>
+        <w:t xml:space="preserve"> separated by two age bracket (18-64 and 65 and above)</w:t>
+      </w:r>
+      <w:r>
+        <w:rPr>
+          <w:rFonts w:ascii="Times New Roman" w:hAnsi="Times New Roman" w:cs="Times New Roman"/>
+          <w:sz w:val="24"/>
+        </w:rPr>
+        <w:t>.</w:t>
+      </w:r>
+      <w:r>
+        <w:rPr>
+          <w:rFonts w:ascii="Times New Roman" w:hAnsi="Times New Roman" w:cs="Times New Roman"/>
+          <w:sz w:val="24"/>
+        </w:rPr>
+        <w:t xml:space="preserve"> </w:t>
+      </w:r>
+      <w:r>
+        <w:rPr>
+          <w:rFonts w:ascii="Times New Roman" w:hAnsi="Times New Roman" w:cs="Times New Roman"/>
+          <w:sz w:val="24"/>
+        </w:rPr>
         <w:t>The analysis utilized the Chi-square Test for association to investigate the relationship between Chronic Diseases and Exercise and the relationship between Chronic Diseases and Perceived Health.</w:t>
       </w:r>
       <w:r>
@@ -4513,7 +4587,28 @@
           <w:rFonts w:ascii="Times New Roman" w:hAnsi="Times New Roman" w:cs="Times New Roman"/>
           <w:sz w:val="24"/>
         </w:rPr>
-        <w:t>Pandas, Numpy, Seaborn, Matplotlib, Scikit-learn, Imbalanced-learn (Imblearn), Scipy.</w:t>
+        <w:t xml:space="preserve">Pandas, Numpy, Seaborn, Matplotlib, Scikit-learn, </w:t>
+      </w:r>
+      <w:r>
+        <w:rPr>
+          <w:rFonts w:ascii="Times New Roman" w:hAnsi="Times New Roman" w:cs="Times New Roman"/>
+          <w:sz w:val="24"/>
+        </w:rPr>
+        <w:t>statsmodels</w:t>
+      </w:r>
+      <w:r>
+        <w:rPr>
+          <w:rFonts w:ascii="Times New Roman" w:hAnsi="Times New Roman" w:cs="Times New Roman"/>
+          <w:sz w:val="24"/>
+        </w:rPr>
+        <w:t xml:space="preserve">, </w:t>
+      </w:r>
+      <w:r>
+        <w:rPr>
+          <w:rFonts w:ascii="Times New Roman" w:hAnsi="Times New Roman" w:cs="Times New Roman"/>
+          <w:sz w:val="24"/>
+        </w:rPr>
+        <w:t>Imbalanced-learn (Imblearn), Scipy.</w:t>
       </w:r>
       <w:r>
         <w:rPr>
@@ -4527,21 +4622,7 @@
           <w:rFonts w:ascii="Times New Roman" w:hAnsi="Times New Roman" w:cs="Times New Roman"/>
           <w:sz w:val="24"/>
         </w:rPr>
-        <w:t xml:space="preserve">Our model primarily focuses on high recall to detect perceived 'fair or poor health.' This prioritization enhances patient safety by ensuring timely medical interventions and reducing the chances of overlooking individuals in need. Simultaneously, our model's precision in identifying perceived 'Good or Better Health' allows for a holistic approach to health </w:t>
-      </w:r>
-      <w:r>
-        <w:rPr>
-          <w:rFonts w:ascii="Times New Roman" w:hAnsi="Times New Roman" w:cs="Times New Roman"/>
-          <w:sz w:val="24"/>
-        </w:rPr>
-        <w:t>management.</w:t>
-      </w:r>
-      <w:r>
-        <w:rPr>
-          <w:rFonts w:ascii="Times New Roman" w:hAnsi="Times New Roman" w:cs="Times New Roman"/>
-          <w:sz w:val="24"/>
-        </w:rPr>
-        <w:t xml:space="preserve"> </w:t>
+        <w:t xml:space="preserve">Our model primarily focuses on high recall to detect perceived 'fair or poor health.' This prioritization enhances patient safety by ensuring timely medical interventions and reducing the chances of overlooking individuals in need. </w:t>
       </w:r>
     </w:p>
     <w:p>
@@ -4817,62 +4898,85 @@
                                 <w:bCs/>
                                 <w:noProof/>
                                 <w:color w:val="000000" w:themeColor="text1"/>
+                                <w:sz w:val="24"/>
+                                <w:szCs w:val="24"/>
                               </w:rPr>
                             </w:pPr>
                             <w:r>
                               <w:rPr>
+                                <w:rFonts w:ascii="Times New Roman" w:hAnsi="Times New Roman" w:cs="Times New Roman"/>
                                 <w:b/>
                                 <w:bCs/>
                                 <w:color w:val="000000" w:themeColor="text1"/>
+                                <w:sz w:val="24"/>
+                                <w:szCs w:val="24"/>
                               </w:rPr>
                               <w:t xml:space="preserve">Figure </w:t>
                             </w:r>
                             <w:r>
                               <w:rPr>
+                                <w:rFonts w:ascii="Times New Roman" w:hAnsi="Times New Roman" w:cs="Times New Roman"/>
                                 <w:b/>
                                 <w:bCs/>
                                 <w:color w:val="000000" w:themeColor="text1"/>
+                                <w:sz w:val="24"/>
+                                <w:szCs w:val="24"/>
                               </w:rPr>
                               <w:fldChar w:fldCharType="begin"/>
                             </w:r>
                             <w:r>
                               <w:rPr>
+                                <w:rFonts w:ascii="Times New Roman" w:hAnsi="Times New Roman" w:cs="Times New Roman"/>
                                 <w:b/>
                                 <w:bCs/>
                                 <w:color w:val="000000" w:themeColor="text1"/>
+                                <w:sz w:val="24"/>
+                                <w:szCs w:val="24"/>
                               </w:rPr>
                               <w:instrText xml:space="preserve"> SEQ Figure \* ARABIC </w:instrText>
                             </w:r>
                             <w:r>
                               <w:rPr>
+                                <w:rFonts w:ascii="Times New Roman" w:hAnsi="Times New Roman" w:cs="Times New Roman"/>
                                 <w:b/>
                                 <w:bCs/>
                                 <w:color w:val="000000" w:themeColor="text1"/>
+                                <w:sz w:val="24"/>
+                                <w:szCs w:val="24"/>
                               </w:rPr>
                               <w:fldChar w:fldCharType="separate"/>
                             </w:r>
                             <w:r>
                               <w:rPr>
+                                <w:rFonts w:ascii="Times New Roman" w:hAnsi="Times New Roman" w:cs="Times New Roman"/>
                                 <w:b/>
                                 <w:bCs/>
                                 <w:noProof/>
                                 <w:color w:val="000000" w:themeColor="text1"/>
+                                <w:sz w:val="24"/>
+                                <w:szCs w:val="24"/>
                               </w:rPr>
                               <w:t>2</w:t>
                             </w:r>
                             <w:r>
                               <w:rPr>
+                                <w:rFonts w:ascii="Times New Roman" w:hAnsi="Times New Roman" w:cs="Times New Roman"/>
                                 <w:b/>
                                 <w:bCs/>
                                 <w:color w:val="000000" w:themeColor="text1"/>
+                                <w:sz w:val="24"/>
+                                <w:szCs w:val="24"/>
                               </w:rPr>
                               <w:fldChar w:fldCharType="end"/>
                             </w:r>
                             <w:r>
                               <w:rPr>
+                                <w:rFonts w:ascii="Times New Roman" w:hAnsi="Times New Roman" w:cs="Times New Roman"/>
                                 <w:b/>
                                 <w:bCs/>
                                 <w:color w:val="000000" w:themeColor="text1"/>
+                                <w:sz w:val="24"/>
+                                <w:szCs w:val="24"/>
                               </w:rPr>
                               <w:t>: Diagram of Overall Methodology Part b</w:t>
                             </w:r>
@@ -4896,7 +5000,7 @@
           </mc:Choice>
           <mc:Fallback>
             <w:pict>
-              <v:shape id="Text Box 1" o:spid="_x0000_s1026" type="#_x0000_t202" style="width:211.4pt;height:0.05pt;margin-top:626.71pt;margin-left:-49.03pt;mso-width-percent:0;mso-width-relative:margin;mso-wrap-distance-bottom:0;mso-wrap-distance-left:9pt;mso-wrap-distance-right:9pt;mso-wrap-distance-top:0;position:absolute;v-text-anchor:top;z-index:251675648" wrapcoords="0 0 0 20167 21457 20167 21457 0" fillcolor="white" stroked="f">
+              <v:shape w14:anchorId="1C6FB416" id="_x0000_s1027" type="#_x0000_t202" style="position:absolute;margin-left:-49.05pt;margin-top:626.7pt;width:211.4pt;height:.05pt;z-index:251676672;visibility:visible;mso-wrap-style:square;mso-width-percent:0;mso-wrap-distance-left:9pt;mso-wrap-distance-top:0;mso-wrap-distance-right:9pt;mso-wrap-distance-bottom:0;mso-position-horizontal:absolute;mso-position-horizontal-relative:text;mso-position-vertical:absolute;mso-position-vertical-relative:text;mso-width-percent:0;mso-width-relative:margin;v-text-anchor:top" o:gfxdata="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" stroked="f">
                 <v:textbox style="mso-fit-shape-to-text:t" inset="0,0,0,0">
                   <w:txbxContent>
                     <w:p>
@@ -4908,62 +5012,85 @@
                           <w:bCs/>
                           <w:noProof/>
                           <w:color w:val="000000" w:themeColor="text1"/>
+                          <w:sz w:val="24"/>
+                          <w:szCs w:val="24"/>
                         </w:rPr>
                       </w:pPr>
                       <w:r>
                         <w:rPr>
+                          <w:rFonts w:ascii="Times New Roman" w:hAnsi="Times New Roman" w:cs="Times New Roman"/>
                           <w:b/>
                           <w:bCs/>
                           <w:color w:val="000000" w:themeColor="text1"/>
+                          <w:sz w:val="24"/>
+                          <w:szCs w:val="24"/>
                         </w:rPr>
                         <w:t xml:space="preserve">Figure </w:t>
                       </w:r>
                       <w:r>
                         <w:rPr>
+                          <w:rFonts w:ascii="Times New Roman" w:hAnsi="Times New Roman" w:cs="Times New Roman"/>
                           <w:b/>
                           <w:bCs/>
                           <w:color w:val="000000" w:themeColor="text1"/>
+                          <w:sz w:val="24"/>
+                          <w:szCs w:val="24"/>
                         </w:rPr>
                         <w:fldChar w:fldCharType="begin"/>
                       </w:r>
                       <w:r>
                         <w:rPr>
+                          <w:rFonts w:ascii="Times New Roman" w:hAnsi="Times New Roman" w:cs="Times New Roman"/>
                           <w:b/>
                           <w:bCs/>
                           <w:color w:val="000000" w:themeColor="text1"/>
+                          <w:sz w:val="24"/>
+                          <w:szCs w:val="24"/>
                         </w:rPr>
                         <w:instrText xml:space="preserve"> SEQ Figure \* ARABIC </w:instrText>
                       </w:r>
                       <w:r>
                         <w:rPr>
+                          <w:rFonts w:ascii="Times New Roman" w:hAnsi="Times New Roman" w:cs="Times New Roman"/>
                           <w:b/>
                           <w:bCs/>
                           <w:color w:val="000000" w:themeColor="text1"/>
+                          <w:sz w:val="24"/>
+                          <w:szCs w:val="24"/>
                         </w:rPr>
                         <w:fldChar w:fldCharType="separate"/>
                       </w:r>
                       <w:r>
                         <w:rPr>
+                          <w:rFonts w:ascii="Times New Roman" w:hAnsi="Times New Roman" w:cs="Times New Roman"/>
                           <w:b/>
                           <w:bCs/>
                           <w:noProof/>
                           <w:color w:val="000000" w:themeColor="text1"/>
+                          <w:sz w:val="24"/>
+                          <w:szCs w:val="24"/>
                         </w:rPr>
                         <w:t>2</w:t>
                       </w:r>
                       <w:r>
                         <w:rPr>
+                          <w:rFonts w:ascii="Times New Roman" w:hAnsi="Times New Roman" w:cs="Times New Roman"/>
                           <w:b/>
                           <w:bCs/>
                           <w:color w:val="000000" w:themeColor="text1"/>
+                          <w:sz w:val="24"/>
+                          <w:szCs w:val="24"/>
                         </w:rPr>
                         <w:fldChar w:fldCharType="end"/>
                       </w:r>
                       <w:r>
                         <w:rPr>
+                          <w:rFonts w:ascii="Times New Roman" w:hAnsi="Times New Roman" w:cs="Times New Roman"/>
                           <w:b/>
                           <w:bCs/>
                           <w:color w:val="000000" w:themeColor="text1"/>
+                          <w:sz w:val="24"/>
+                          <w:szCs w:val="24"/>
                         </w:rPr>
                         <w:t>: Diagram of Overall Methodology Part b</w:t>
                       </w:r>
@@ -5258,79 +5385,92 @@
     <w:p>
       <w:pPr>
         <w:pStyle w:val="Caption"/>
-        <w:jc w:val="center"/>
         <w:rPr>
           <w:rFonts w:ascii="Times New Roman" w:hAnsi="Times New Roman" w:cs="Times New Roman"/>
           <w:b/>
           <w:bCs/>
           <w:color w:val="000000" w:themeColor="text1"/>
           <w:sz w:val="24"/>
-        </w:rPr>
-      </w:pPr>
-      <w:r>
-        <w:rPr>
+          <w:szCs w:val="24"/>
+        </w:rPr>
+      </w:pPr>
+      <w:r>
+        <w:rPr>
+          <w:rFonts w:ascii="Times New Roman" w:hAnsi="Times New Roman" w:cs="Times New Roman"/>
           <w:b/>
           <w:bCs/>
           <w:color w:val="000000" w:themeColor="text1"/>
+          <w:sz w:val="24"/>
+          <w:szCs w:val="24"/>
         </w:rPr>
         <w:t xml:space="preserve">Figure </w:t>
       </w:r>
       <w:r>
         <w:rPr>
+          <w:rFonts w:ascii="Times New Roman" w:hAnsi="Times New Roman" w:cs="Times New Roman"/>
           <w:b/>
           <w:bCs/>
           <w:color w:val="000000" w:themeColor="text1"/>
+          <w:sz w:val="24"/>
+          <w:szCs w:val="24"/>
         </w:rPr>
         <w:fldChar w:fldCharType="begin"/>
       </w:r>
       <w:r>
         <w:rPr>
+          <w:rFonts w:ascii="Times New Roman" w:hAnsi="Times New Roman" w:cs="Times New Roman"/>
           <w:b/>
           <w:bCs/>
           <w:color w:val="000000" w:themeColor="text1"/>
+          <w:sz w:val="24"/>
+          <w:szCs w:val="24"/>
         </w:rPr>
         <w:instrText xml:space="preserve"> SEQ Figure \* ARABIC </w:instrText>
       </w:r>
       <w:r>
         <w:rPr>
+          <w:rFonts w:ascii="Times New Roman" w:hAnsi="Times New Roman" w:cs="Times New Roman"/>
           <w:b/>
           <w:bCs/>
           <w:color w:val="000000" w:themeColor="text1"/>
+          <w:sz w:val="24"/>
+          <w:szCs w:val="24"/>
         </w:rPr>
         <w:fldChar w:fldCharType="separate"/>
       </w:r>
       <w:r>
         <w:rPr>
+          <w:rFonts w:ascii="Times New Roman" w:hAnsi="Times New Roman" w:cs="Times New Roman"/>
           <w:b/>
           <w:bCs/>
           <w:noProof/>
           <w:color w:val="000000" w:themeColor="text1"/>
+          <w:sz w:val="24"/>
+          <w:szCs w:val="24"/>
         </w:rPr>
         <w:t>3</w:t>
       </w:r>
       <w:r>
         <w:rPr>
+          <w:rFonts w:ascii="Times New Roman" w:hAnsi="Times New Roman" w:cs="Times New Roman"/>
           <w:b/>
           <w:bCs/>
           <w:color w:val="000000" w:themeColor="text1"/>
+          <w:sz w:val="24"/>
+          <w:szCs w:val="24"/>
         </w:rPr>
         <w:fldChar w:fldCharType="end"/>
       </w:r>
       <w:r>
         <w:rPr>
+          <w:rFonts w:ascii="Times New Roman" w:hAnsi="Times New Roman" w:cs="Times New Roman"/>
           <w:b/>
           <w:bCs/>
           <w:color w:val="000000" w:themeColor="text1"/>
-        </w:rPr>
-        <w:t>: Total Fruit and vegetable consumption for individuals with 1 to 4 total CVD cases, 2019</w:t>
-      </w:r>
-      <w:r>
-        <w:rPr>
-          <w:b/>
-          <w:bCs/>
-          <w:color w:val="000000" w:themeColor="text1"/>
-        </w:rPr>
-        <w:t>.</w:t>
+          <w:sz w:val="24"/>
+          <w:szCs w:val="24"/>
+        </w:rPr>
+        <w:t>: Total Fruit and vegetable consumption for individuals with 1 to 4 total CVD cases, 2019.</w:t>
       </w:r>
     </w:p>
     <w:p/>
@@ -5357,7 +5497,6 @@
           <w:bCs/>
           <w:sz w:val="24"/>
         </w:rPr>
-        <w:lastRenderedPageBreak/>
         <w:t xml:space="preserve">Research Question </w:t>
       </w:r>
       <w:r>
@@ -5622,27 +5761,7 @@
             <w:bCs/>
             <w:sz w:val="24"/>
           </w:rPr>
-          <w:t>Figure</w:t>
-        </w:r>
-        <w:r>
-          <w:rPr>
-            <w:rStyle w:val="Hyperlink"/>
-            <w:rFonts w:ascii="Times New Roman" w:hAnsi="Times New Roman" w:cs="Times New Roman"/>
-            <w:b/>
-            <w:bCs/>
-            <w:sz w:val="24"/>
-          </w:rPr>
-          <w:t xml:space="preserve"> </w:t>
-        </w:r>
-        <w:r>
-          <w:rPr>
-            <w:rStyle w:val="Hyperlink"/>
-            <w:rFonts w:ascii="Times New Roman" w:hAnsi="Times New Roman" w:cs="Times New Roman"/>
-            <w:b/>
-            <w:bCs/>
-            <w:sz w:val="24"/>
-          </w:rPr>
-          <w:t>6</w:t>
+          <w:t>Figure 6</w:t>
         </w:r>
       </w:hyperlink>
       <w:r>
@@ -5710,6 +5829,7 @@
           <w:rFonts w:ascii="Times New Roman" w:hAnsi="Times New Roman" w:cs="Times New Roman"/>
           <w:sz w:val="24"/>
         </w:rPr>
+        <w:lastRenderedPageBreak/>
         <w:t>This analysis reveals the intricate relationship between socioeconomic factors and healthcare access, highlighting individuals' challenges when seeking medical care. It underscores the need to address healthcare disparities for equitable outcomes</w:t>
       </w:r>
       <w:r>
@@ -5732,7 +5852,6 @@
         <w:rPr>
           <w:noProof/>
         </w:rPr>
-        <w:lastRenderedPageBreak/>
         <mc:AlternateContent>
           <mc:Choice Requires="wps">
             <w:drawing>
@@ -5787,63 +5906,85 @@
                                 <w:bCs/>
                                 <w:noProof/>
                                 <w:color w:val="000000" w:themeColor="text1"/>
-                                <w:sz w:val="22"/>
+                                <w:sz w:val="24"/>
+                                <w:szCs w:val="24"/>
                               </w:rPr>
                             </w:pPr>
                             <w:r>
                               <w:rPr>
+                                <w:rFonts w:ascii="Times New Roman" w:hAnsi="Times New Roman" w:cs="Times New Roman"/>
                                 <w:b/>
                                 <w:bCs/>
                                 <w:color w:val="000000" w:themeColor="text1"/>
+                                <w:sz w:val="24"/>
+                                <w:szCs w:val="24"/>
                               </w:rPr>
                               <w:t xml:space="preserve">Table </w:t>
                             </w:r>
                             <w:r>
                               <w:rPr>
+                                <w:rFonts w:ascii="Times New Roman" w:hAnsi="Times New Roman" w:cs="Times New Roman"/>
                                 <w:b/>
                                 <w:bCs/>
                                 <w:color w:val="000000" w:themeColor="text1"/>
+                                <w:sz w:val="24"/>
+                                <w:szCs w:val="24"/>
                               </w:rPr>
                               <w:fldChar w:fldCharType="begin"/>
                             </w:r>
                             <w:r>
                               <w:rPr>
+                                <w:rFonts w:ascii="Times New Roman" w:hAnsi="Times New Roman" w:cs="Times New Roman"/>
                                 <w:b/>
                                 <w:bCs/>
                                 <w:color w:val="000000" w:themeColor="text1"/>
+                                <w:sz w:val="24"/>
+                                <w:szCs w:val="24"/>
                               </w:rPr>
                               <w:instrText xml:space="preserve"> SEQ Table \* ARABIC </w:instrText>
                             </w:r>
                             <w:r>
                               <w:rPr>
+                                <w:rFonts w:ascii="Times New Roman" w:hAnsi="Times New Roman" w:cs="Times New Roman"/>
                                 <w:b/>
                                 <w:bCs/>
                                 <w:color w:val="000000" w:themeColor="text1"/>
+                                <w:sz w:val="24"/>
+                                <w:szCs w:val="24"/>
                               </w:rPr>
                               <w:fldChar w:fldCharType="separate"/>
                             </w:r>
                             <w:r>
                               <w:rPr>
+                                <w:rFonts w:ascii="Times New Roman" w:hAnsi="Times New Roman" w:cs="Times New Roman"/>
                                 <w:b/>
                                 <w:bCs/>
                                 <w:noProof/>
                                 <w:color w:val="000000" w:themeColor="text1"/>
+                                <w:sz w:val="24"/>
+                                <w:szCs w:val="24"/>
                               </w:rPr>
                               <w:t>1</w:t>
                             </w:r>
                             <w:r>
                               <w:rPr>
+                                <w:rFonts w:ascii="Times New Roman" w:hAnsi="Times New Roman" w:cs="Times New Roman"/>
                                 <w:b/>
                                 <w:bCs/>
                                 <w:color w:val="000000" w:themeColor="text1"/>
+                                <w:sz w:val="24"/>
+                                <w:szCs w:val="24"/>
                               </w:rPr>
                               <w:fldChar w:fldCharType="end"/>
                             </w:r>
                             <w:r>
                               <w:rPr>
+                                <w:rFonts w:ascii="Times New Roman" w:hAnsi="Times New Roman" w:cs="Times New Roman"/>
                                 <w:b/>
                                 <w:bCs/>
                                 <w:color w:val="000000" w:themeColor="text1"/>
+                                <w:sz w:val="24"/>
+                                <w:szCs w:val="24"/>
                               </w:rPr>
                               <w:t>: Percentage of Forgone Medical Care by Race, Sex, Income level, Education level, Age, Marital status, and Employment Status</w:t>
                             </w:r>
@@ -5864,7 +6005,7 @@
           </mc:Choice>
           <mc:Fallback>
             <w:pict>
-              <v:shape id="Text Box 1" o:spid="_x0000_s1027" type="#_x0000_t202" style="width:466.6pt;height:0.05pt;margin-top:456.9pt;margin-left:0;mso-wrap-distance-bottom:0;mso-wrap-distance-left:9pt;mso-wrap-distance-right:9pt;mso-wrap-distance-top:0;position:absolute;v-text-anchor:top;z-index:251666432" wrapcoords="0 0 0 0 21572 0 21572 0" fillcolor="white" stroked="f">
+              <v:shape w14:anchorId="1C76DB24" id="_x0000_s1028" type="#_x0000_t202" style="position:absolute;margin-left:0;margin-top:456.9pt;width:466.6pt;height:.05pt;z-index:251667456;visibility:visible;mso-wrap-style:square;mso-wrap-distance-left:9pt;mso-wrap-distance-top:0;mso-wrap-distance-right:9pt;mso-wrap-distance-bottom:0;mso-position-horizontal:absolute;mso-position-horizontal-relative:text;mso-position-vertical:absolute;mso-position-vertical-relative:text;v-text-anchor:top" o:gfxdata="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" stroked="f">
                 <v:textbox style="mso-fit-shape-to-text:t" inset="0,0,0,0">
                   <w:txbxContent>
                     <w:p>
@@ -5876,63 +6017,85 @@
                           <w:bCs/>
                           <w:noProof/>
                           <w:color w:val="000000" w:themeColor="text1"/>
-                          <w:sz w:val="22"/>
+                          <w:sz w:val="24"/>
+                          <w:szCs w:val="24"/>
                         </w:rPr>
                       </w:pPr>
                       <w:r>
                         <w:rPr>
+                          <w:rFonts w:ascii="Times New Roman" w:hAnsi="Times New Roman" w:cs="Times New Roman"/>
                           <w:b/>
                           <w:bCs/>
                           <w:color w:val="000000" w:themeColor="text1"/>
+                          <w:sz w:val="24"/>
+                          <w:szCs w:val="24"/>
                         </w:rPr>
                         <w:t xml:space="preserve">Table </w:t>
                       </w:r>
                       <w:r>
                         <w:rPr>
+                          <w:rFonts w:ascii="Times New Roman" w:hAnsi="Times New Roman" w:cs="Times New Roman"/>
                           <w:b/>
                           <w:bCs/>
                           <w:color w:val="000000" w:themeColor="text1"/>
+                          <w:sz w:val="24"/>
+                          <w:szCs w:val="24"/>
                         </w:rPr>
                         <w:fldChar w:fldCharType="begin"/>
                       </w:r>
                       <w:r>
                         <w:rPr>
+                          <w:rFonts w:ascii="Times New Roman" w:hAnsi="Times New Roman" w:cs="Times New Roman"/>
                           <w:b/>
                           <w:bCs/>
                           <w:color w:val="000000" w:themeColor="text1"/>
+                          <w:sz w:val="24"/>
+                          <w:szCs w:val="24"/>
                         </w:rPr>
                         <w:instrText xml:space="preserve"> SEQ Table \* ARABIC </w:instrText>
                       </w:r>
                       <w:r>
                         <w:rPr>
+                          <w:rFonts w:ascii="Times New Roman" w:hAnsi="Times New Roman" w:cs="Times New Roman"/>
                           <w:b/>
                           <w:bCs/>
                           <w:color w:val="000000" w:themeColor="text1"/>
+                          <w:sz w:val="24"/>
+                          <w:szCs w:val="24"/>
                         </w:rPr>
                         <w:fldChar w:fldCharType="separate"/>
                       </w:r>
                       <w:r>
                         <w:rPr>
+                          <w:rFonts w:ascii="Times New Roman" w:hAnsi="Times New Roman" w:cs="Times New Roman"/>
                           <w:b/>
                           <w:bCs/>
                           <w:noProof/>
                           <w:color w:val="000000" w:themeColor="text1"/>
+                          <w:sz w:val="24"/>
+                          <w:szCs w:val="24"/>
                         </w:rPr>
                         <w:t>1</w:t>
                       </w:r>
                       <w:r>
                         <w:rPr>
+                          <w:rFonts w:ascii="Times New Roman" w:hAnsi="Times New Roman" w:cs="Times New Roman"/>
                           <w:b/>
                           <w:bCs/>
                           <w:color w:val="000000" w:themeColor="text1"/>
+                          <w:sz w:val="24"/>
+                          <w:szCs w:val="24"/>
                         </w:rPr>
                         <w:fldChar w:fldCharType="end"/>
                       </w:r>
                       <w:r>
                         <w:rPr>
+                          <w:rFonts w:ascii="Times New Roman" w:hAnsi="Times New Roman" w:cs="Times New Roman"/>
                           <w:b/>
                           <w:bCs/>
                           <w:color w:val="000000" w:themeColor="text1"/>
+                          <w:sz w:val="24"/>
+                          <w:szCs w:val="24"/>
                         </w:rPr>
                         <w:t>: Percentage of Forgone Medical Care by Race, Sex, Income level, Education level, Age, Marital status, and Employment Status</w:t>
                       </w:r>
@@ -5976,7 +6139,7 @@
             <v:imagedata r:id="rId14" o:title=""/>
             <w10:wrap type="through"/>
           </v:shape>
-          <o:OLEObject Type="Embed" ProgID="Excel.Sheet.12" ShapeID="_x0000_s1026" DrawAspect="Content" ObjectID="_1762673865" r:id="rId15"/>
+          <o:OLEObject Type="Embed" ProgID="Excel.Sheet.12" ShapeID="_x0000_s1026" DrawAspect="Content" ObjectID="_1762785518" r:id="rId15"/>
         </w:object>
       </w:r>
     </w:p>
@@ -6046,70 +6209,90 @@
                           <w:p>
                             <w:pPr>
                               <w:pStyle w:val="Caption"/>
-                              <w:jc w:val="center"/>
                               <w:rPr>
                                 <w:rFonts w:ascii="Times New Roman" w:hAnsi="Times New Roman" w:cs="Times New Roman"/>
                                 <w:b/>
                                 <w:bCs/>
                                 <w:color w:val="000000" w:themeColor="text1"/>
-                                <w:sz w:val="21"/>
-                                <w:szCs w:val="21"/>
+                                <w:sz w:val="24"/>
+                                <w:szCs w:val="24"/>
                               </w:rPr>
                             </w:pPr>
                             <w:r>
                               <w:rPr>
+                                <w:rFonts w:ascii="Times New Roman" w:hAnsi="Times New Roman" w:cs="Times New Roman"/>
                                 <w:b/>
                                 <w:bCs/>
                                 <w:color w:val="000000" w:themeColor="text1"/>
+                                <w:sz w:val="24"/>
+                                <w:szCs w:val="24"/>
                               </w:rPr>
                               <w:t xml:space="preserve">Figure </w:t>
                             </w:r>
                             <w:r>
                               <w:rPr>
+                                <w:rFonts w:ascii="Times New Roman" w:hAnsi="Times New Roman" w:cs="Times New Roman"/>
                                 <w:b/>
                                 <w:bCs/>
                                 <w:color w:val="000000" w:themeColor="text1"/>
+                                <w:sz w:val="24"/>
+                                <w:szCs w:val="24"/>
                               </w:rPr>
                               <w:fldChar w:fldCharType="begin"/>
                             </w:r>
                             <w:r>
                               <w:rPr>
+                                <w:rFonts w:ascii="Times New Roman" w:hAnsi="Times New Roman" w:cs="Times New Roman"/>
                                 <w:b/>
                                 <w:bCs/>
                                 <w:color w:val="000000" w:themeColor="text1"/>
+                                <w:sz w:val="24"/>
+                                <w:szCs w:val="24"/>
                               </w:rPr>
                               <w:instrText xml:space="preserve"> SEQ Figure \* ARABIC </w:instrText>
                             </w:r>
                             <w:r>
                               <w:rPr>
+                                <w:rFonts w:ascii="Times New Roman" w:hAnsi="Times New Roman" w:cs="Times New Roman"/>
                                 <w:b/>
                                 <w:bCs/>
                                 <w:color w:val="000000" w:themeColor="text1"/>
+                                <w:sz w:val="24"/>
+                                <w:szCs w:val="24"/>
                               </w:rPr>
                               <w:fldChar w:fldCharType="separate"/>
                             </w:r>
                             <w:r>
                               <w:rPr>
+                                <w:rFonts w:ascii="Times New Roman" w:hAnsi="Times New Roman" w:cs="Times New Roman"/>
                                 <w:b/>
                                 <w:bCs/>
                                 <w:noProof/>
                                 <w:color w:val="000000" w:themeColor="text1"/>
+                                <w:sz w:val="24"/>
+                                <w:szCs w:val="24"/>
                               </w:rPr>
                               <w:t>4</w:t>
                             </w:r>
                             <w:r>
                               <w:rPr>
+                                <w:rFonts w:ascii="Times New Roman" w:hAnsi="Times New Roman" w:cs="Times New Roman"/>
                                 <w:b/>
                                 <w:bCs/>
                                 <w:color w:val="000000" w:themeColor="text1"/>
+                                <w:sz w:val="24"/>
+                                <w:szCs w:val="24"/>
                               </w:rPr>
                               <w:fldChar w:fldCharType="end"/>
                             </w:r>
                             <w:r>
                               <w:rPr>
+                                <w:rFonts w:ascii="Times New Roman" w:hAnsi="Times New Roman" w:cs="Times New Roman"/>
                                 <w:b/>
                                 <w:bCs/>
                                 <w:color w:val="000000" w:themeColor="text1"/>
+                                <w:sz w:val="24"/>
+                                <w:szCs w:val="24"/>
                               </w:rPr>
                               <w:t>: Percentage of individuals in each U.S. State with any Health Plan in 2019</w:t>
                             </w:r>
@@ -6130,80 +6313,96 @@
           </mc:Choice>
           <mc:Fallback>
             <w:pict>
-              <v:shapetype w14:anchorId="1EAEC9C7" id="_x0000_t202" coordsize="21600,21600" o:spt="202" path="m,l,21600r21600,l21600,xe">
-                <v:stroke joinstyle="miter"/>
-                <v:path gradientshapeok="t" o:connecttype="rect"/>
-              </v:shapetype>
-              <v:shape id="_x0000_s1029" type="#_x0000_t202" style="position:absolute;margin-left:-7.25pt;margin-top:442.85pt;width:500.15pt;height:.05pt;z-index:251669504;visibility:visible;mso-wrap-style:square;mso-wrap-distance-left:9pt;mso-wrap-distance-top:0;mso-wrap-distance-right:9pt;mso-wrap-distance-bottom:0;mso-position-horizontal:absolute;mso-position-horizontal-relative:text;mso-position-vertical:absolute;mso-position-vertical-relative:text;v-text-anchor:top" o:gfxdata="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" stroked="f">
+              <v:shape w14:anchorId="1EAEC9C7" id="_x0000_s1029" type="#_x0000_t202" style="position:absolute;margin-left:-7.25pt;margin-top:442.85pt;width:500.15pt;height:.05pt;z-index:251669504;visibility:visible;mso-wrap-style:square;mso-wrap-distance-left:9pt;mso-wrap-distance-top:0;mso-wrap-distance-right:9pt;mso-wrap-distance-bottom:0;mso-position-horizontal:absolute;mso-position-horizontal-relative:text;mso-position-vertical:absolute;mso-position-vertical-relative:text;v-text-anchor:top" o:gfxdata="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" stroked="f">
                 <v:textbox style="mso-fit-shape-to-text:t" inset="0,0,0,0">
                   <w:txbxContent>
                     <w:p>
                       <w:pPr>
                         <w:pStyle w:val="Caption"/>
-                        <w:jc w:val="center"/>
                         <w:rPr>
                           <w:rFonts w:ascii="Times New Roman" w:hAnsi="Times New Roman" w:cs="Times New Roman"/>
                           <w:b/>
                           <w:bCs/>
                           <w:color w:val="000000" w:themeColor="text1"/>
-                          <w:sz w:val="21"/>
-                          <w:szCs w:val="21"/>
+                          <w:sz w:val="24"/>
+                          <w:szCs w:val="24"/>
                         </w:rPr>
                       </w:pPr>
                       <w:r>
                         <w:rPr>
+                          <w:rFonts w:ascii="Times New Roman" w:hAnsi="Times New Roman" w:cs="Times New Roman"/>
                           <w:b/>
                           <w:bCs/>
                           <w:color w:val="000000" w:themeColor="text1"/>
+                          <w:sz w:val="24"/>
+                          <w:szCs w:val="24"/>
                         </w:rPr>
                         <w:t xml:space="preserve">Figure </w:t>
                       </w:r>
                       <w:r>
                         <w:rPr>
+                          <w:rFonts w:ascii="Times New Roman" w:hAnsi="Times New Roman" w:cs="Times New Roman"/>
                           <w:b/>
                           <w:bCs/>
                           <w:color w:val="000000" w:themeColor="text1"/>
+                          <w:sz w:val="24"/>
+                          <w:szCs w:val="24"/>
                         </w:rPr>
                         <w:fldChar w:fldCharType="begin"/>
                       </w:r>
                       <w:r>
                         <w:rPr>
+                          <w:rFonts w:ascii="Times New Roman" w:hAnsi="Times New Roman" w:cs="Times New Roman"/>
                           <w:b/>
                           <w:bCs/>
                           <w:color w:val="000000" w:themeColor="text1"/>
+                          <w:sz w:val="24"/>
+                          <w:szCs w:val="24"/>
                         </w:rPr>
                         <w:instrText xml:space="preserve"> SEQ Figure \* ARABIC </w:instrText>
                       </w:r>
                       <w:r>
                         <w:rPr>
+                          <w:rFonts w:ascii="Times New Roman" w:hAnsi="Times New Roman" w:cs="Times New Roman"/>
                           <w:b/>
                           <w:bCs/>
                           <w:color w:val="000000" w:themeColor="text1"/>
+                          <w:sz w:val="24"/>
+                          <w:szCs w:val="24"/>
                         </w:rPr>
                         <w:fldChar w:fldCharType="separate"/>
                       </w:r>
                       <w:r>
                         <w:rPr>
+                          <w:rFonts w:ascii="Times New Roman" w:hAnsi="Times New Roman" w:cs="Times New Roman"/>
                           <w:b/>
                           <w:bCs/>
                           <w:noProof/>
                           <w:color w:val="000000" w:themeColor="text1"/>
+                          <w:sz w:val="24"/>
+                          <w:szCs w:val="24"/>
                         </w:rPr>
                         <w:t>4</w:t>
                       </w:r>
                       <w:r>
                         <w:rPr>
+                          <w:rFonts w:ascii="Times New Roman" w:hAnsi="Times New Roman" w:cs="Times New Roman"/>
                           <w:b/>
                           <w:bCs/>
                           <w:color w:val="000000" w:themeColor="text1"/>
+                          <w:sz w:val="24"/>
+                          <w:szCs w:val="24"/>
                         </w:rPr>
                         <w:fldChar w:fldCharType="end"/>
                       </w:r>
                       <w:r>
                         <w:rPr>
+                          <w:rFonts w:ascii="Times New Roman" w:hAnsi="Times New Roman" w:cs="Times New Roman"/>
                           <w:b/>
                           <w:bCs/>
                           <w:color w:val="000000" w:themeColor="text1"/>
+                          <w:sz w:val="24"/>
+                          <w:szCs w:val="24"/>
                         </w:rPr>
                         <w:t>: Percentage of individuals in each U.S. State with any Health Plan in 2019</w:t>
                       </w:r>
@@ -6390,64 +6589,85 @@
                                 <w:b/>
                                 <w:bCs/>
                                 <w:color w:val="000000" w:themeColor="text1"/>
-                                <w:sz w:val="21"/>
-                                <w:szCs w:val="21"/>
+                                <w:sz w:val="24"/>
+                                <w:szCs w:val="24"/>
                               </w:rPr>
                             </w:pPr>
                             <w:r>
                               <w:rPr>
+                                <w:rFonts w:ascii="Times New Roman" w:hAnsi="Times New Roman" w:cs="Times New Roman"/>
                                 <w:b/>
                                 <w:bCs/>
                                 <w:color w:val="000000" w:themeColor="text1"/>
+                                <w:sz w:val="24"/>
+                                <w:szCs w:val="24"/>
                               </w:rPr>
                               <w:t xml:space="preserve">Figure </w:t>
                             </w:r>
                             <w:r>
                               <w:rPr>
+                                <w:rFonts w:ascii="Times New Roman" w:hAnsi="Times New Roman" w:cs="Times New Roman"/>
                                 <w:b/>
                                 <w:bCs/>
                                 <w:color w:val="000000" w:themeColor="text1"/>
+                                <w:sz w:val="24"/>
+                                <w:szCs w:val="24"/>
                               </w:rPr>
                               <w:fldChar w:fldCharType="begin"/>
                             </w:r>
                             <w:r>
                               <w:rPr>
+                                <w:rFonts w:ascii="Times New Roman" w:hAnsi="Times New Roman" w:cs="Times New Roman"/>
                                 <w:b/>
                                 <w:bCs/>
                                 <w:color w:val="000000" w:themeColor="text1"/>
+                                <w:sz w:val="24"/>
+                                <w:szCs w:val="24"/>
                               </w:rPr>
                               <w:instrText xml:space="preserve"> SEQ Figure \* ARABIC </w:instrText>
                             </w:r>
                             <w:r>
                               <w:rPr>
+                                <w:rFonts w:ascii="Times New Roman" w:hAnsi="Times New Roman" w:cs="Times New Roman"/>
                                 <w:b/>
                                 <w:bCs/>
                                 <w:color w:val="000000" w:themeColor="text1"/>
+                                <w:sz w:val="24"/>
+                                <w:szCs w:val="24"/>
                               </w:rPr>
                               <w:fldChar w:fldCharType="separate"/>
                             </w:r>
                             <w:r>
                               <w:rPr>
+                                <w:rFonts w:ascii="Times New Roman" w:hAnsi="Times New Roman" w:cs="Times New Roman"/>
                                 <w:b/>
                                 <w:bCs/>
                                 <w:noProof/>
                                 <w:color w:val="000000" w:themeColor="text1"/>
+                                <w:sz w:val="24"/>
+                                <w:szCs w:val="24"/>
                               </w:rPr>
                               <w:t>5</w:t>
                             </w:r>
                             <w:r>
                               <w:rPr>
+                                <w:rFonts w:ascii="Times New Roman" w:hAnsi="Times New Roman" w:cs="Times New Roman"/>
                                 <w:b/>
                                 <w:bCs/>
                                 <w:color w:val="000000" w:themeColor="text1"/>
+                                <w:sz w:val="24"/>
+                                <w:szCs w:val="24"/>
                               </w:rPr>
                               <w:fldChar w:fldCharType="end"/>
                             </w:r>
                             <w:r>
                               <w:rPr>
+                                <w:rFonts w:ascii="Times New Roman" w:hAnsi="Times New Roman" w:cs="Times New Roman"/>
                                 <w:b/>
                                 <w:bCs/>
                                 <w:color w:val="000000" w:themeColor="text1"/>
+                                <w:sz w:val="24"/>
+                                <w:szCs w:val="24"/>
                               </w:rPr>
                               <w:t>: Percentage of individuals in each U.S. State without any Health Plan, 2019</w:t>
                             </w:r>
@@ -6480,64 +6700,85 @@
                           <w:b/>
                           <w:bCs/>
                           <w:color w:val="000000" w:themeColor="text1"/>
-                          <w:sz w:val="21"/>
-                          <w:szCs w:val="21"/>
+                          <w:sz w:val="24"/>
+                          <w:szCs w:val="24"/>
                         </w:rPr>
                       </w:pPr>
                       <w:r>
                         <w:rPr>
+                          <w:rFonts w:ascii="Times New Roman" w:hAnsi="Times New Roman" w:cs="Times New Roman"/>
                           <w:b/>
                           <w:bCs/>
                           <w:color w:val="000000" w:themeColor="text1"/>
+                          <w:sz w:val="24"/>
+                          <w:szCs w:val="24"/>
                         </w:rPr>
                         <w:t xml:space="preserve">Figure </w:t>
                       </w:r>
                       <w:r>
                         <w:rPr>
+                          <w:rFonts w:ascii="Times New Roman" w:hAnsi="Times New Roman" w:cs="Times New Roman"/>
                           <w:b/>
                           <w:bCs/>
                           <w:color w:val="000000" w:themeColor="text1"/>
+                          <w:sz w:val="24"/>
+                          <w:szCs w:val="24"/>
                         </w:rPr>
                         <w:fldChar w:fldCharType="begin"/>
                       </w:r>
                       <w:r>
                         <w:rPr>
+                          <w:rFonts w:ascii="Times New Roman" w:hAnsi="Times New Roman" w:cs="Times New Roman"/>
                           <w:b/>
                           <w:bCs/>
                           <w:color w:val="000000" w:themeColor="text1"/>
+                          <w:sz w:val="24"/>
+                          <w:szCs w:val="24"/>
                         </w:rPr>
                         <w:instrText xml:space="preserve"> SEQ Figure \* ARABIC </w:instrText>
                       </w:r>
                       <w:r>
                         <w:rPr>
+                          <w:rFonts w:ascii="Times New Roman" w:hAnsi="Times New Roman" w:cs="Times New Roman"/>
                           <w:b/>
                           <w:bCs/>
                           <w:color w:val="000000" w:themeColor="text1"/>
+                          <w:sz w:val="24"/>
+                          <w:szCs w:val="24"/>
                         </w:rPr>
                         <w:fldChar w:fldCharType="separate"/>
                       </w:r>
                       <w:r>
                         <w:rPr>
+                          <w:rFonts w:ascii="Times New Roman" w:hAnsi="Times New Roman" w:cs="Times New Roman"/>
                           <w:b/>
                           <w:bCs/>
                           <w:noProof/>
                           <w:color w:val="000000" w:themeColor="text1"/>
+                          <w:sz w:val="24"/>
+                          <w:szCs w:val="24"/>
                         </w:rPr>
                         <w:t>5</w:t>
                       </w:r>
                       <w:r>
                         <w:rPr>
+                          <w:rFonts w:ascii="Times New Roman" w:hAnsi="Times New Roman" w:cs="Times New Roman"/>
                           <w:b/>
                           <w:bCs/>
                           <w:color w:val="000000" w:themeColor="text1"/>
+                          <w:sz w:val="24"/>
+                          <w:szCs w:val="24"/>
                         </w:rPr>
                         <w:fldChar w:fldCharType="end"/>
                       </w:r>
                       <w:r>
                         <w:rPr>
+                          <w:rFonts w:ascii="Times New Roman" w:hAnsi="Times New Roman" w:cs="Times New Roman"/>
                           <w:b/>
                           <w:bCs/>
                           <w:color w:val="000000" w:themeColor="text1"/>
+                          <w:sz w:val="24"/>
+                          <w:szCs w:val="24"/>
                         </w:rPr>
                         <w:t>: Percentage of individuals in each U.S. State without any Health Plan, 2019</w:t>
                       </w:r>
@@ -6640,6 +6881,7 @@
         <w:ind w:firstLine="720"/>
       </w:pPr>
     </w:p>
+    <w:p/>
     <w:p>
       <w:pPr>
         <w:ind w:firstLine="720"/>
@@ -6662,31 +6904,639 @@
     </w:p>
     <w:p>
       <w:pPr>
-        <w:ind w:firstLine="720"/>
-      </w:pPr>
-    </w:p>
-    <w:p>
-      <w:pPr>
-        <w:ind w:firstLine="720"/>
-      </w:pPr>
-    </w:p>
-    <w:p>
-      <w:pPr>
         <w:spacing w:line="480" w:lineRule="auto"/>
         <w:rPr>
           <w:rFonts w:ascii="Times New Roman" w:hAnsi="Times New Roman" w:cs="Times New Roman"/>
-          <w:b/>
-          <w:bCs/>
-          <w:sz w:val="24"/>
-        </w:rPr>
-      </w:pPr>
-      <w:r>
-        <w:rPr>
-          <w:rFonts w:ascii="Times New Roman" w:hAnsi="Times New Roman" w:cs="Times New Roman"/>
-          <w:b/>
-          <w:bCs/>
-          <w:sz w:val="24"/>
-        </w:rPr>
+          <w:sz w:val="24"/>
+        </w:rPr>
+      </w:pPr>
+      <w:r>
+        <w:rPr>
+          <w:rFonts w:ascii="Times New Roman" w:hAnsi="Times New Roman" w:cs="Times New Roman"/>
+          <w:sz w:val="24"/>
+        </w:rPr>
+        <w:lastRenderedPageBreak/>
+        <w:t>Multivariable Logistic Regression for Forgone Medical Care</w:t>
+      </w:r>
+    </w:p>
+    <w:p>
+      <w:pPr>
+        <w:spacing w:line="480" w:lineRule="auto"/>
+        <w:rPr>
+          <w:rFonts w:ascii="Times New Roman" w:hAnsi="Times New Roman" w:cs="Times New Roman"/>
+          <w:sz w:val="24"/>
+        </w:rPr>
+      </w:pPr>
+      <w:r>
+        <w:rPr>
+          <w:rFonts w:ascii="Times New Roman" w:hAnsi="Times New Roman" w:cs="Times New Roman"/>
+          <w:sz w:val="24"/>
+        </w:rPr>
+        <w:t>Working Age Adults (Age 18–64 Years)</w:t>
+      </w:r>
+      <w:r>
+        <w:rPr>
+          <w:rFonts w:ascii="Times New Roman" w:hAnsi="Times New Roman" w:cs="Times New Roman"/>
+          <w:sz w:val="24"/>
+        </w:rPr>
+        <w:t>:</w:t>
+      </w:r>
+      <w:r>
+        <w:rPr>
+          <w:rFonts w:ascii="Times New Roman" w:hAnsi="Times New Roman" w:cs="Times New Roman"/>
+          <w:sz w:val="24"/>
+        </w:rPr>
+        <w:t xml:space="preserve"> </w:t>
+      </w:r>
+    </w:p>
+    <w:p>
+      <w:pPr>
+        <w:spacing w:line="480" w:lineRule="auto"/>
+        <w:rPr>
+          <w:rFonts w:ascii="Times New Roman" w:hAnsi="Times New Roman" w:cs="Times New Roman"/>
+          <w:sz w:val="24"/>
+        </w:rPr>
+      </w:pPr>
+      <w:r>
+        <w:rPr>
+          <w:rFonts w:ascii="Times New Roman" w:hAnsi="Times New Roman" w:cs="Times New Roman"/>
+          <w:sz w:val="24"/>
+        </w:rPr>
+        <w:t>In the analysis of working adults aged 18-64</w:t>
+      </w:r>
+      <w:r>
+        <w:rPr>
+          <w:rFonts w:ascii="Times New Roman" w:hAnsi="Times New Roman" w:cs="Times New Roman"/>
+          <w:sz w:val="24"/>
+        </w:rPr>
+        <w:t xml:space="preserve"> as seen in Table 2,</w:t>
+      </w:r>
+      <w:r>
+        <w:rPr>
+          <w:rFonts w:ascii="Times New Roman" w:hAnsi="Times New Roman" w:cs="Times New Roman"/>
+          <w:sz w:val="24"/>
+        </w:rPr>
+        <w:t xml:space="preserve"> several vital determinants exhibited significant associations (p &lt; 0.01) with forgone medical care due to cost. Lower-income categories, particularly those with an annual income below $50,000, were strongly associated with a higher likelihood of reporting forgone medical care due to cost (p &lt; 0.01). Males were significantly less likely to report forgone medical care due to cost compared to females (p &lt; 0.01). Individuals with education levels </w:t>
+      </w:r>
+      <w:r>
+        <w:rPr>
+          <w:rFonts w:ascii="Times New Roman" w:hAnsi="Times New Roman" w:cs="Times New Roman"/>
+          <w:sz w:val="24"/>
+        </w:rPr>
+        <w:t xml:space="preserve">of high school diploma and </w:t>
+      </w:r>
+      <w:r>
+        <w:rPr>
+          <w:rFonts w:ascii="Times New Roman" w:hAnsi="Times New Roman" w:cs="Times New Roman"/>
+          <w:sz w:val="24"/>
+        </w:rPr>
+        <w:t>college graduation were significantly</w:t>
+      </w:r>
+      <w:r>
+        <w:rPr>
+          <w:rFonts w:ascii="Times New Roman" w:hAnsi="Times New Roman" w:cs="Times New Roman"/>
+          <w:sz w:val="24"/>
+        </w:rPr>
+        <w:t xml:space="preserve"> less </w:t>
+      </w:r>
+      <w:r>
+        <w:rPr>
+          <w:rFonts w:ascii="Times New Roman" w:hAnsi="Times New Roman" w:cs="Times New Roman"/>
+          <w:sz w:val="24"/>
+        </w:rPr>
+        <w:t xml:space="preserve">likely to report forgone medical care due to cost (p &lt; 0.01). Hispanic </w:t>
+      </w:r>
+      <w:r>
+        <w:rPr>
+          <w:rFonts w:ascii="Times New Roman" w:hAnsi="Times New Roman" w:cs="Times New Roman"/>
+          <w:sz w:val="24"/>
+        </w:rPr>
+        <w:t xml:space="preserve">and multiracial </w:t>
+      </w:r>
+      <w:r>
+        <w:rPr>
+          <w:rFonts w:ascii="Times New Roman" w:hAnsi="Times New Roman" w:cs="Times New Roman"/>
+          <w:sz w:val="24"/>
+        </w:rPr>
+        <w:t xml:space="preserve">adults had a significantly higher likelihood of reporting forgone medical care due to cost </w:t>
+      </w:r>
+      <w:r>
+        <w:rPr>
+          <w:rFonts w:ascii="Times New Roman" w:hAnsi="Times New Roman" w:cs="Times New Roman"/>
+          <w:sz w:val="24"/>
+        </w:rPr>
+        <w:t xml:space="preserve">as compared to Asians </w:t>
+      </w:r>
+      <w:r>
+        <w:rPr>
+          <w:rFonts w:ascii="Times New Roman" w:hAnsi="Times New Roman" w:cs="Times New Roman"/>
+          <w:sz w:val="24"/>
+        </w:rPr>
+        <w:t>(p &lt; 0.01).</w:t>
+      </w:r>
+    </w:p>
+    <w:p>
+      <w:pPr>
+        <w:keepNext/>
+      </w:pPr>
+      <w:r>
+        <w:rPr>
+          <w:noProof/>
+        </w:rPr>
+        <w:object w:dxaOrig="15220" w:dyaOrig="8640" w14:anchorId="6E562F18">
+          <v:shape id="_x0000_i1026" type="#_x0000_t75" alt="" style="width:483.05pt;height:274.6pt;mso-width-percent:0;mso-height-percent:0;mso-width-percent:0;mso-height-percent:0" o:ole="">
+            <v:imagedata r:id="rId18" o:title=""/>
+          </v:shape>
+          <o:OLEObject Type="Embed" ProgID="Excel.Sheet.12" ShapeID="_x0000_i1026" DrawAspect="Content" ObjectID="_1762785516" r:id="rId19"/>
+        </w:object>
+      </w:r>
+    </w:p>
+    <w:p>
+      <w:pPr>
+        <w:pStyle w:val="Caption"/>
+        <w:rPr>
+          <w:rFonts w:ascii="Times New Roman" w:hAnsi="Times New Roman" w:cs="Times New Roman"/>
+          <w:b/>
+          <w:bCs/>
+          <w:color w:val="000000" w:themeColor="text1"/>
+          <w:sz w:val="24"/>
+          <w:szCs w:val="24"/>
+        </w:rPr>
+      </w:pPr>
+      <w:r>
+        <w:rPr>
+          <w:rFonts w:ascii="Times New Roman" w:hAnsi="Times New Roman" w:cs="Times New Roman"/>
+          <w:b/>
+          <w:bCs/>
+          <w:color w:val="000000" w:themeColor="text1"/>
+          <w:sz w:val="24"/>
+          <w:szCs w:val="24"/>
+        </w:rPr>
+        <w:t xml:space="preserve">Table </w:t>
+      </w:r>
+      <w:r>
+        <w:rPr>
+          <w:rFonts w:ascii="Times New Roman" w:hAnsi="Times New Roman" w:cs="Times New Roman"/>
+          <w:b/>
+          <w:bCs/>
+          <w:color w:val="000000" w:themeColor="text1"/>
+          <w:sz w:val="24"/>
+          <w:szCs w:val="24"/>
+        </w:rPr>
+        <w:fldChar w:fldCharType="begin"/>
+      </w:r>
+      <w:r>
+        <w:rPr>
+          <w:rFonts w:ascii="Times New Roman" w:hAnsi="Times New Roman" w:cs="Times New Roman"/>
+          <w:b/>
+          <w:bCs/>
+          <w:color w:val="000000" w:themeColor="text1"/>
+          <w:sz w:val="24"/>
+          <w:szCs w:val="24"/>
+        </w:rPr>
+        <w:instrText xml:space="preserve"> SEQ Table \* ARABIC </w:instrText>
+      </w:r>
+      <w:r>
+        <w:rPr>
+          <w:rFonts w:ascii="Times New Roman" w:hAnsi="Times New Roman" w:cs="Times New Roman"/>
+          <w:b/>
+          <w:bCs/>
+          <w:color w:val="000000" w:themeColor="text1"/>
+          <w:sz w:val="24"/>
+          <w:szCs w:val="24"/>
+        </w:rPr>
+        <w:fldChar w:fldCharType="separate"/>
+      </w:r>
+      <w:r>
+        <w:rPr>
+          <w:rFonts w:ascii="Times New Roman" w:hAnsi="Times New Roman" w:cs="Times New Roman"/>
+          <w:b/>
+          <w:bCs/>
+          <w:noProof/>
+          <w:color w:val="000000" w:themeColor="text1"/>
+          <w:sz w:val="24"/>
+          <w:szCs w:val="24"/>
+        </w:rPr>
+        <w:t>2</w:t>
+      </w:r>
+      <w:r>
+        <w:rPr>
+          <w:rFonts w:ascii="Times New Roman" w:hAnsi="Times New Roman" w:cs="Times New Roman"/>
+          <w:b/>
+          <w:bCs/>
+          <w:color w:val="000000" w:themeColor="text1"/>
+          <w:sz w:val="24"/>
+          <w:szCs w:val="24"/>
+        </w:rPr>
+        <w:fldChar w:fldCharType="end"/>
+      </w:r>
+      <w:r>
+        <w:rPr>
+          <w:rFonts w:ascii="Times New Roman" w:hAnsi="Times New Roman" w:cs="Times New Roman"/>
+          <w:b/>
+          <w:bCs/>
+          <w:color w:val="000000" w:themeColor="text1"/>
+          <w:sz w:val="24"/>
+          <w:szCs w:val="24"/>
+        </w:rPr>
+        <w:t>: Adjusted Analysis for Forgone Care among individuals aged 18-64 years of age in 2019</w:t>
+      </w:r>
+      <w:r>
+        <w:rPr>
+          <w:rFonts w:ascii="Times New Roman" w:hAnsi="Times New Roman" w:cs="Times New Roman"/>
+          <w:b/>
+          <w:bCs/>
+          <w:color w:val="000000" w:themeColor="text1"/>
+          <w:sz w:val="24"/>
+          <w:szCs w:val="24"/>
+        </w:rPr>
+        <w:t xml:space="preserve"> BRFSS Data.</w:t>
+      </w:r>
+      <w:r>
+        <w:rPr>
+          <w:rFonts w:ascii="Times New Roman" w:hAnsi="Times New Roman" w:cs="Times New Roman"/>
+          <w:b/>
+          <w:bCs/>
+          <w:color w:val="000000" w:themeColor="text1"/>
+          <w:sz w:val="24"/>
+          <w:szCs w:val="24"/>
+        </w:rPr>
+        <w:t xml:space="preserve"> (Highlighted</w:t>
+      </w:r>
+      <w:r>
+        <w:rPr>
+          <w:rFonts w:ascii="Times New Roman" w:hAnsi="Times New Roman" w:cs="Times New Roman"/>
+          <w:b/>
+          <w:bCs/>
+          <w:color w:val="000000" w:themeColor="text1"/>
+          <w:sz w:val="24"/>
+          <w:szCs w:val="24"/>
+        </w:rPr>
+        <w:t xml:space="preserve"> text significantly different (alpha = 0.</w:t>
+      </w:r>
+      <w:r>
+        <w:rPr>
+          <w:rFonts w:ascii="Times New Roman" w:hAnsi="Times New Roman" w:cs="Times New Roman"/>
+          <w:b/>
+          <w:bCs/>
+          <w:color w:val="000000" w:themeColor="text1"/>
+          <w:sz w:val="24"/>
+          <w:szCs w:val="24"/>
+        </w:rPr>
+        <w:t>05</w:t>
+      </w:r>
+      <w:r>
+        <w:rPr>
+          <w:rFonts w:ascii="Times New Roman" w:hAnsi="Times New Roman" w:cs="Times New Roman"/>
+          <w:b/>
+          <w:bCs/>
+          <w:color w:val="000000" w:themeColor="text1"/>
+          <w:sz w:val="24"/>
+          <w:szCs w:val="24"/>
+        </w:rPr>
+        <w:t>); Model adjusted for income, sex, education, race/ethnicity</w:t>
+      </w:r>
+      <w:r>
+        <w:rPr>
+          <w:rFonts w:ascii="Times New Roman" w:hAnsi="Times New Roman" w:cs="Times New Roman"/>
+          <w:b/>
+          <w:bCs/>
+          <w:color w:val="000000" w:themeColor="text1"/>
+          <w:sz w:val="24"/>
+          <w:szCs w:val="24"/>
+        </w:rPr>
+        <w:t>)</w:t>
+      </w:r>
+    </w:p>
+    <w:p/>
+    <w:p>
+      <w:pPr>
+        <w:spacing w:line="480" w:lineRule="auto"/>
+        <w:rPr>
+          <w:rFonts w:ascii="Times New Roman" w:hAnsi="Times New Roman" w:cs="Times New Roman"/>
+          <w:sz w:val="24"/>
+        </w:rPr>
+      </w:pPr>
+      <w:r>
+        <w:rPr>
+          <w:rFonts w:ascii="Times New Roman" w:hAnsi="Times New Roman" w:cs="Times New Roman"/>
+          <w:sz w:val="24"/>
+        </w:rPr>
+        <w:t>Working Age Adults (Age 6</w:t>
+      </w:r>
+      <w:r>
+        <w:rPr>
+          <w:rFonts w:ascii="Times New Roman" w:hAnsi="Times New Roman" w:cs="Times New Roman"/>
+          <w:sz w:val="24"/>
+        </w:rPr>
+        <w:t>5 and older</w:t>
+      </w:r>
+      <w:r>
+        <w:rPr>
+          <w:rFonts w:ascii="Times New Roman" w:hAnsi="Times New Roman" w:cs="Times New Roman"/>
+          <w:sz w:val="24"/>
+        </w:rPr>
+        <w:t xml:space="preserve">): </w:t>
+      </w:r>
+    </w:p>
+    <w:p>
+      <w:pPr>
+        <w:spacing w:line="480" w:lineRule="auto"/>
+        <w:rPr>
+          <w:rFonts w:ascii="Times New Roman" w:hAnsi="Times New Roman" w:cs="Times New Roman"/>
+          <w:sz w:val="24"/>
+        </w:rPr>
+      </w:pPr>
+      <w:r>
+        <w:rPr>
+          <w:rFonts w:ascii="Times New Roman" w:hAnsi="Times New Roman" w:cs="Times New Roman"/>
+          <w:sz w:val="24"/>
+        </w:rPr>
+        <w:t>In analyzing adults aged 65 and older</w:t>
+      </w:r>
+      <w:r>
+        <w:rPr>
+          <w:rFonts w:ascii="Times New Roman" w:hAnsi="Times New Roman" w:cs="Times New Roman"/>
+          <w:sz w:val="24"/>
+        </w:rPr>
+        <w:t xml:space="preserve"> as seen in Table 3</w:t>
+      </w:r>
+      <w:r>
+        <w:rPr>
+          <w:rFonts w:ascii="Times New Roman" w:hAnsi="Times New Roman" w:cs="Times New Roman"/>
+          <w:sz w:val="24"/>
+        </w:rPr>
+        <w:t xml:space="preserve">, race/ethnicity was associated with the likelihood of reporting forgone medical care due to cost. Notably, there were no significant differences for Black (p = 0.119), Hispanic (p = 0.063), multiracial (p = 0.368), or Native American (p = 0.165) individuals, while White individuals exhibited a notable difference (p &lt; 0.001). Gender (p = 0.344) showed no significant variation. Income played a role, with distinctions observed for income categories: $25,000 - $35,000 (p = 0.076), $35,000 - $50,000 (p &lt; 0.001), and &gt;$50,000 (p &lt; 0.001), but no discernible disparity for income &lt; $15,000 (p = 0.562). Education level did not significantly influence the outcomes (p &gt; 0.05), and marital status exhibited no substantial variations (p &gt; 0.05). Employment status indicated distinctions for </w:t>
+      </w:r>
+      <w:r>
+        <w:rPr>
+          <w:rFonts w:ascii="Times New Roman" w:hAnsi="Times New Roman" w:cs="Times New Roman"/>
+          <w:sz w:val="24"/>
+        </w:rPr>
+        <w:lastRenderedPageBreak/>
+        <w:t xml:space="preserve">retired (p = 0.005) and unable to work (p &lt; 0.001) categories, while other categories displayed no significant differences (p &gt; 0.05). </w:t>
+      </w:r>
+      <w:r>
+        <w:rPr>
+          <w:rFonts w:ascii="Times New Roman" w:hAnsi="Times New Roman" w:cs="Times New Roman"/>
+          <w:sz w:val="24"/>
+        </w:rPr>
+        <w:t>These findings highlight significant factors affecting forgone medical care. For working adults aged 18-64, income, gender, education, and race/ethnicity play a substantial role (p &lt; 0.01). In contrast, among adults aged 65 and older, race/ethnicity, income, and employment status are the key influencers. These insights underscore distinct healthcare access dynamics between the two age groups, emphasizing the need for tailored interventions</w:t>
+      </w:r>
+      <w:r>
+        <w:rPr>
+          <w:rFonts w:ascii="Times New Roman" w:hAnsi="Times New Roman" w:cs="Times New Roman"/>
+          <w:sz w:val="24"/>
+        </w:rPr>
+        <w:t xml:space="preserve"> and policies to reduce disparities in healthcare access amongst demographics</w:t>
+      </w:r>
+      <w:r>
+        <w:rPr>
+          <w:rFonts w:ascii="Times New Roman" w:hAnsi="Times New Roman" w:cs="Times New Roman"/>
+          <w:sz w:val="24"/>
+        </w:rPr>
+        <w:t>.</w:t>
+      </w:r>
+    </w:p>
+    <w:p>
+      <w:pPr>
+        <w:keepNext/>
+      </w:pPr>
+      <w:r>
+        <w:rPr>
+          <w:noProof/>
+        </w:rPr>
+        <w:object w:dxaOrig="14540" w:dyaOrig="8640" w14:anchorId="29344678">
+          <v:shape id="_x0000_i1025" type="#_x0000_t75" alt="" style="width:487.25pt;height:289.65pt;mso-width-percent:0;mso-height-percent:0;mso-width-percent:0;mso-height-percent:0" o:ole="">
+            <v:imagedata r:id="rId20" o:title=""/>
+          </v:shape>
+          <o:OLEObject Type="Embed" ProgID="Excel.Sheet.12" ShapeID="_x0000_i1025" DrawAspect="Content" ObjectID="_1762785517" r:id="rId21"/>
+        </w:object>
+      </w:r>
+    </w:p>
+    <w:p>
+      <w:pPr>
+        <w:pStyle w:val="Caption"/>
+        <w:rPr>
+          <w:rFonts w:ascii="Times New Roman" w:hAnsi="Times New Roman" w:cs="Times New Roman"/>
+          <w:b/>
+          <w:bCs/>
+          <w:color w:val="000000" w:themeColor="text1"/>
+          <w:sz w:val="24"/>
+          <w:szCs w:val="24"/>
+        </w:rPr>
+      </w:pPr>
+      <w:r>
+        <w:rPr>
+          <w:rFonts w:ascii="Times New Roman" w:hAnsi="Times New Roman" w:cs="Times New Roman"/>
+          <w:b/>
+          <w:bCs/>
+          <w:color w:val="000000" w:themeColor="text1"/>
+          <w:sz w:val="24"/>
+          <w:szCs w:val="24"/>
+        </w:rPr>
+        <w:t xml:space="preserve">Table </w:t>
+      </w:r>
+      <w:r>
+        <w:rPr>
+          <w:rFonts w:ascii="Times New Roman" w:hAnsi="Times New Roman" w:cs="Times New Roman"/>
+          <w:b/>
+          <w:bCs/>
+          <w:color w:val="000000" w:themeColor="text1"/>
+          <w:sz w:val="24"/>
+          <w:szCs w:val="24"/>
+        </w:rPr>
+        <w:fldChar w:fldCharType="begin"/>
+      </w:r>
+      <w:r>
+        <w:rPr>
+          <w:rFonts w:ascii="Times New Roman" w:hAnsi="Times New Roman" w:cs="Times New Roman"/>
+          <w:b/>
+          <w:bCs/>
+          <w:color w:val="000000" w:themeColor="text1"/>
+          <w:sz w:val="24"/>
+          <w:szCs w:val="24"/>
+        </w:rPr>
+        <w:instrText xml:space="preserve"> SEQ Table \* ARABIC </w:instrText>
+      </w:r>
+      <w:r>
+        <w:rPr>
+          <w:rFonts w:ascii="Times New Roman" w:hAnsi="Times New Roman" w:cs="Times New Roman"/>
+          <w:b/>
+          <w:bCs/>
+          <w:color w:val="000000" w:themeColor="text1"/>
+          <w:sz w:val="24"/>
+          <w:szCs w:val="24"/>
+        </w:rPr>
+        <w:fldChar w:fldCharType="separate"/>
+      </w:r>
+      <w:r>
+        <w:rPr>
+          <w:rFonts w:ascii="Times New Roman" w:hAnsi="Times New Roman" w:cs="Times New Roman"/>
+          <w:b/>
+          <w:bCs/>
+          <w:noProof/>
+          <w:color w:val="000000" w:themeColor="text1"/>
+          <w:sz w:val="24"/>
+          <w:szCs w:val="24"/>
+        </w:rPr>
+        <w:t>3</w:t>
+      </w:r>
+      <w:r>
+        <w:rPr>
+          <w:rFonts w:ascii="Times New Roman" w:hAnsi="Times New Roman" w:cs="Times New Roman"/>
+          <w:b/>
+          <w:bCs/>
+          <w:color w:val="000000" w:themeColor="text1"/>
+          <w:sz w:val="24"/>
+          <w:szCs w:val="24"/>
+        </w:rPr>
+        <w:fldChar w:fldCharType="end"/>
+      </w:r>
+      <w:r>
+        <w:rPr>
+          <w:rFonts w:ascii="Times New Roman" w:hAnsi="Times New Roman" w:cs="Times New Roman"/>
+          <w:b/>
+          <w:bCs/>
+          <w:color w:val="000000" w:themeColor="text1"/>
+          <w:sz w:val="24"/>
+          <w:szCs w:val="24"/>
+        </w:rPr>
+        <w:t xml:space="preserve">: </w:t>
+      </w:r>
+      <w:r>
+        <w:rPr>
+          <w:rFonts w:ascii="Times New Roman" w:hAnsi="Times New Roman" w:cs="Times New Roman"/>
+          <w:b/>
+          <w:bCs/>
+          <w:color w:val="000000" w:themeColor="text1"/>
+          <w:sz w:val="24"/>
+          <w:szCs w:val="24"/>
+        </w:rPr>
+        <w:t xml:space="preserve">Adjusted Analysis for Forgone Care among individuals aged </w:t>
+      </w:r>
+      <w:r>
+        <w:rPr>
+          <w:rFonts w:ascii="Times New Roman" w:hAnsi="Times New Roman" w:cs="Times New Roman"/>
+          <w:b/>
+          <w:bCs/>
+          <w:color w:val="000000" w:themeColor="text1"/>
+          <w:sz w:val="24"/>
+          <w:szCs w:val="24"/>
+        </w:rPr>
+        <w:t>65 and older</w:t>
+      </w:r>
+      <w:r>
+        <w:rPr>
+          <w:rFonts w:ascii="Times New Roman" w:hAnsi="Times New Roman" w:cs="Times New Roman"/>
+          <w:b/>
+          <w:bCs/>
+          <w:color w:val="000000" w:themeColor="text1"/>
+          <w:sz w:val="24"/>
+          <w:szCs w:val="24"/>
+        </w:rPr>
+        <w:t xml:space="preserve"> in 2019</w:t>
+      </w:r>
+      <w:r>
+        <w:rPr>
+          <w:rFonts w:ascii="Times New Roman" w:hAnsi="Times New Roman" w:cs="Times New Roman"/>
+          <w:b/>
+          <w:bCs/>
+          <w:color w:val="000000" w:themeColor="text1"/>
+          <w:sz w:val="24"/>
+          <w:szCs w:val="24"/>
+        </w:rPr>
+        <w:t xml:space="preserve"> BRFSS Data.</w:t>
+      </w:r>
+      <w:r>
+        <w:rPr>
+          <w:rFonts w:ascii="Times New Roman" w:hAnsi="Times New Roman" w:cs="Times New Roman"/>
+          <w:b/>
+          <w:bCs/>
+          <w:color w:val="000000" w:themeColor="text1"/>
+          <w:sz w:val="24"/>
+          <w:szCs w:val="24"/>
+        </w:rPr>
+        <w:t xml:space="preserve"> </w:t>
+      </w:r>
+      <w:r>
+        <w:rPr>
+          <w:rFonts w:ascii="Times New Roman" w:hAnsi="Times New Roman" w:cs="Times New Roman"/>
+          <w:b/>
+          <w:bCs/>
+          <w:color w:val="000000" w:themeColor="text1"/>
+          <w:sz w:val="24"/>
+          <w:szCs w:val="24"/>
+        </w:rPr>
+        <w:t>(Highlighted</w:t>
+      </w:r>
+      <w:r>
+        <w:rPr>
+          <w:rFonts w:ascii="Times New Roman" w:hAnsi="Times New Roman" w:cs="Times New Roman"/>
+          <w:b/>
+          <w:bCs/>
+          <w:color w:val="000000" w:themeColor="text1"/>
+          <w:sz w:val="24"/>
+          <w:szCs w:val="24"/>
+        </w:rPr>
+        <w:t xml:space="preserve"> text significantly different (alpha = 0.</w:t>
+      </w:r>
+      <w:r>
+        <w:rPr>
+          <w:rFonts w:ascii="Times New Roman" w:hAnsi="Times New Roman" w:cs="Times New Roman"/>
+          <w:b/>
+          <w:bCs/>
+          <w:color w:val="000000" w:themeColor="text1"/>
+          <w:sz w:val="24"/>
+          <w:szCs w:val="24"/>
+        </w:rPr>
+        <w:t>05</w:t>
+      </w:r>
+      <w:r>
+        <w:rPr>
+          <w:rFonts w:ascii="Times New Roman" w:hAnsi="Times New Roman" w:cs="Times New Roman"/>
+          <w:b/>
+          <w:bCs/>
+          <w:color w:val="000000" w:themeColor="text1"/>
+          <w:sz w:val="24"/>
+          <w:szCs w:val="24"/>
+        </w:rPr>
+        <w:t>); Model adjusted for income, sex, education, race/ethnicity</w:t>
+      </w:r>
+      <w:r>
+        <w:rPr>
+          <w:rFonts w:ascii="Times New Roman" w:hAnsi="Times New Roman" w:cs="Times New Roman"/>
+          <w:b/>
+          <w:bCs/>
+          <w:color w:val="000000" w:themeColor="text1"/>
+          <w:sz w:val="24"/>
+          <w:szCs w:val="24"/>
+        </w:rPr>
+        <w:t>)</w:t>
+      </w:r>
+    </w:p>
+    <w:p/>
+    <w:p/>
+    <w:p/>
+    <w:p/>
+    <w:p>
+      <w:pPr>
+        <w:spacing w:line="480" w:lineRule="auto"/>
+        <w:rPr>
+          <w:rFonts w:ascii="Times New Roman" w:hAnsi="Times New Roman" w:cs="Times New Roman"/>
+          <w:b/>
+          <w:bCs/>
+          <w:sz w:val="24"/>
+        </w:rPr>
+      </w:pPr>
+      <w:r>
+        <w:rPr>
+          <w:rFonts w:ascii="Times New Roman" w:hAnsi="Times New Roman" w:cs="Times New Roman"/>
+          <w:b/>
+          <w:bCs/>
+          <w:sz w:val="24"/>
+        </w:rPr>
+        <w:lastRenderedPageBreak/>
         <w:t xml:space="preserve">Research Question </w:t>
       </w:r>
       <w:r>
@@ -6768,7 +7618,7 @@
         </w:rPr>
         <w:t xml:space="preserve">shows the chi-squared statistic for Exercise and each Chronic illness, with its strongest association being diabetes.The contingency tables in the </w:t>
       </w:r>
-      <w:hyperlink r:id="rId18" w:history="1">
+      <w:hyperlink r:id="rId22" w:history="1">
         <w:r>
           <w:rPr>
             <w:rStyle w:val="Hyperlink"/>
@@ -6785,7 +7635,7 @@
         </w:rPr>
         <w:t xml:space="preserve"> show the direction of association </w:t>
       </w:r>
-      <w:hyperlink r:id="rId19" w:history="1"/>
+      <w:hyperlink r:id="rId23" w:history="1"/>
       <w:r>
         <w:rPr>
           <w:rFonts w:ascii="Times New Roman" w:hAnsi="Times New Roman" w:cs="Times New Roman"/>
@@ -7025,7 +7875,7 @@
                     </pic:cNvPicPr>
                   </pic:nvPicPr>
                   <pic:blipFill>
-                    <a:blip r:embed="rId20">
+                    <a:blip r:embed="rId24">
                       <a:extLst>
                         <a:ext uri="{28A0092B-C50C-407E-A947-70E740481C1C}">
                           <a14:useLocalDpi xmlns:a14="http://schemas.microsoft.com/office/drawing/2010/main" val="0"/>
@@ -7342,7 +8192,7 @@
         </w:rPr>
         <w:t xml:space="preserve">shows the chi-squared statistic for Perceived health and each Chronic illness, with its strongest association being diabetes. The contingency tables in the </w:t>
       </w:r>
-      <w:hyperlink r:id="rId21" w:history="1">
+      <w:hyperlink r:id="rId25" w:history="1">
         <w:r>
           <w:rPr>
             <w:rStyle w:val="Hyperlink"/>
@@ -7359,7 +8209,7 @@
         </w:rPr>
         <w:t xml:space="preserve"> show the direction of association </w:t>
       </w:r>
-      <w:hyperlink r:id="rId22" w:history="1"/>
+      <w:hyperlink r:id="rId26" w:history="1"/>
       <w:r>
         <w:rPr>
           <w:rFonts w:ascii="Times New Roman" w:hAnsi="Times New Roman" w:cs="Times New Roman"/>
@@ -7468,7 +8318,7 @@
                     </pic:cNvPicPr>
                   </pic:nvPicPr>
                   <pic:blipFill>
-                    <a:blip r:embed="rId23">
+                    <a:blip r:embed="rId27">
                       <a:extLst>
                         <a:ext uri="{28A0092B-C50C-407E-A947-70E740481C1C}">
                           <a14:useLocalDpi xmlns:a14="http://schemas.microsoft.com/office/drawing/2010/main" val="0"/>
@@ -7507,15 +8357,18 @@
           <w:b/>
           <w:bCs/>
           <w:color w:val="000000" w:themeColor="text1"/>
-          <w:sz w:val="21"/>
-          <w:szCs w:val="21"/>
-        </w:rPr>
-      </w:pPr>
-      <w:r>
-        <w:rPr>
+          <w:sz w:val="24"/>
+          <w:szCs w:val="24"/>
+        </w:rPr>
+      </w:pPr>
+      <w:r>
+        <w:rPr>
+          <w:rFonts w:ascii="Times New Roman" w:hAnsi="Times New Roman" w:cs="Times New Roman"/>
           <w:b/>
           <w:bCs/>
           <w:color w:val="000000" w:themeColor="text1"/>
+          <w:sz w:val="24"/>
+          <w:szCs w:val="24"/>
         </w:rPr>
         <w:t>Figure 8:  Association Between Perceived Health and Chronic Diseases/ Heatmap of Chi-Squared Statistics.</w:t>
       </w:r>
@@ -7549,485 +8402,484 @@
           <w:bCs/>
           <w:sz w:val="24"/>
         </w:rPr>
+        <w:t xml:space="preserve">Research Question </w:t>
+      </w:r>
+      <w:r>
+        <w:rPr>
+          <w:rFonts w:ascii="Times New Roman" w:hAnsi="Times New Roman" w:cs="Times New Roman"/>
+          <w:b/>
+          <w:bCs/>
+          <w:sz w:val="24"/>
+        </w:rPr>
+        <w:t>5</w:t>
+      </w:r>
+      <w:r>
+        <w:rPr>
+          <w:rFonts w:ascii="Times New Roman" w:hAnsi="Times New Roman" w:cs="Times New Roman"/>
+          <w:b/>
+          <w:bCs/>
+          <w:sz w:val="24"/>
+        </w:rPr>
+        <w:t>:</w:t>
+      </w:r>
+      <w:r>
+        <w:rPr>
+          <w:rFonts w:ascii="Times New Roman" w:hAnsi="Times New Roman" w:cs="Times New Roman"/>
+          <w:b/>
+          <w:bCs/>
+          <w:sz w:val="24"/>
+        </w:rPr>
+        <w:t xml:space="preserve"> </w:t>
+      </w:r>
+      <w:r>
+        <w:rPr>
+          <w:rFonts w:ascii="Times New Roman" w:hAnsi="Times New Roman" w:cs="Times New Roman"/>
+          <w:b/>
+          <w:bCs/>
+          <w:sz w:val="24"/>
+        </w:rPr>
+        <w:t>Accurate Prediction of</w:t>
+      </w:r>
+      <w:r>
+        <w:rPr>
+          <w:rFonts w:ascii="Times New Roman" w:hAnsi="Times New Roman" w:cs="Times New Roman"/>
+          <w:b/>
+          <w:bCs/>
+          <w:sz w:val="24"/>
+        </w:rPr>
+        <w:t xml:space="preserve"> </w:t>
+      </w:r>
+      <w:r>
+        <w:rPr>
+          <w:rFonts w:ascii="Times New Roman" w:hAnsi="Times New Roman" w:cs="Times New Roman"/>
+          <w:b/>
+          <w:bCs/>
+          <w:sz w:val="24"/>
+        </w:rPr>
+        <w:t>Perceived Health</w:t>
+      </w:r>
+      <w:r>
+        <w:rPr>
+          <w:rFonts w:ascii="Times New Roman" w:hAnsi="Times New Roman" w:cs="Times New Roman"/>
+          <w:b/>
+          <w:bCs/>
+          <w:sz w:val="24"/>
+        </w:rPr>
+        <w:t xml:space="preserve"> </w:t>
+      </w:r>
+      <w:r>
+        <w:rPr>
+          <w:rFonts w:ascii="Times New Roman" w:hAnsi="Times New Roman" w:cs="Times New Roman"/>
+          <w:b/>
+          <w:bCs/>
+          <w:sz w:val="24"/>
+        </w:rPr>
+        <w:t xml:space="preserve">using </w:t>
+      </w:r>
+      <w:r>
+        <w:rPr>
+          <w:rFonts w:ascii="Times New Roman" w:eastAsia="Times New Roman" w:hAnsi="Times New Roman" w:cs="Times New Roman"/>
+          <w:b/>
+          <w:color w:val="0E101A"/>
+          <w:sz w:val="24"/>
+          <w:szCs w:val="26"/>
+        </w:rPr>
+        <w:t>dietary habits, socioeconomic indicators, lifestyle choices, and individual metrics</w:t>
+      </w:r>
+    </w:p>
+    <w:p>
+      <w:pPr>
+        <w:spacing w:line="480" w:lineRule="auto"/>
+        <w:rPr>
+          <w:rFonts w:ascii="Times New Roman" w:eastAsia="Times New Roman" w:hAnsi="Times New Roman" w:cs="Times New Roman"/>
+          <w:bCs/>
+          <w:color w:val="0E101A"/>
+          <w:sz w:val="24"/>
+          <w:szCs w:val="26"/>
+        </w:rPr>
+      </w:pPr>
+      <w:r>
+        <w:rPr>
+          <w:rFonts w:ascii="Times New Roman" w:eastAsia="Times New Roman" w:hAnsi="Times New Roman" w:cs="Times New Roman"/>
+          <w:bCs/>
+          <w:color w:val="0E101A"/>
+          <w:sz w:val="24"/>
+          <w:szCs w:val="26"/>
+        </w:rPr>
+        <w:t>The</w:t>
+      </w:r>
+      <w:r>
+        <w:rPr>
+          <w:rFonts w:ascii="Times New Roman" w:eastAsia="Times New Roman" w:hAnsi="Times New Roman" w:cs="Times New Roman"/>
+          <w:bCs/>
+          <w:color w:val="0E101A"/>
+          <w:sz w:val="24"/>
+          <w:szCs w:val="26"/>
+        </w:rPr>
+        <w:t xml:space="preserve"> </w:t>
+      </w:r>
+      <w:r>
+        <w:rPr>
+          <w:rFonts w:ascii="Times New Roman" w:eastAsia="Times New Roman" w:hAnsi="Times New Roman" w:cs="Times New Roman"/>
+          <w:bCs/>
+          <w:color w:val="0E101A"/>
+          <w:sz w:val="24"/>
+          <w:szCs w:val="26"/>
+        </w:rPr>
+        <w:t>b</w:t>
+      </w:r>
+      <w:r>
+        <w:rPr>
+          <w:rFonts w:ascii="Times New Roman" w:eastAsia="Times New Roman" w:hAnsi="Times New Roman" w:cs="Times New Roman"/>
+          <w:bCs/>
+          <w:color w:val="0E101A"/>
+          <w:sz w:val="24"/>
+          <w:szCs w:val="26"/>
+        </w:rPr>
+        <w:t>aseline</w:t>
+      </w:r>
+      <w:r>
+        <w:rPr>
+          <w:rFonts w:ascii="Times New Roman" w:eastAsia="Times New Roman" w:hAnsi="Times New Roman" w:cs="Times New Roman"/>
+          <w:bCs/>
+          <w:color w:val="0E101A"/>
+          <w:sz w:val="24"/>
+          <w:szCs w:val="26"/>
+        </w:rPr>
+        <w:t xml:space="preserve"> m</w:t>
+      </w:r>
+      <w:r>
+        <w:rPr>
+          <w:rFonts w:ascii="Times New Roman" w:eastAsia="Times New Roman" w:hAnsi="Times New Roman" w:cs="Times New Roman"/>
+          <w:bCs/>
+          <w:color w:val="0E101A"/>
+          <w:sz w:val="24"/>
+          <w:szCs w:val="26"/>
+        </w:rPr>
+        <w:t>odel</w:t>
+      </w:r>
+      <w:r>
+        <w:rPr>
+          <w:rFonts w:ascii="Times New Roman" w:eastAsia="Times New Roman" w:hAnsi="Times New Roman" w:cs="Times New Roman"/>
+          <w:bCs/>
+          <w:color w:val="0E101A"/>
+          <w:sz w:val="24"/>
+          <w:szCs w:val="26"/>
+        </w:rPr>
+        <w:t xml:space="preserve"> pipelines</w:t>
+      </w:r>
+      <w:r>
+        <w:rPr>
+          <w:rFonts w:ascii="Times New Roman" w:eastAsia="Times New Roman" w:hAnsi="Times New Roman" w:cs="Times New Roman"/>
+          <w:bCs/>
+          <w:color w:val="0E101A"/>
+          <w:sz w:val="24"/>
+          <w:szCs w:val="26"/>
+        </w:rPr>
+        <w:t xml:space="preserve"> utilized all available features, encompassing many factors. In contrast, the Selected Feature Model</w:t>
+      </w:r>
+      <w:r>
+        <w:rPr>
+          <w:rFonts w:ascii="Times New Roman" w:eastAsia="Times New Roman" w:hAnsi="Times New Roman" w:cs="Times New Roman"/>
+          <w:bCs/>
+          <w:color w:val="0E101A"/>
+          <w:sz w:val="24"/>
+          <w:szCs w:val="26"/>
+        </w:rPr>
+        <w:t xml:space="preserve"> pipelines</w:t>
+      </w:r>
+      <w:r>
+        <w:rPr>
+          <w:rFonts w:ascii="Times New Roman" w:eastAsia="Times New Roman" w:hAnsi="Times New Roman" w:cs="Times New Roman"/>
+          <w:bCs/>
+          <w:color w:val="0E101A"/>
+          <w:sz w:val="24"/>
+          <w:szCs w:val="26"/>
+        </w:rPr>
+        <w:t xml:space="preserve"> employed a more streamlined approach, using only the 30 most important features</w:t>
+      </w:r>
+      <w:r>
+        <w:rPr>
+          <w:rFonts w:ascii="Times New Roman" w:eastAsia="Times New Roman" w:hAnsi="Times New Roman" w:cs="Times New Roman"/>
+          <w:bCs/>
+          <w:color w:val="0E101A"/>
+          <w:sz w:val="24"/>
+          <w:szCs w:val="26"/>
+        </w:rPr>
+        <w:t xml:space="preserve"> obtained from an embedded selector (random forest feature selection)</w:t>
+      </w:r>
+      <w:r>
+        <w:rPr>
+          <w:rFonts w:ascii="Times New Roman" w:eastAsia="Times New Roman" w:hAnsi="Times New Roman" w:cs="Times New Roman"/>
+          <w:bCs/>
+          <w:color w:val="0E101A"/>
+          <w:sz w:val="24"/>
+          <w:szCs w:val="26"/>
+        </w:rPr>
+        <w:t>. This analysis involved Reducing feature complexity to assess if simplifying the model architecture could improve model performance.</w:t>
+      </w:r>
+      <w:r>
+        <w:rPr>
+          <w:rFonts w:ascii="Times New Roman" w:eastAsia="Times New Roman" w:hAnsi="Times New Roman" w:cs="Times New Roman"/>
+          <w:bCs/>
+          <w:color w:val="0E101A"/>
+          <w:sz w:val="24"/>
+          <w:szCs w:val="26"/>
+        </w:rPr>
+        <w:t xml:space="preserve"> </w:t>
+      </w:r>
+      <w:r>
+        <w:rPr>
+          <w:rFonts w:ascii="Times New Roman" w:eastAsia="Times New Roman" w:hAnsi="Times New Roman" w:cs="Times New Roman"/>
+          <w:bCs/>
+          <w:color w:val="0E101A"/>
+          <w:sz w:val="24"/>
+          <w:szCs w:val="26"/>
+        </w:rPr>
+        <w:t xml:space="preserve">To assess whether feature selection had a statistically significant impact on model </w:t>
+      </w:r>
+      <w:r>
+        <w:rPr>
+          <w:rFonts w:ascii="Times New Roman" w:eastAsia="Times New Roman" w:hAnsi="Times New Roman" w:cs="Times New Roman"/>
+          <w:bCs/>
+          <w:color w:val="0E101A"/>
+          <w:sz w:val="24"/>
+          <w:szCs w:val="26"/>
+        </w:rPr>
+        <w:t xml:space="preserve">pipeline </w:t>
+      </w:r>
+      <w:r>
+        <w:rPr>
+          <w:rFonts w:ascii="Times New Roman" w:eastAsia="Times New Roman" w:hAnsi="Times New Roman" w:cs="Times New Roman"/>
+          <w:bCs/>
+          <w:color w:val="0E101A"/>
+          <w:sz w:val="24"/>
+          <w:szCs w:val="26"/>
+        </w:rPr>
+        <w:t xml:space="preserve">performance, we conducted Wilcoxon signed-rank tests for each model </w:t>
+      </w:r>
+      <w:r>
+        <w:rPr>
+          <w:rFonts w:ascii="Times New Roman" w:eastAsia="Times New Roman" w:hAnsi="Times New Roman" w:cs="Times New Roman"/>
+          <w:bCs/>
+          <w:color w:val="0E101A"/>
+          <w:sz w:val="24"/>
+          <w:szCs w:val="26"/>
+        </w:rPr>
+        <w:t xml:space="preserve">pipeline </w:t>
+      </w:r>
+      <w:r>
+        <w:rPr>
+          <w:rFonts w:ascii="Times New Roman" w:eastAsia="Times New Roman" w:hAnsi="Times New Roman" w:cs="Times New Roman"/>
+          <w:bCs/>
+          <w:color w:val="0E101A"/>
+          <w:sz w:val="24"/>
+          <w:szCs w:val="26"/>
+        </w:rPr>
+        <w:t>comparison with a confidence interval of 95%. The results of these tests showed p-values around 0.0625 for all model comparisons, which is above the threshold of 0.05. This p-value indicates no statistically significant difference in accuracy scores between baseline and feature-selected model</w:t>
+      </w:r>
+      <w:r>
+        <w:rPr>
+          <w:rFonts w:ascii="Times New Roman" w:eastAsia="Times New Roman" w:hAnsi="Times New Roman" w:cs="Times New Roman"/>
+          <w:bCs/>
+          <w:color w:val="0E101A"/>
+          <w:sz w:val="24"/>
+          <w:szCs w:val="26"/>
+        </w:rPr>
+        <w:t xml:space="preserve"> pipelines</w:t>
+      </w:r>
+      <w:r>
+        <w:rPr>
+          <w:rFonts w:ascii="Times New Roman" w:eastAsia="Times New Roman" w:hAnsi="Times New Roman" w:cs="Times New Roman"/>
+          <w:bCs/>
+          <w:color w:val="0E101A"/>
+          <w:sz w:val="24"/>
+          <w:szCs w:val="26"/>
+        </w:rPr>
+        <w:t xml:space="preserve">. Therefore, feature selection did not lead to a significant improvement or change in model performance. These results </w:t>
+      </w:r>
+      <w:r>
+        <w:rPr>
+          <w:rFonts w:ascii="Times New Roman" w:eastAsia="Times New Roman" w:hAnsi="Times New Roman" w:cs="Times New Roman"/>
+          <w:bCs/>
+          <w:color w:val="0E101A"/>
+          <w:sz w:val="24"/>
+          <w:szCs w:val="26"/>
+        </w:rPr>
+        <w:t>tend towards</w:t>
+      </w:r>
+      <w:r>
+        <w:rPr>
+          <w:rFonts w:ascii="Times New Roman" w:eastAsia="Times New Roman" w:hAnsi="Times New Roman" w:cs="Times New Roman"/>
+          <w:bCs/>
+          <w:color w:val="0E101A"/>
+          <w:sz w:val="24"/>
+          <w:szCs w:val="26"/>
+        </w:rPr>
+        <w:t xml:space="preserve"> statistical significance</w:t>
+      </w:r>
+      <w:r>
+        <w:rPr>
+          <w:rFonts w:ascii="Times New Roman" w:eastAsia="Times New Roman" w:hAnsi="Times New Roman" w:cs="Times New Roman"/>
+          <w:bCs/>
+          <w:color w:val="0E101A"/>
+          <w:sz w:val="24"/>
+          <w:szCs w:val="26"/>
+        </w:rPr>
+        <w:t>.</w:t>
+      </w:r>
+    </w:p>
+    <w:p>
+      <w:pPr>
+        <w:spacing w:line="480" w:lineRule="auto"/>
+        <w:rPr>
+          <w:rFonts w:ascii="Times New Roman" w:eastAsia="Times New Roman" w:hAnsi="Times New Roman" w:cs="Times New Roman"/>
+          <w:bCs/>
+          <w:color w:val="0E101A"/>
+          <w:sz w:val="24"/>
+          <w:szCs w:val="26"/>
+        </w:rPr>
+      </w:pPr>
+      <w:r>
+        <w:rPr>
+          <w:rFonts w:ascii="Times New Roman" w:eastAsia="Times New Roman" w:hAnsi="Times New Roman" w:cs="Times New Roman"/>
+          <w:bCs/>
+          <w:color w:val="0E101A"/>
+          <w:sz w:val="24"/>
+          <w:szCs w:val="26"/>
+        </w:rPr>
+        <w:t>The Base Logistic Regression model was chosen based on its exceptional performance metrics. It achieved a high recall rate (79%) for 'fair or poor health', an overall accuracy of 84%</w:t>
+      </w:r>
+      <w:r>
+        <w:rPr>
+          <w:rFonts w:ascii="Times New Roman" w:eastAsia="Times New Roman" w:hAnsi="Times New Roman" w:cs="Times New Roman"/>
+          <w:bCs/>
+          <w:color w:val="0E101A"/>
+          <w:sz w:val="24"/>
+          <w:szCs w:val="26"/>
+        </w:rPr>
+        <w:t xml:space="preserve">, and a </w:t>
+      </w:r>
+      <w:r>
+        <w:rPr>
+          <w:rFonts w:ascii="Times New Roman" w:eastAsia="Times New Roman" w:hAnsi="Times New Roman" w:cs="Times New Roman"/>
+          <w:bCs/>
+          <w:color w:val="0E101A"/>
+          <w:sz w:val="24"/>
+          <w:szCs w:val="26"/>
+        </w:rPr>
+        <w:t xml:space="preserve">Matthews Correlation Coefficient (MCC) </w:t>
+      </w:r>
+      <w:r>
+        <w:rPr>
+          <w:rFonts w:ascii="Times New Roman" w:eastAsia="Times New Roman" w:hAnsi="Times New Roman" w:cs="Times New Roman"/>
+          <w:bCs/>
+          <w:color w:val="0E101A"/>
+          <w:sz w:val="24"/>
+          <w:szCs w:val="26"/>
+        </w:rPr>
+        <w:t xml:space="preserve">of </w:t>
+      </w:r>
+      <w:r>
+        <w:rPr>
+          <w:rFonts w:ascii="Times New Roman" w:eastAsia="Times New Roman" w:hAnsi="Times New Roman" w:cs="Times New Roman"/>
+          <w:bCs/>
+          <w:color w:val="0E101A"/>
+          <w:sz w:val="24"/>
+          <w:szCs w:val="26"/>
+        </w:rPr>
+        <w:t>0.5</w:t>
+      </w:r>
+      <w:r>
+        <w:rPr>
+          <w:rFonts w:ascii="Times New Roman" w:eastAsia="Times New Roman" w:hAnsi="Times New Roman" w:cs="Times New Roman"/>
+          <w:bCs/>
+          <w:color w:val="0E101A"/>
+          <w:sz w:val="24"/>
+          <w:szCs w:val="26"/>
+        </w:rPr>
+        <w:t>3</w:t>
+      </w:r>
+      <w:r>
+        <w:rPr>
+          <w:rFonts w:ascii="Times New Roman" w:eastAsia="Times New Roman" w:hAnsi="Times New Roman" w:cs="Times New Roman"/>
+          <w:bCs/>
+          <w:color w:val="0E101A"/>
+          <w:sz w:val="24"/>
+          <w:szCs w:val="26"/>
+        </w:rPr>
+        <w:t>. These metrics demonstrate the model's effectiveness in accurately identifying individuals with fair or poor health while maintaining a commendable overall accuracy.</w:t>
+      </w:r>
+      <w:r>
+        <w:rPr>
+          <w:rFonts w:ascii="Times New Roman" w:eastAsia="Times New Roman" w:hAnsi="Times New Roman" w:cs="Times New Roman"/>
+          <w:bCs/>
+          <w:color w:val="0E101A"/>
+          <w:sz w:val="24"/>
+          <w:szCs w:val="26"/>
+        </w:rPr>
+        <w:t xml:space="preserve"> </w:t>
+      </w:r>
+      <w:r>
+        <w:rPr>
+          <w:rFonts w:ascii="Times New Roman" w:eastAsia="Times New Roman" w:hAnsi="Times New Roman" w:cs="Times New Roman"/>
+          <w:bCs/>
+          <w:color w:val="0E101A"/>
+          <w:sz w:val="24"/>
+          <w:szCs w:val="26"/>
+        </w:rPr>
+        <w:t xml:space="preserve">The training for the Base Logistic Regression model took approximately </w:t>
+      </w:r>
+      <w:r>
+        <w:rPr>
+          <w:rFonts w:ascii="Times New Roman" w:eastAsia="Times New Roman" w:hAnsi="Times New Roman" w:cs="Times New Roman"/>
+          <w:bCs/>
+          <w:color w:val="0E101A"/>
+          <w:sz w:val="24"/>
+          <w:szCs w:val="26"/>
+        </w:rPr>
+        <w:t>172</w:t>
+      </w:r>
+      <w:r>
+        <w:rPr>
+          <w:rFonts w:ascii="Times New Roman" w:eastAsia="Times New Roman" w:hAnsi="Times New Roman" w:cs="Times New Roman"/>
+          <w:bCs/>
+          <w:color w:val="0E101A"/>
+          <w:sz w:val="24"/>
+          <w:szCs w:val="26"/>
+        </w:rPr>
+        <w:t xml:space="preserve"> seconds, while the model executed predictions on the test data in just 0.05 seconds. This efficiency demonstrates that the model can promptly be applied to new data, </w:t>
+      </w:r>
+      <w:r>
+        <w:rPr>
+          <w:rFonts w:ascii="Times New Roman" w:eastAsia="Times New Roman" w:hAnsi="Times New Roman" w:cs="Times New Roman"/>
+          <w:bCs/>
+          <w:color w:val="0E101A"/>
+          <w:sz w:val="24"/>
+          <w:szCs w:val="26"/>
+        </w:rPr>
         <w:lastRenderedPageBreak/>
-        <w:t xml:space="preserve">Research Question </w:t>
-      </w:r>
-      <w:r>
-        <w:rPr>
-          <w:rFonts w:ascii="Times New Roman" w:hAnsi="Times New Roman" w:cs="Times New Roman"/>
-          <w:b/>
-          <w:bCs/>
-          <w:sz w:val="24"/>
-        </w:rPr>
-        <w:t>5</w:t>
-      </w:r>
-      <w:r>
-        <w:rPr>
-          <w:rFonts w:ascii="Times New Roman" w:hAnsi="Times New Roman" w:cs="Times New Roman"/>
-          <w:b/>
-          <w:bCs/>
-          <w:sz w:val="24"/>
-        </w:rPr>
-        <w:t>:</w:t>
-      </w:r>
-      <w:r>
-        <w:rPr>
-          <w:rFonts w:ascii="Times New Roman" w:hAnsi="Times New Roman" w:cs="Times New Roman"/>
-          <w:b/>
-          <w:bCs/>
-          <w:sz w:val="24"/>
+        <w:t>making it a practical choice for real-world applications.</w:t>
+      </w:r>
+      <w:r>
+        <w:rPr>
+          <w:rFonts w:ascii="Times New Roman" w:eastAsia="Times New Roman" w:hAnsi="Times New Roman" w:cs="Times New Roman"/>
+          <w:bCs/>
+          <w:color w:val="0E101A"/>
+          <w:sz w:val="24"/>
+          <w:szCs w:val="26"/>
         </w:rPr>
         <w:t xml:space="preserve"> </w:t>
       </w:r>
       <w:r>
         <w:rPr>
-          <w:rFonts w:ascii="Times New Roman" w:hAnsi="Times New Roman" w:cs="Times New Roman"/>
-          <w:b/>
-          <w:bCs/>
-          <w:sz w:val="24"/>
-        </w:rPr>
-        <w:t>Accurate Prediction of</w:t>
-      </w:r>
-      <w:r>
-        <w:rPr>
-          <w:rFonts w:ascii="Times New Roman" w:hAnsi="Times New Roman" w:cs="Times New Roman"/>
-          <w:b/>
-          <w:bCs/>
-          <w:sz w:val="24"/>
-        </w:rPr>
-        <w:t xml:space="preserve"> </w:t>
-      </w:r>
-      <w:r>
-        <w:rPr>
-          <w:rFonts w:ascii="Times New Roman" w:hAnsi="Times New Roman" w:cs="Times New Roman"/>
-          <w:b/>
-          <w:bCs/>
-          <w:sz w:val="24"/>
-        </w:rPr>
-        <w:t>Perceived Health</w:t>
-      </w:r>
-      <w:r>
-        <w:rPr>
-          <w:rFonts w:ascii="Times New Roman" w:hAnsi="Times New Roman" w:cs="Times New Roman"/>
-          <w:b/>
-          <w:bCs/>
-          <w:sz w:val="24"/>
-        </w:rPr>
-        <w:t xml:space="preserve"> </w:t>
-      </w:r>
-      <w:r>
-        <w:rPr>
-          <w:rFonts w:ascii="Times New Roman" w:hAnsi="Times New Roman" w:cs="Times New Roman"/>
-          <w:b/>
-          <w:bCs/>
-          <w:sz w:val="24"/>
-        </w:rPr>
-        <w:t xml:space="preserve">using </w:t>
-      </w:r>
-      <w:r>
-        <w:rPr>
           <w:rFonts w:ascii="Times New Roman" w:eastAsia="Times New Roman" w:hAnsi="Times New Roman" w:cs="Times New Roman"/>
-          <w:b/>
+          <w:bCs/>
           <w:color w:val="0E101A"/>
           <w:sz w:val="24"/>
           <w:szCs w:val="26"/>
         </w:rPr>
-        <w:t>dietary habits, socioeconomic indicators, lifestyle choices, and individual metrics</w:t>
-      </w:r>
-    </w:p>
-    <w:p>
-      <w:pPr>
-        <w:spacing w:line="480" w:lineRule="auto"/>
-        <w:rPr>
-          <w:rFonts w:ascii="Times New Roman" w:eastAsia="Times New Roman" w:hAnsi="Times New Roman" w:cs="Times New Roman"/>
-          <w:bCs/>
-          <w:color w:val="0E101A"/>
-          <w:sz w:val="24"/>
-          <w:szCs w:val="26"/>
-        </w:rPr>
-      </w:pPr>
-      <w:r>
-        <w:rPr>
-          <w:rFonts w:ascii="Times New Roman" w:eastAsia="Times New Roman" w:hAnsi="Times New Roman" w:cs="Times New Roman"/>
-          <w:bCs/>
-          <w:color w:val="0E101A"/>
-          <w:sz w:val="24"/>
-          <w:szCs w:val="26"/>
-        </w:rPr>
-        <w:t>The</w:t>
-      </w:r>
-      <w:r>
-        <w:rPr>
-          <w:rFonts w:ascii="Times New Roman" w:eastAsia="Times New Roman" w:hAnsi="Times New Roman" w:cs="Times New Roman"/>
-          <w:bCs/>
-          <w:color w:val="0E101A"/>
-          <w:sz w:val="24"/>
-          <w:szCs w:val="26"/>
-        </w:rPr>
-        <w:t xml:space="preserve"> </w:t>
-      </w:r>
-      <w:r>
-        <w:rPr>
-          <w:rFonts w:ascii="Times New Roman" w:eastAsia="Times New Roman" w:hAnsi="Times New Roman" w:cs="Times New Roman"/>
-          <w:bCs/>
-          <w:color w:val="0E101A"/>
-          <w:sz w:val="24"/>
-          <w:szCs w:val="26"/>
-        </w:rPr>
-        <w:t>b</w:t>
-      </w:r>
-      <w:r>
-        <w:rPr>
-          <w:rFonts w:ascii="Times New Roman" w:eastAsia="Times New Roman" w:hAnsi="Times New Roman" w:cs="Times New Roman"/>
-          <w:bCs/>
-          <w:color w:val="0E101A"/>
-          <w:sz w:val="24"/>
-          <w:szCs w:val="26"/>
-        </w:rPr>
-        <w:t>aseline</w:t>
-      </w:r>
-      <w:r>
-        <w:rPr>
-          <w:rFonts w:ascii="Times New Roman" w:eastAsia="Times New Roman" w:hAnsi="Times New Roman" w:cs="Times New Roman"/>
-          <w:bCs/>
-          <w:color w:val="0E101A"/>
-          <w:sz w:val="24"/>
-          <w:szCs w:val="26"/>
-        </w:rPr>
-        <w:t xml:space="preserve"> m</w:t>
-      </w:r>
-      <w:r>
-        <w:rPr>
-          <w:rFonts w:ascii="Times New Roman" w:eastAsia="Times New Roman" w:hAnsi="Times New Roman" w:cs="Times New Roman"/>
-          <w:bCs/>
-          <w:color w:val="0E101A"/>
-          <w:sz w:val="24"/>
-          <w:szCs w:val="26"/>
-        </w:rPr>
-        <w:t>odel</w:t>
-      </w:r>
-      <w:r>
-        <w:rPr>
-          <w:rFonts w:ascii="Times New Roman" w:eastAsia="Times New Roman" w:hAnsi="Times New Roman" w:cs="Times New Roman"/>
-          <w:bCs/>
-          <w:color w:val="0E101A"/>
-          <w:sz w:val="24"/>
-          <w:szCs w:val="26"/>
-        </w:rPr>
-        <w:t xml:space="preserve"> pipelines</w:t>
-      </w:r>
-      <w:r>
-        <w:rPr>
-          <w:rFonts w:ascii="Times New Roman" w:eastAsia="Times New Roman" w:hAnsi="Times New Roman" w:cs="Times New Roman"/>
-          <w:bCs/>
-          <w:color w:val="0E101A"/>
-          <w:sz w:val="24"/>
-          <w:szCs w:val="26"/>
-        </w:rPr>
-        <w:t xml:space="preserve"> utilized all available features, encompassing many factors. In contrast, the Selected Feature Model</w:t>
-      </w:r>
-      <w:r>
-        <w:rPr>
-          <w:rFonts w:ascii="Times New Roman" w:eastAsia="Times New Roman" w:hAnsi="Times New Roman" w:cs="Times New Roman"/>
-          <w:bCs/>
-          <w:color w:val="0E101A"/>
-          <w:sz w:val="24"/>
-          <w:szCs w:val="26"/>
-        </w:rPr>
-        <w:t xml:space="preserve"> pipelines</w:t>
-      </w:r>
-      <w:r>
-        <w:rPr>
-          <w:rFonts w:ascii="Times New Roman" w:eastAsia="Times New Roman" w:hAnsi="Times New Roman" w:cs="Times New Roman"/>
-          <w:bCs/>
-          <w:color w:val="0E101A"/>
-          <w:sz w:val="24"/>
-          <w:szCs w:val="26"/>
-        </w:rPr>
-        <w:t xml:space="preserve"> employed a more streamlined approach, using only the 30 most important features</w:t>
-      </w:r>
-      <w:r>
-        <w:rPr>
-          <w:rFonts w:ascii="Times New Roman" w:eastAsia="Times New Roman" w:hAnsi="Times New Roman" w:cs="Times New Roman"/>
-          <w:bCs/>
-          <w:color w:val="0E101A"/>
-          <w:sz w:val="24"/>
-          <w:szCs w:val="26"/>
-        </w:rPr>
-        <w:t xml:space="preserve"> obtained from an embedded selector (random forest feature selection)</w:t>
-      </w:r>
-      <w:r>
-        <w:rPr>
-          <w:rFonts w:ascii="Times New Roman" w:eastAsia="Times New Roman" w:hAnsi="Times New Roman" w:cs="Times New Roman"/>
-          <w:bCs/>
-          <w:color w:val="0E101A"/>
-          <w:sz w:val="24"/>
-          <w:szCs w:val="26"/>
-        </w:rPr>
-        <w:t>. This analysis involved Reducing feature complexity to assess if simplifying the model architecture could improve model performance.</w:t>
-      </w:r>
-      <w:r>
-        <w:rPr>
-          <w:rFonts w:ascii="Times New Roman" w:eastAsia="Times New Roman" w:hAnsi="Times New Roman" w:cs="Times New Roman"/>
-          <w:bCs/>
-          <w:color w:val="0E101A"/>
-          <w:sz w:val="24"/>
-          <w:szCs w:val="26"/>
-        </w:rPr>
-        <w:t xml:space="preserve"> </w:t>
-      </w:r>
-      <w:r>
-        <w:rPr>
-          <w:rFonts w:ascii="Times New Roman" w:eastAsia="Times New Roman" w:hAnsi="Times New Roman" w:cs="Times New Roman"/>
-          <w:bCs/>
-          <w:color w:val="0E101A"/>
-          <w:sz w:val="24"/>
-          <w:szCs w:val="26"/>
-        </w:rPr>
-        <w:t xml:space="preserve">To assess whether feature selection had a statistically significant impact on model </w:t>
-      </w:r>
-      <w:r>
-        <w:rPr>
-          <w:rFonts w:ascii="Times New Roman" w:eastAsia="Times New Roman" w:hAnsi="Times New Roman" w:cs="Times New Roman"/>
-          <w:bCs/>
-          <w:color w:val="0E101A"/>
-          <w:sz w:val="24"/>
-          <w:szCs w:val="26"/>
-        </w:rPr>
-        <w:t xml:space="preserve">pipeline </w:t>
-      </w:r>
-      <w:r>
-        <w:rPr>
-          <w:rFonts w:ascii="Times New Roman" w:eastAsia="Times New Roman" w:hAnsi="Times New Roman" w:cs="Times New Roman"/>
-          <w:bCs/>
-          <w:color w:val="0E101A"/>
-          <w:sz w:val="24"/>
-          <w:szCs w:val="26"/>
-        </w:rPr>
-        <w:t xml:space="preserve">performance, we conducted Wilcoxon signed-rank tests for each model </w:t>
-      </w:r>
-      <w:r>
-        <w:rPr>
-          <w:rFonts w:ascii="Times New Roman" w:eastAsia="Times New Roman" w:hAnsi="Times New Roman" w:cs="Times New Roman"/>
-          <w:bCs/>
-          <w:color w:val="0E101A"/>
-          <w:sz w:val="24"/>
-          <w:szCs w:val="26"/>
-        </w:rPr>
-        <w:t xml:space="preserve">pipeline </w:t>
-      </w:r>
-      <w:r>
-        <w:rPr>
-          <w:rFonts w:ascii="Times New Roman" w:eastAsia="Times New Roman" w:hAnsi="Times New Roman" w:cs="Times New Roman"/>
-          <w:bCs/>
-          <w:color w:val="0E101A"/>
-          <w:sz w:val="24"/>
-          <w:szCs w:val="26"/>
-        </w:rPr>
-        <w:t>comparison with a confidence interval of 95%. The results of these tests showed p-values around 0.0625 for all model comparisons, which is above the threshold of 0.05. This p-value indicates no statistically significant difference in accuracy scores between baseline and feature-selected model</w:t>
-      </w:r>
-      <w:r>
-        <w:rPr>
-          <w:rFonts w:ascii="Times New Roman" w:eastAsia="Times New Roman" w:hAnsi="Times New Roman" w:cs="Times New Roman"/>
-          <w:bCs/>
-          <w:color w:val="0E101A"/>
-          <w:sz w:val="24"/>
-          <w:szCs w:val="26"/>
-        </w:rPr>
-        <w:t xml:space="preserve"> pipelines</w:t>
-      </w:r>
-      <w:r>
-        <w:rPr>
-          <w:rFonts w:ascii="Times New Roman" w:eastAsia="Times New Roman" w:hAnsi="Times New Roman" w:cs="Times New Roman"/>
-          <w:bCs/>
-          <w:color w:val="0E101A"/>
-          <w:sz w:val="24"/>
-          <w:szCs w:val="26"/>
-        </w:rPr>
-        <w:t xml:space="preserve">. Therefore, feature selection did not lead to a significant improvement or change in model performance. These results </w:t>
-      </w:r>
-      <w:r>
-        <w:rPr>
-          <w:rFonts w:ascii="Times New Roman" w:eastAsia="Times New Roman" w:hAnsi="Times New Roman" w:cs="Times New Roman"/>
-          <w:bCs/>
-          <w:color w:val="0E101A"/>
-          <w:sz w:val="24"/>
-          <w:szCs w:val="26"/>
-        </w:rPr>
-        <w:t>tend towards</w:t>
-      </w:r>
-      <w:r>
-        <w:rPr>
-          <w:rFonts w:ascii="Times New Roman" w:eastAsia="Times New Roman" w:hAnsi="Times New Roman" w:cs="Times New Roman"/>
-          <w:bCs/>
-          <w:color w:val="0E101A"/>
-          <w:sz w:val="24"/>
-          <w:szCs w:val="26"/>
-        </w:rPr>
-        <w:t xml:space="preserve"> statistical significance</w:t>
-      </w:r>
-      <w:r>
-        <w:rPr>
-          <w:rFonts w:ascii="Times New Roman" w:eastAsia="Times New Roman" w:hAnsi="Times New Roman" w:cs="Times New Roman"/>
-          <w:bCs/>
-          <w:color w:val="0E101A"/>
-          <w:sz w:val="24"/>
-          <w:szCs w:val="26"/>
-        </w:rPr>
-        <w:t>.</w:t>
-      </w:r>
-    </w:p>
-    <w:p>
-      <w:pPr>
-        <w:spacing w:line="480" w:lineRule="auto"/>
-        <w:rPr>
-          <w:rFonts w:ascii="Times New Roman" w:eastAsia="Times New Roman" w:hAnsi="Times New Roman" w:cs="Times New Roman"/>
-          <w:bCs/>
-          <w:color w:val="0E101A"/>
-          <w:sz w:val="24"/>
-          <w:szCs w:val="26"/>
-        </w:rPr>
-      </w:pPr>
-      <w:r>
-        <w:rPr>
-          <w:rFonts w:ascii="Times New Roman" w:eastAsia="Times New Roman" w:hAnsi="Times New Roman" w:cs="Times New Roman"/>
-          <w:bCs/>
-          <w:color w:val="0E101A"/>
-          <w:sz w:val="24"/>
-          <w:szCs w:val="26"/>
-        </w:rPr>
-        <w:t>The Base Logistic Regression model was chosen based on its exceptional performance metrics. It achieved a high recall rate (79%) for 'fair or poor health', an overall accuracy of 84%</w:t>
-      </w:r>
-      <w:r>
-        <w:rPr>
-          <w:rFonts w:ascii="Times New Roman" w:eastAsia="Times New Roman" w:hAnsi="Times New Roman" w:cs="Times New Roman"/>
-          <w:bCs/>
-          <w:color w:val="0E101A"/>
-          <w:sz w:val="24"/>
-          <w:szCs w:val="26"/>
-        </w:rPr>
-        <w:t xml:space="preserve">, and a </w:t>
-      </w:r>
-      <w:r>
-        <w:rPr>
-          <w:rFonts w:ascii="Times New Roman" w:eastAsia="Times New Roman" w:hAnsi="Times New Roman" w:cs="Times New Roman"/>
-          <w:bCs/>
-          <w:color w:val="0E101A"/>
-          <w:sz w:val="24"/>
-          <w:szCs w:val="26"/>
-        </w:rPr>
-        <w:t xml:space="preserve">Matthews Correlation Coefficient (MCC) </w:t>
-      </w:r>
-      <w:r>
-        <w:rPr>
-          <w:rFonts w:ascii="Times New Roman" w:eastAsia="Times New Roman" w:hAnsi="Times New Roman" w:cs="Times New Roman"/>
-          <w:bCs/>
-          <w:color w:val="0E101A"/>
-          <w:sz w:val="24"/>
-          <w:szCs w:val="26"/>
-        </w:rPr>
-        <w:t xml:space="preserve">of </w:t>
-      </w:r>
-      <w:r>
-        <w:rPr>
-          <w:rFonts w:ascii="Times New Roman" w:eastAsia="Times New Roman" w:hAnsi="Times New Roman" w:cs="Times New Roman"/>
-          <w:bCs/>
-          <w:color w:val="0E101A"/>
-          <w:sz w:val="24"/>
-          <w:szCs w:val="26"/>
-        </w:rPr>
-        <w:t>0.5</w:t>
-      </w:r>
-      <w:r>
-        <w:rPr>
-          <w:rFonts w:ascii="Times New Roman" w:eastAsia="Times New Roman" w:hAnsi="Times New Roman" w:cs="Times New Roman"/>
-          <w:bCs/>
-          <w:color w:val="0E101A"/>
-          <w:sz w:val="24"/>
-          <w:szCs w:val="26"/>
-        </w:rPr>
-        <w:t>3</w:t>
-      </w:r>
-      <w:r>
-        <w:rPr>
-          <w:rFonts w:ascii="Times New Roman" w:eastAsia="Times New Roman" w:hAnsi="Times New Roman" w:cs="Times New Roman"/>
-          <w:bCs/>
-          <w:color w:val="0E101A"/>
-          <w:sz w:val="24"/>
-          <w:szCs w:val="26"/>
-        </w:rPr>
-        <w:t>. These metrics demonstrate the model's effectiveness in accurately identifying individuals with fair or poor health while maintaining a commendable overall accuracy.</w:t>
-      </w:r>
-      <w:r>
-        <w:rPr>
-          <w:rFonts w:ascii="Times New Roman" w:eastAsia="Times New Roman" w:hAnsi="Times New Roman" w:cs="Times New Roman"/>
-          <w:bCs/>
-          <w:color w:val="0E101A"/>
-          <w:sz w:val="24"/>
-          <w:szCs w:val="26"/>
-        </w:rPr>
-        <w:t xml:space="preserve"> </w:t>
-      </w:r>
-      <w:r>
-        <w:rPr>
-          <w:rFonts w:ascii="Times New Roman" w:eastAsia="Times New Roman" w:hAnsi="Times New Roman" w:cs="Times New Roman"/>
-          <w:bCs/>
-          <w:color w:val="0E101A"/>
-          <w:sz w:val="24"/>
-          <w:szCs w:val="26"/>
-        </w:rPr>
-        <w:t xml:space="preserve">The training for the Base Logistic Regression model took approximately </w:t>
-      </w:r>
-      <w:r>
-        <w:rPr>
-          <w:rFonts w:ascii="Times New Roman" w:eastAsia="Times New Roman" w:hAnsi="Times New Roman" w:cs="Times New Roman"/>
-          <w:bCs/>
-          <w:color w:val="0E101A"/>
-          <w:sz w:val="24"/>
-          <w:szCs w:val="26"/>
-        </w:rPr>
-        <w:t>172</w:t>
-      </w:r>
-      <w:r>
-        <w:rPr>
-          <w:rFonts w:ascii="Times New Roman" w:eastAsia="Times New Roman" w:hAnsi="Times New Roman" w:cs="Times New Roman"/>
-          <w:bCs/>
-          <w:color w:val="0E101A"/>
-          <w:sz w:val="24"/>
-          <w:szCs w:val="26"/>
-        </w:rPr>
-        <w:t xml:space="preserve"> seconds, while the model executed predictions on the test data in just 0.05 seconds. This efficiency demonstrates that the model can promptly be applied to new data, making it a practical choice for real-world applications.</w:t>
-      </w:r>
-      <w:r>
-        <w:rPr>
-          <w:rFonts w:ascii="Times New Roman" w:eastAsia="Times New Roman" w:hAnsi="Times New Roman" w:cs="Times New Roman"/>
-          <w:bCs/>
-          <w:color w:val="0E101A"/>
-          <w:sz w:val="24"/>
-          <w:szCs w:val="26"/>
-        </w:rPr>
-        <w:t xml:space="preserve"> </w:t>
-      </w:r>
-      <w:r>
-        <w:rPr>
-          <w:rFonts w:ascii="Times New Roman" w:eastAsia="Times New Roman" w:hAnsi="Times New Roman" w:cs="Times New Roman"/>
-          <w:bCs/>
-          <w:color w:val="0E101A"/>
-          <w:sz w:val="24"/>
-          <w:szCs w:val="26"/>
-        </w:rPr>
-        <w:t xml:space="preserve">To evaluate the selected model's stability, we validated the model using data from 2021. The results of this validation </w:t>
-      </w:r>
-      <w:r>
-        <w:rPr>
-          <w:rFonts w:ascii="Times New Roman" w:eastAsia="Times New Roman" w:hAnsi="Times New Roman" w:cs="Times New Roman"/>
-          <w:bCs/>
-          <w:color w:val="0E101A"/>
-          <w:sz w:val="24"/>
-          <w:szCs w:val="26"/>
-        </w:rPr>
-        <w:lastRenderedPageBreak/>
-        <w:t>demonstrated remarkable consistency with the initial test results, indicating high stability</w:t>
+        <w:t>To evaluate the selected model's stability, we validated the model using data from 2021. The results of this validation demonstrated remarkable consistency with the initial test results, indicating high stability</w:t>
       </w:r>
       <w:r>
         <w:rPr>
@@ -8292,7 +9144,35 @@
           <w:rFonts w:ascii="Times New Roman" w:hAnsi="Times New Roman" w:cs="Times New Roman"/>
           <w:sz w:val="24"/>
         </w:rPr>
-        <w:t>Uncontrolled Variations in Other Factors: When investigating the impact of socioeconomic factors on perceived health, it is essential to note that variations in other influencing factors, such as dietary habits, lifestyle choices, and individual metrics, were only sometimes controlled for in the analysis. These uncontrolled variations can introduce confounding factors that may affect the accuracy of predictions and the interpretation of results</w:t>
+        <w:t>Uncontrolled Variations in Other Factors: When investigating the impact of socioeconomic factors on perceived health, it is essential to note that variations in other influencing factors, such as dietary habits</w:t>
+      </w:r>
+      <w:r>
+        <w:rPr>
+          <w:rFonts w:ascii="Times New Roman" w:hAnsi="Times New Roman" w:cs="Times New Roman"/>
+          <w:sz w:val="24"/>
+        </w:rPr>
+        <w:t xml:space="preserve"> and </w:t>
+      </w:r>
+      <w:r>
+        <w:rPr>
+          <w:rFonts w:ascii="Times New Roman" w:hAnsi="Times New Roman" w:cs="Times New Roman"/>
+          <w:sz w:val="24"/>
+        </w:rPr>
+        <w:t xml:space="preserve">lifestyle choices, were </w:t>
+      </w:r>
+      <w:r>
+        <w:rPr>
+          <w:rFonts w:ascii="Times New Roman" w:hAnsi="Times New Roman" w:cs="Times New Roman"/>
+          <w:sz w:val="24"/>
+        </w:rPr>
+        <w:t>not</w:t>
+      </w:r>
+      <w:r>
+        <w:rPr>
+          <w:rFonts w:ascii="Times New Roman" w:hAnsi="Times New Roman" w:cs="Times New Roman"/>
+          <w:sz w:val="24"/>
+        </w:rPr>
+        <w:t xml:space="preserve"> controlled for in the analysis. These uncontrolled variations can introduce confounding factors that may affect the accuracy of predictions and the interpretation of results</w:t>
       </w:r>
       <w:r>
         <w:t>.</w:t>
@@ -8754,7 +9634,7 @@
       <w:bookmarkEnd w:id="45"/>
     </w:p>
     <w:p>
-      <w:hyperlink r:id="rId24" w:history="1">
+      <w:hyperlink r:id="rId28" w:history="1">
         <w:r>
           <w:rPr>
             <w:rStyle w:val="Hyperlink"/>
@@ -8770,7 +9650,7 @@
       </w:pPr>
     </w:p>
     <w:sectPr>
-      <w:footerReference w:type="default" r:id="rId25"/>
+      <w:footerReference w:type="default" r:id="rId29"/>
       <w:pgSz w:w="12240" w:h="15840"/>
       <w:pgMar w:top="1146" w:right="1440" w:bottom="1440" w:left="1440" w:header="709" w:footer="841" w:gutter="0"/>
       <w:pgNumType w:start="3" w:chapStyle="1"/>

</xml_diff>

<commit_message>
added presentation deck to documentation
</commit_message>
<xml_diff>
--- a/Project documentation/Project_Report.docx
+++ b/Project documentation/Project_Report.docx
@@ -1048,15 +1048,6 @@
           <w:szCs w:val="24"/>
         </w:rPr>
         <w:t>bstract</w:t>
-      </w:r>
-      <w:r>
-        <w:rPr>
-          <w:rFonts w:ascii="Times New Roman" w:hAnsi="Times New Roman" w:cs="Times New Roman"/>
-          <w:bCs/>
-          <w:sz w:val="24"/>
-          <w:szCs w:val="24"/>
-        </w:rPr>
-        <w:t xml:space="preserve"> (Modified)</w:t>
       </w:r>
       <w:bookmarkEnd w:id="0"/>
     </w:p>
@@ -6139,7 +6130,7 @@
             <v:imagedata r:id="rId14" o:title=""/>
             <w10:wrap type="through"/>
           </v:shape>
-          <o:OLEObject Type="Embed" ProgID="Excel.Sheet.12" ShapeID="_x0000_s1026" DrawAspect="Content" ObjectID="_1762785914" r:id="rId15"/>
+          <o:OLEObject Type="Embed" ProgID="Excel.Sheet.12" ShapeID="_x0000_s1026" DrawAspect="Content" ObjectID="_1763022987" r:id="rId15"/>
         </w:object>
       </w:r>
     </w:p>
@@ -6916,14 +6907,7 @@
           <w:sz w:val="24"/>
         </w:rPr>
         <w:lastRenderedPageBreak/>
-        <w:t>Working Age Adults (Age 18–64 Years)</w:t>
-      </w:r>
-      <w:r>
-        <w:rPr>
-          <w:rFonts w:ascii="Times New Roman" w:hAnsi="Times New Roman" w:cs="Times New Roman"/>
-          <w:sz w:val="24"/>
-        </w:rPr>
-        <w:t>:</w:t>
+        <w:t>Working Age Adults (Age 18–64 Years):</w:t>
       </w:r>
       <w:r>
         <w:rPr>
@@ -7028,10 +7012,10 @@
           <w:noProof/>
         </w:rPr>
         <w:object w:dxaOrig="15220" w:dyaOrig="8640" w14:anchorId="6E562F18">
-          <v:shape id="_x0000_i1026" type="#_x0000_t75" alt="" style="width:483.25pt;height:274.3pt;mso-width-percent:0;mso-height-percent:0;mso-width-percent:0;mso-height-percent:0" o:ole="">
+          <v:shape id="_x0000_i1026" type="#_x0000_t75" alt="" style="width:483.25pt;height:273.9pt;mso-width-percent:0;mso-height-percent:0;mso-width-percent:0;mso-height-percent:0" o:ole="">
             <v:imagedata r:id="rId18" o:title=""/>
           </v:shape>
-          <o:OLEObject Type="Embed" ProgID="Excel.Sheet.12" ShapeID="_x0000_i1026" DrawAspect="Content" ObjectID="_1762785912" r:id="rId19"/>
+          <o:OLEObject Type="Embed" ProgID="Excel.Sheet.12" ShapeID="_x0000_i1026" DrawAspect="Content" ObjectID="_1763022985" r:id="rId19"/>
         </w:object>
       </w:r>
     </w:p>
@@ -7263,10 +7247,10 @@
           <w:noProof/>
         </w:rPr>
         <w:object w:dxaOrig="14540" w:dyaOrig="8640" w14:anchorId="29344678">
-          <v:shape id="_x0000_i1025" type="#_x0000_t75" alt="" style="width:487.1pt;height:289.45pt;mso-width-percent:0;mso-height-percent:0;mso-width-percent:0;mso-height-percent:0" o:ole="">
+          <v:shape id="_x0000_i1025" type="#_x0000_t75" alt="" style="width:487.1pt;height:289pt;mso-width-percent:0;mso-height-percent:0;mso-width-percent:0;mso-height-percent:0" o:ole="">
             <v:imagedata r:id="rId20" o:title=""/>
           </v:shape>
-          <o:OLEObject Type="Embed" ProgID="Excel.Sheet.12" ShapeID="_x0000_i1025" DrawAspect="Content" ObjectID="_1762785913" r:id="rId21"/>
+          <o:OLEObject Type="Embed" ProgID="Excel.Sheet.12" ShapeID="_x0000_i1025" DrawAspect="Content" ObjectID="_1763022986" r:id="rId21"/>
         </w:object>
       </w:r>
     </w:p>
@@ -7358,51 +7342,7 @@
           <w:sz w:val="24"/>
           <w:szCs w:val="24"/>
         </w:rPr>
-        <w:t xml:space="preserve">: </w:t>
-      </w:r>
-      <w:r>
-        <w:rPr>
-          <w:rFonts w:ascii="Times New Roman" w:hAnsi="Times New Roman" w:cs="Times New Roman"/>
-          <w:b/>
-          <w:bCs/>
-          <w:color w:val="000000" w:themeColor="text1"/>
-          <w:sz w:val="24"/>
-          <w:szCs w:val="24"/>
-        </w:rPr>
-        <w:t xml:space="preserve">Adjusted Analysis for Forgone Care among individuals aged </w:t>
-      </w:r>
-      <w:r>
-        <w:rPr>
-          <w:rFonts w:ascii="Times New Roman" w:hAnsi="Times New Roman" w:cs="Times New Roman"/>
-          <w:b/>
-          <w:bCs/>
-          <w:color w:val="000000" w:themeColor="text1"/>
-          <w:sz w:val="24"/>
-          <w:szCs w:val="24"/>
-        </w:rPr>
-        <w:t>65 and older</w:t>
-      </w:r>
-      <w:r>
-        <w:rPr>
-          <w:rFonts w:ascii="Times New Roman" w:hAnsi="Times New Roman" w:cs="Times New Roman"/>
-          <w:b/>
-          <w:bCs/>
-          <w:color w:val="000000" w:themeColor="text1"/>
-          <w:sz w:val="24"/>
-          <w:szCs w:val="24"/>
-        </w:rPr>
-        <w:t xml:space="preserve"> in 2019</w:t>
-      </w:r>
-      <w:r>
-        <w:rPr>
-          <w:rFonts w:ascii="Times New Roman" w:hAnsi="Times New Roman" w:cs="Times New Roman"/>
-          <w:b/>
-          <w:bCs/>
-          <w:color w:val="000000" w:themeColor="text1"/>
-          <w:sz w:val="24"/>
-          <w:szCs w:val="24"/>
-        </w:rPr>
-        <w:t xml:space="preserve"> BRFSS Data.</w:t>
+        <w:t>: Adjusted Analysis for Forgone Care among individuals aged 65 and older in 2019 BRFSS Data.</w:t>
       </w:r>
       <w:r>
         <w:rPr>

</xml_diff>